<commit_message>
add some text in chapter 2
</commit_message>
<xml_diff>
--- a/Word/Skripsi (Autosaved).docx
+++ b/Word/Skripsi (Autosaved).docx
@@ -6819,6 +6819,32 @@
     </w:p>
     <w:p>
       <w:pPr>
+        <w:pStyle w:val="Heading3"/>
+        <w:numPr>
+          <w:ilvl w:val="2"/>
+          <w:numId w:val="26"/>
+        </w:numPr>
+        <w:ind w:left="567" w:hanging="567"/>
+        <w:rPr>
+          <w:rFonts w:asciiTheme="majorBidi" w:hAnsiTheme="majorBidi"/>
+          <w:b/>
+          <w:bCs/>
+          <w:color w:val="auto"/>
+        </w:rPr>
+      </w:pPr>
+      <w:r>
+        <w:rPr>
+          <w:rFonts w:asciiTheme="majorBidi" w:hAnsiTheme="majorBidi"/>
+          <w:b/>
+          <w:bCs/>
+          <w:color w:val="auto"/>
+        </w:rPr>
+        <w:t>Pengertian Informasi</w:t>
+      </w:r>
+    </w:p>
+    <w:p/>
+    <w:p>
+      <w:pPr>
         <w:spacing w:line="360" w:lineRule="auto"/>
         <w:ind w:firstLine="720"/>
         <w:jc w:val="both"/>
@@ -6828,20 +6854,229 @@
           <w:szCs w:val="24"/>
         </w:rPr>
       </w:pPr>
+      <w:r>
+        <w:rPr>
+          <w:rFonts w:asciiTheme="majorBidi" w:hAnsiTheme="majorBidi" w:cstheme="majorBidi"/>
+          <w:sz w:val="24"/>
+          <w:szCs w:val="24"/>
+        </w:rPr>
+        <w:t xml:space="preserve">Informasi merupakan data yang telah diolah sehingga lebih berarti dan lebih berguna bagi </w:t>
+      </w:r>
+      <w:r>
+        <w:rPr>
+          <w:rFonts w:asciiTheme="majorBidi" w:hAnsiTheme="majorBidi" w:cstheme="majorBidi"/>
+          <w:sz w:val="24"/>
+          <w:szCs w:val="24"/>
+        </w:rPr>
+        <w:t>penerimanya</w:t>
+      </w:r>
+      <w:r>
+        <w:rPr>
+          <w:rFonts w:asciiTheme="majorBidi" w:hAnsiTheme="majorBidi" w:cstheme="majorBidi"/>
+          <w:sz w:val="24"/>
+          <w:szCs w:val="24"/>
+        </w:rPr>
+        <w:t>.</w:t>
+      </w:r>
+      <w:r>
+        <w:rPr>
+          <w:rFonts w:asciiTheme="majorBidi" w:hAnsiTheme="majorBidi" w:cstheme="majorBidi"/>
+          <w:sz w:val="24"/>
+          <w:szCs w:val="24"/>
+        </w:rPr>
+        <w:t xml:space="preserve"> Data adalah sumber utama untu</w:t>
+      </w:r>
+      <w:r>
+        <w:rPr>
+          <w:rFonts w:asciiTheme="majorBidi" w:hAnsiTheme="majorBidi" w:cstheme="majorBidi"/>
+          <w:sz w:val="24"/>
+          <w:szCs w:val="24"/>
+        </w:rPr>
+        <w:t xml:space="preserve">k menghasilkan informasi yang </w:t>
+      </w:r>
+      <w:r>
+        <w:rPr>
+          <w:rFonts w:asciiTheme="majorBidi" w:hAnsiTheme="majorBidi" w:cstheme="majorBidi"/>
+          <w:sz w:val="24"/>
+          <w:szCs w:val="24"/>
+        </w:rPr>
+        <w:t>menggambarkan kejadian-kejadian pada waktu tertentu</w:t>
+      </w:r>
+      <w:r>
+        <w:rPr>
+          <w:rFonts w:asciiTheme="majorBidi" w:hAnsiTheme="majorBidi" w:cstheme="majorBidi"/>
+          <w:sz w:val="24"/>
+          <w:szCs w:val="24"/>
+        </w:rPr>
+        <w:t>,</w:t>
+      </w:r>
+      <w:r>
+        <w:rPr>
+          <w:rFonts w:asciiTheme="majorBidi" w:hAnsiTheme="majorBidi" w:cstheme="majorBidi"/>
+          <w:sz w:val="24"/>
+          <w:szCs w:val="24"/>
+        </w:rPr>
+        <w:t xml:space="preserve"> serta merupakan </w:t>
+      </w:r>
+      <w:proofErr w:type="spellStart"/>
+      <w:r>
+        <w:rPr>
+          <w:rFonts w:asciiTheme="majorBidi" w:hAnsiTheme="majorBidi" w:cstheme="majorBidi"/>
+          <w:sz w:val="24"/>
+          <w:szCs w:val="24"/>
+        </w:rPr>
+        <w:t>suatu</w:t>
+      </w:r>
+      <w:proofErr w:type="spellEnd"/>
+      <w:r>
+        <w:rPr>
+          <w:rFonts w:asciiTheme="majorBidi" w:hAnsiTheme="majorBidi" w:cstheme="majorBidi"/>
+          <w:sz w:val="24"/>
+          <w:szCs w:val="24"/>
+        </w:rPr>
+        <w:t xml:space="preserve"> </w:t>
+      </w:r>
+      <w:r>
+        <w:rPr>
+          <w:rFonts w:asciiTheme="majorBidi" w:hAnsiTheme="majorBidi" w:cstheme="majorBidi"/>
+          <w:sz w:val="24"/>
+          <w:szCs w:val="24"/>
+        </w:rPr>
+        <w:lastRenderedPageBreak/>
+        <w:t xml:space="preserve">bentuk yang masih mentah yang perlu diolah melalui </w:t>
+      </w:r>
+      <w:proofErr w:type="spellStart"/>
+      <w:r>
+        <w:rPr>
+          <w:rFonts w:asciiTheme="majorBidi" w:hAnsiTheme="majorBidi" w:cstheme="majorBidi"/>
+          <w:sz w:val="24"/>
+          <w:szCs w:val="24"/>
+        </w:rPr>
+        <w:t>suatu</w:t>
+      </w:r>
+      <w:proofErr w:type="spellEnd"/>
+      <w:r>
+        <w:rPr>
+          <w:rFonts w:asciiTheme="majorBidi" w:hAnsiTheme="majorBidi" w:cstheme="majorBidi"/>
+          <w:sz w:val="24"/>
+          <w:szCs w:val="24"/>
+        </w:rPr>
+        <w:t xml:space="preserve"> model </w:t>
+      </w:r>
+      <w:r>
+        <w:rPr>
+          <w:rFonts w:asciiTheme="majorBidi" w:hAnsiTheme="majorBidi" w:cstheme="majorBidi"/>
+          <w:sz w:val="24"/>
+          <w:szCs w:val="24"/>
+        </w:rPr>
+        <w:t>agar</w:t>
+      </w:r>
+      <w:r>
+        <w:rPr>
+          <w:rFonts w:asciiTheme="majorBidi" w:hAnsiTheme="majorBidi" w:cstheme="majorBidi"/>
+          <w:sz w:val="24"/>
+          <w:szCs w:val="24"/>
+        </w:rPr>
+        <w:t xml:space="preserve"> menghasilkan informasi (</w:t>
+      </w:r>
+      <w:proofErr w:type="spellStart"/>
+      <w:r>
+        <w:rPr>
+          <w:rFonts w:asciiTheme="majorBidi" w:hAnsiTheme="majorBidi" w:cstheme="majorBidi"/>
+          <w:sz w:val="24"/>
+          <w:szCs w:val="24"/>
+        </w:rPr>
+        <w:t>Sutabri</w:t>
+      </w:r>
+      <w:proofErr w:type="spellEnd"/>
+      <w:r>
+        <w:rPr>
+          <w:rFonts w:asciiTheme="majorBidi" w:hAnsiTheme="majorBidi" w:cstheme="majorBidi"/>
+          <w:sz w:val="24"/>
+          <w:szCs w:val="24"/>
+        </w:rPr>
+        <w:t>, 2012).</w:t>
+      </w:r>
+      <w:r>
+        <w:rPr>
+          <w:rFonts w:asciiTheme="majorBidi" w:hAnsiTheme="majorBidi" w:cstheme="majorBidi"/>
+          <w:sz w:val="24"/>
+          <w:szCs w:val="24"/>
+        </w:rPr>
+        <w:tab/>
+      </w:r>
+    </w:p>
+    <w:p>
+      <w:pPr>
+        <w:spacing w:line="360" w:lineRule="auto"/>
+        <w:ind w:firstLine="720"/>
+        <w:jc w:val="both"/>
+        <w:rPr>
+          <w:rFonts w:asciiTheme="majorBidi" w:hAnsiTheme="majorBidi" w:cstheme="majorBidi"/>
+          <w:sz w:val="24"/>
+          <w:szCs w:val="24"/>
+        </w:rPr>
+      </w:pPr>
+      <w:r>
+        <w:rPr>
+          <w:rFonts w:asciiTheme="majorBidi" w:hAnsiTheme="majorBidi" w:cstheme="majorBidi"/>
+          <w:sz w:val="24"/>
+          <w:szCs w:val="24"/>
+        </w:rPr>
+        <w:t xml:space="preserve">Menurut </w:t>
+      </w:r>
+      <w:r>
+        <w:rPr>
+          <w:rFonts w:asciiTheme="majorBidi" w:hAnsiTheme="majorBidi" w:cstheme="majorBidi"/>
+          <w:sz w:val="24"/>
+          <w:szCs w:val="24"/>
+        </w:rPr>
+        <w:t xml:space="preserve">Firmansyah (2020), </w:t>
+      </w:r>
+      <w:r>
+        <w:rPr>
+          <w:rFonts w:asciiTheme="majorBidi" w:hAnsiTheme="majorBidi" w:cstheme="majorBidi"/>
+          <w:sz w:val="24"/>
+          <w:szCs w:val="24"/>
+        </w:rPr>
+        <w:t>informasi merupakan data yang sebelumnya telah diolah ke dalam bentuk yang lebih bermanfaat bagi pengguna, sehingga dapat mendukung pengambilan keputusan pada saat ini atau dalam mendapatkan sumber informasi.</w:t>
+      </w:r>
+    </w:p>
+    <w:p>
+      <w:pPr>
+        <w:pStyle w:val="Heading3"/>
+        <w:numPr>
+          <w:ilvl w:val="2"/>
+          <w:numId w:val="27"/>
+        </w:numPr>
+        <w:ind w:left="567" w:hanging="567"/>
+        <w:rPr>
+          <w:rFonts w:asciiTheme="majorBidi" w:hAnsiTheme="majorBidi"/>
+          <w:b/>
+          <w:bCs/>
+          <w:color w:val="auto"/>
+        </w:rPr>
+      </w:pPr>
+      <w:r>
+        <w:rPr>
+          <w:rFonts w:asciiTheme="majorBidi" w:hAnsiTheme="majorBidi"/>
+          <w:b/>
+          <w:bCs/>
+          <w:color w:val="auto"/>
+        </w:rPr>
+        <w:t>Pengertian Sistem Informasi</w:t>
+      </w:r>
+    </w:p>
+    <w:p>
+      <w:pPr>
+        <w:rPr>
+          <w:rFonts w:asciiTheme="majorBidi" w:hAnsiTheme="majorBidi" w:cstheme="majorBidi"/>
+          <w:sz w:val="24"/>
+          <w:szCs w:val="24"/>
+        </w:rPr>
+      </w:pPr>
       <w:bookmarkStart w:id="13" w:name="_GoBack"/>
       <w:bookmarkEnd w:id="13"/>
-    </w:p>
-    <w:p>
-      <w:pPr>
-        <w:spacing w:line="360" w:lineRule="auto"/>
-        <w:ind w:firstLine="720"/>
-        <w:jc w:val="both"/>
-        <w:rPr>
-          <w:rFonts w:asciiTheme="majorBidi" w:hAnsiTheme="majorBidi" w:cstheme="majorBidi"/>
-          <w:sz w:val="24"/>
-          <w:szCs w:val="24"/>
-        </w:rPr>
-      </w:pPr>
     </w:p>
     <w:sectPr>
       <w:pgSz w:w="12240" w:h="15840"/>
@@ -7464,6 +7699,119 @@
     </w:lvl>
   </w:abstractNum>
   <w:abstractNum w:abstractNumId="6">
+    <w:nsid w:val="115522C2"/>
+    <w:multiLevelType w:val="multilevel"/>
+    <w:tmpl w:val="4DAE6C44"/>
+    <w:lvl w:ilvl="0">
+      <w:start w:val="1"/>
+      <w:numFmt w:val="decimal"/>
+      <w:lvlText w:val="%1."/>
+      <w:lvlJc w:val="left"/>
+      <w:pPr>
+        <w:ind w:left="1080" w:hanging="360"/>
+      </w:pPr>
+      <w:rPr>
+        <w:rFonts w:hint="default"/>
+      </w:rPr>
+    </w:lvl>
+    <w:lvl w:ilvl="1">
+      <w:start w:val="1"/>
+      <w:numFmt w:val="decimal"/>
+      <w:lvlText w:val="%2.4"/>
+      <w:lvlJc w:val="left"/>
+      <w:pPr>
+        <w:ind w:left="792" w:hanging="432"/>
+      </w:pPr>
+      <w:rPr>
+        <w:rFonts w:hint="default"/>
+      </w:rPr>
+    </w:lvl>
+    <w:lvl w:ilvl="2">
+      <w:start w:val="1"/>
+      <w:numFmt w:val="none"/>
+      <w:lvlText w:val="2.2.2 "/>
+      <w:lvlJc w:val="left"/>
+      <w:pPr>
+        <w:ind w:left="1224" w:hanging="504"/>
+      </w:pPr>
+      <w:rPr>
+        <w:rFonts w:hint="default"/>
+      </w:rPr>
+    </w:lvl>
+    <w:lvl w:ilvl="3">
+      <w:start w:val="1"/>
+      <w:numFmt w:val="decimal"/>
+      <w:lvlText w:val="%1.%2.%3.%4."/>
+      <w:lvlJc w:val="left"/>
+      <w:pPr>
+        <w:ind w:left="1728" w:hanging="648"/>
+      </w:pPr>
+      <w:rPr>
+        <w:rFonts w:hint="default"/>
+      </w:rPr>
+    </w:lvl>
+    <w:lvl w:ilvl="4">
+      <w:start w:val="1"/>
+      <w:numFmt w:val="decimal"/>
+      <w:lvlText w:val="%1.%2.%3.%4.%5."/>
+      <w:lvlJc w:val="left"/>
+      <w:pPr>
+        <w:ind w:left="2232" w:hanging="792"/>
+      </w:pPr>
+      <w:rPr>
+        <w:rFonts w:hint="default"/>
+      </w:rPr>
+    </w:lvl>
+    <w:lvl w:ilvl="5">
+      <w:start w:val="1"/>
+      <w:numFmt w:val="decimal"/>
+      <w:lvlText w:val="%1.%2.%3.%4.%5.%6."/>
+      <w:lvlJc w:val="left"/>
+      <w:pPr>
+        <w:ind w:left="2736" w:hanging="936"/>
+      </w:pPr>
+      <w:rPr>
+        <w:rFonts w:hint="default"/>
+      </w:rPr>
+    </w:lvl>
+    <w:lvl w:ilvl="6">
+      <w:start w:val="1"/>
+      <w:numFmt w:val="decimal"/>
+      <w:lvlText w:val="%1.%2.%3.%4.%5.%6.%7."/>
+      <w:lvlJc w:val="left"/>
+      <w:pPr>
+        <w:ind w:left="3240" w:hanging="1080"/>
+      </w:pPr>
+      <w:rPr>
+        <w:rFonts w:hint="default"/>
+      </w:rPr>
+    </w:lvl>
+    <w:lvl w:ilvl="7">
+      <w:start w:val="1"/>
+      <w:numFmt w:val="decimal"/>
+      <w:lvlText w:val="%1.%2.%3.%4.%5.%6.%7.%8."/>
+      <w:lvlJc w:val="left"/>
+      <w:pPr>
+        <w:ind w:left="3744" w:hanging="1224"/>
+      </w:pPr>
+      <w:rPr>
+        <w:rFonts w:hint="default"/>
+      </w:rPr>
+    </w:lvl>
+    <w:lvl w:ilvl="8">
+      <w:start w:val="1"/>
+      <w:numFmt w:val="decimal"/>
+      <w:lvlText w:val="%1.%2.%3.%4.%5.%6.%7.%8.%9."/>
+      <w:lvlJc w:val="left"/>
+      <w:pPr>
+        <w:ind w:left="4320" w:hanging="1440"/>
+      </w:pPr>
+      <w:rPr>
+        <w:rFonts w:hint="default"/>
+      </w:rPr>
+    </w:lvl>
+  </w:abstractNum>
+  <w:abstractNum w:abstractNumId="7">
     <w:nsid w:val="126D068B"/>
     <w:multiLevelType w:val="multilevel"/>
     <w:tmpl w:val="8A320D32"/>
@@ -7576,7 +7924,7 @@
       </w:rPr>
     </w:lvl>
   </w:abstractNum>
-  <w:abstractNum w:abstractNumId="7">
+  <w:abstractNum w:abstractNumId="8">
     <w:nsid w:val="188843AB"/>
     <w:multiLevelType w:val="hybridMultilevel"/>
     <w:tmpl w:val="87AAF4EC"/>
@@ -7665,7 +8013,7 @@
       </w:pPr>
     </w:lvl>
   </w:abstractNum>
-  <w:abstractNum w:abstractNumId="8">
+  <w:abstractNum w:abstractNumId="9">
     <w:nsid w:val="1FB810F0"/>
     <w:multiLevelType w:val="multilevel"/>
     <w:tmpl w:val="1002739E"/>
@@ -7778,7 +8126,7 @@
       </w:rPr>
     </w:lvl>
   </w:abstractNum>
-  <w:abstractNum w:abstractNumId="9">
+  <w:abstractNum w:abstractNumId="10">
     <w:nsid w:val="228F0A56"/>
     <w:multiLevelType w:val="multilevel"/>
     <w:tmpl w:val="FEC2E3DC"/>
@@ -7891,13 +8239,126 @@
       </w:rPr>
     </w:lvl>
   </w:abstractNum>
-  <w:abstractNum w:abstractNumId="10">
+  <w:abstractNum w:abstractNumId="11">
     <w:nsid w:val="23720C07"/>
     <w:multiLevelType w:val="multilevel"/>
     <w:tmpl w:val="DB0851CE"/>
     <w:numStyleLink w:val="Style1"/>
   </w:abstractNum>
-  <w:abstractNum w:abstractNumId="11">
+  <w:abstractNum w:abstractNumId="12">
+    <w:nsid w:val="30283D8B"/>
+    <w:multiLevelType w:val="multilevel"/>
+    <w:tmpl w:val="E9F2955E"/>
+    <w:lvl w:ilvl="0">
+      <w:start w:val="1"/>
+      <w:numFmt w:val="decimal"/>
+      <w:lvlText w:val="%1."/>
+      <w:lvlJc w:val="left"/>
+      <w:pPr>
+        <w:ind w:left="1080" w:hanging="360"/>
+      </w:pPr>
+      <w:rPr>
+        <w:rFonts w:hint="default"/>
+      </w:rPr>
+    </w:lvl>
+    <w:lvl w:ilvl="1">
+      <w:start w:val="1"/>
+      <w:numFmt w:val="decimal"/>
+      <w:lvlText w:val="%1.6."/>
+      <w:lvlJc w:val="left"/>
+      <w:pPr>
+        <w:ind w:left="792" w:hanging="432"/>
+      </w:pPr>
+      <w:rPr>
+        <w:rFonts w:hint="default"/>
+      </w:rPr>
+    </w:lvl>
+    <w:lvl w:ilvl="2">
+      <w:start w:val="1"/>
+      <w:numFmt w:val="none"/>
+      <w:lvlText w:val="2.2.3 "/>
+      <w:lvlJc w:val="left"/>
+      <w:pPr>
+        <w:ind w:left="1224" w:hanging="504"/>
+      </w:pPr>
+      <w:rPr>
+        <w:rFonts w:hint="default"/>
+      </w:rPr>
+    </w:lvl>
+    <w:lvl w:ilvl="3">
+      <w:start w:val="1"/>
+      <w:numFmt w:val="decimal"/>
+      <w:lvlText w:val="%1.%2.%3.%4."/>
+      <w:lvlJc w:val="left"/>
+      <w:pPr>
+        <w:ind w:left="1728" w:hanging="648"/>
+      </w:pPr>
+      <w:rPr>
+        <w:rFonts w:hint="default"/>
+      </w:rPr>
+    </w:lvl>
+    <w:lvl w:ilvl="4">
+      <w:start w:val="1"/>
+      <w:numFmt w:val="decimal"/>
+      <w:lvlText w:val="%1.%2.%3.%4.%5."/>
+      <w:lvlJc w:val="left"/>
+      <w:pPr>
+        <w:ind w:left="2232" w:hanging="792"/>
+      </w:pPr>
+      <w:rPr>
+        <w:rFonts w:hint="default"/>
+      </w:rPr>
+    </w:lvl>
+    <w:lvl w:ilvl="5">
+      <w:start w:val="1"/>
+      <w:numFmt w:val="decimal"/>
+      <w:lvlText w:val="%1.%2.%3.%4.%5.%6."/>
+      <w:lvlJc w:val="left"/>
+      <w:pPr>
+        <w:ind w:left="2736" w:hanging="936"/>
+      </w:pPr>
+      <w:rPr>
+        <w:rFonts w:hint="default"/>
+      </w:rPr>
+    </w:lvl>
+    <w:lvl w:ilvl="6">
+      <w:start w:val="1"/>
+      <w:numFmt w:val="decimal"/>
+      <w:lvlText w:val="%1.%2.%3.%4.%5.%6.%7."/>
+      <w:lvlJc w:val="left"/>
+      <w:pPr>
+        <w:ind w:left="3240" w:hanging="1080"/>
+      </w:pPr>
+      <w:rPr>
+        <w:rFonts w:hint="default"/>
+      </w:rPr>
+    </w:lvl>
+    <w:lvl w:ilvl="7">
+      <w:start w:val="1"/>
+      <w:numFmt w:val="decimal"/>
+      <w:lvlText w:val="%1.%2.%3.%4.%5.%6.%7.%8."/>
+      <w:lvlJc w:val="left"/>
+      <w:pPr>
+        <w:ind w:left="3744" w:hanging="1224"/>
+      </w:pPr>
+      <w:rPr>
+        <w:rFonts w:hint="default"/>
+      </w:rPr>
+    </w:lvl>
+    <w:lvl w:ilvl="8">
+      <w:start w:val="1"/>
+      <w:numFmt w:val="decimal"/>
+      <w:lvlText w:val="%1.%2.%3.%4.%5.%6.%7.%8.%9."/>
+      <w:lvlJc w:val="left"/>
+      <w:pPr>
+        <w:ind w:left="4320" w:hanging="1440"/>
+      </w:pPr>
+      <w:rPr>
+        <w:rFonts w:hint="default"/>
+      </w:rPr>
+    </w:lvl>
+  </w:abstractNum>
+  <w:abstractNum w:abstractNumId="13">
     <w:nsid w:val="4519136D"/>
     <w:multiLevelType w:val="hybridMultilevel"/>
     <w:tmpl w:val="33AA6A32"/>
@@ -7986,7 +8447,7 @@
       </w:pPr>
     </w:lvl>
   </w:abstractNum>
-  <w:abstractNum w:abstractNumId="12">
+  <w:abstractNum w:abstractNumId="14">
     <w:nsid w:val="4C5101A6"/>
     <w:multiLevelType w:val="multilevel"/>
     <w:tmpl w:val="8F92635A"/>
@@ -8099,7 +8560,7 @@
       </w:rPr>
     </w:lvl>
   </w:abstractNum>
-  <w:abstractNum w:abstractNumId="13">
+  <w:abstractNum w:abstractNumId="15">
     <w:nsid w:val="54A17032"/>
     <w:multiLevelType w:val="multilevel"/>
     <w:tmpl w:val="0409001F"/>
@@ -8186,7 +8647,7 @@
       </w:pPr>
     </w:lvl>
   </w:abstractNum>
-  <w:abstractNum w:abstractNumId="14">
+  <w:abstractNum w:abstractNumId="16">
     <w:nsid w:val="596A005A"/>
     <w:multiLevelType w:val="multilevel"/>
     <w:tmpl w:val="3CF4D246"/>
@@ -8299,7 +8760,7 @@
       </w:rPr>
     </w:lvl>
   </w:abstractNum>
-  <w:abstractNum w:abstractNumId="15">
+  <w:abstractNum w:abstractNumId="17">
     <w:nsid w:val="5D5D7CC4"/>
     <w:multiLevelType w:val="multilevel"/>
     <w:tmpl w:val="DB0851CE"/>
@@ -8413,7 +8874,7 @@
       </w:rPr>
     </w:lvl>
   </w:abstractNum>
-  <w:abstractNum w:abstractNumId="16">
+  <w:abstractNum w:abstractNumId="18">
     <w:nsid w:val="639818A7"/>
     <w:multiLevelType w:val="multilevel"/>
     <w:tmpl w:val="494C60BE"/>
@@ -8526,7 +8987,7 @@
       </w:rPr>
     </w:lvl>
   </w:abstractNum>
-  <w:abstractNum w:abstractNumId="17">
+  <w:abstractNum w:abstractNumId="19">
     <w:nsid w:val="65820312"/>
     <w:multiLevelType w:val="multilevel"/>
     <w:tmpl w:val="57328A64"/>
@@ -8641,7 +9102,7 @@
       </w:rPr>
     </w:lvl>
   </w:abstractNum>
-  <w:abstractNum w:abstractNumId="18">
+  <w:abstractNum w:abstractNumId="20">
     <w:nsid w:val="658C70F8"/>
     <w:multiLevelType w:val="multilevel"/>
     <w:tmpl w:val="7E502E7C"/>
@@ -8754,7 +9215,120 @@
       </w:rPr>
     </w:lvl>
   </w:abstractNum>
-  <w:abstractNum w:abstractNumId="19">
+  <w:abstractNum w:abstractNumId="21">
+    <w:nsid w:val="69373AD1"/>
+    <w:multiLevelType w:val="multilevel"/>
+    <w:tmpl w:val="C1C06466"/>
+    <w:lvl w:ilvl="0">
+      <w:start w:val="1"/>
+      <w:numFmt w:val="decimal"/>
+      <w:lvlText w:val="%1."/>
+      <w:lvlJc w:val="left"/>
+      <w:pPr>
+        <w:ind w:left="360" w:hanging="360"/>
+      </w:pPr>
+      <w:rPr>
+        <w:rFonts w:hint="default"/>
+      </w:rPr>
+    </w:lvl>
+    <w:lvl w:ilvl="1">
+      <w:start w:val="1"/>
+      <w:numFmt w:val="decimal"/>
+      <w:lvlText w:val="%2%1.6."/>
+      <w:lvlJc w:val="left"/>
+      <w:pPr>
+        <w:ind w:left="72" w:hanging="432"/>
+      </w:pPr>
+      <w:rPr>
+        <w:rFonts w:hint="default"/>
+      </w:rPr>
+    </w:lvl>
+    <w:lvl w:ilvl="2">
+      <w:start w:val="1"/>
+      <w:numFmt w:val="decimal"/>
+      <w:lvlText w:val="%1.%2.%3."/>
+      <w:lvlJc w:val="left"/>
+      <w:pPr>
+        <w:ind w:left="504" w:hanging="504"/>
+      </w:pPr>
+      <w:rPr>
+        <w:rFonts w:hint="default"/>
+      </w:rPr>
+    </w:lvl>
+    <w:lvl w:ilvl="3">
+      <w:start w:val="1"/>
+      <w:numFmt w:val="decimal"/>
+      <w:lvlText w:val="%1.%2.%3.%4."/>
+      <w:lvlJc w:val="left"/>
+      <w:pPr>
+        <w:ind w:left="1008" w:hanging="648"/>
+      </w:pPr>
+      <w:rPr>
+        <w:rFonts w:hint="default"/>
+      </w:rPr>
+    </w:lvl>
+    <w:lvl w:ilvl="4">
+      <w:start w:val="1"/>
+      <w:numFmt w:val="decimal"/>
+      <w:lvlText w:val="%1.%2.%3.%4.%5."/>
+      <w:lvlJc w:val="left"/>
+      <w:pPr>
+        <w:ind w:left="1512" w:hanging="792"/>
+      </w:pPr>
+      <w:rPr>
+        <w:rFonts w:hint="default"/>
+      </w:rPr>
+    </w:lvl>
+    <w:lvl w:ilvl="5">
+      <w:start w:val="1"/>
+      <w:numFmt w:val="decimal"/>
+      <w:lvlText w:val="%1.%2.%3.%4.%5.%6."/>
+      <w:lvlJc w:val="left"/>
+      <w:pPr>
+        <w:ind w:left="2016" w:hanging="936"/>
+      </w:pPr>
+      <w:rPr>
+        <w:rFonts w:hint="default"/>
+      </w:rPr>
+    </w:lvl>
+    <w:lvl w:ilvl="6">
+      <w:start w:val="1"/>
+      <w:numFmt w:val="decimal"/>
+      <w:lvlText w:val="%1.%2.%3.%4.%5.%6.%7."/>
+      <w:lvlJc w:val="left"/>
+      <w:pPr>
+        <w:ind w:left="2520" w:hanging="1080"/>
+      </w:pPr>
+      <w:rPr>
+        <w:rFonts w:hint="default"/>
+      </w:rPr>
+    </w:lvl>
+    <w:lvl w:ilvl="7">
+      <w:start w:val="1"/>
+      <w:numFmt w:val="decimal"/>
+      <w:lvlText w:val="%1.%2.%3.%4.%5.%6.%7.%8."/>
+      <w:lvlJc w:val="left"/>
+      <w:pPr>
+        <w:ind w:left="3024" w:hanging="1224"/>
+      </w:pPr>
+      <w:rPr>
+        <w:rFonts w:hint="default"/>
+      </w:rPr>
+    </w:lvl>
+    <w:lvl w:ilvl="8">
+      <w:start w:val="1"/>
+      <w:numFmt w:val="decimal"/>
+      <w:lvlText w:val="%1.%2.%3.%4.%5.%6.%7.%8.%9."/>
+      <w:lvlJc w:val="left"/>
+      <w:pPr>
+        <w:ind w:left="3600" w:hanging="1440"/>
+      </w:pPr>
+      <w:rPr>
+        <w:rFonts w:hint="default"/>
+      </w:rPr>
+    </w:lvl>
+  </w:abstractNum>
+  <w:abstractNum w:abstractNumId="22">
     <w:nsid w:val="6E8E0DFA"/>
     <w:multiLevelType w:val="multilevel"/>
     <w:tmpl w:val="A498EBAC"/>
@@ -8867,7 +9441,7 @@
       </w:rPr>
     </w:lvl>
   </w:abstractNum>
-  <w:abstractNum w:abstractNumId="20">
+  <w:abstractNum w:abstractNumId="23">
     <w:nsid w:val="6FE502DF"/>
     <w:multiLevelType w:val="multilevel"/>
     <w:tmpl w:val="401C0690"/>
@@ -8981,7 +9555,7 @@
       </w:rPr>
     </w:lvl>
   </w:abstractNum>
-  <w:abstractNum w:abstractNumId="21">
+  <w:abstractNum w:abstractNumId="24">
     <w:nsid w:val="7B5B36CD"/>
     <w:multiLevelType w:val="hybridMultilevel"/>
     <w:tmpl w:val="E29ABC80"/>
@@ -9072,7 +9646,7 @@
       </w:pPr>
     </w:lvl>
   </w:abstractNum>
-  <w:abstractNum w:abstractNumId="22">
+  <w:abstractNum w:abstractNumId="25">
     <w:nsid w:val="7E2C281C"/>
     <w:multiLevelType w:val="multilevel"/>
     <w:tmpl w:val="A978E236"/>
@@ -9185,29 +9759,35 @@
       </w:rPr>
     </w:lvl>
   </w:abstractNum>
+  <w:abstractNum w:abstractNumId="26">
+    <w:nsid w:val="7EC52086"/>
+    <w:multiLevelType w:val="multilevel"/>
+    <w:tmpl w:val="0409001F"/>
+    <w:numStyleLink w:val="Style2"/>
+  </w:abstractNum>
   <w:num w:numId="1">
-    <w:abstractNumId w:val="11"/>
+    <w:abstractNumId w:val="13"/>
   </w:num>
   <w:num w:numId="2">
-    <w:abstractNumId w:val="7"/>
+    <w:abstractNumId w:val="8"/>
   </w:num>
   <w:num w:numId="3">
-    <w:abstractNumId w:val="21"/>
+    <w:abstractNumId w:val="24"/>
   </w:num>
   <w:num w:numId="4">
     <w:abstractNumId w:val="2"/>
   </w:num>
   <w:num w:numId="5">
-    <w:abstractNumId w:val="15"/>
+    <w:abstractNumId w:val="17"/>
   </w:num>
   <w:num w:numId="6">
-    <w:abstractNumId w:val="13"/>
+    <w:abstractNumId w:val="15"/>
   </w:num>
   <w:num w:numId="7">
     <w:abstractNumId w:val="5"/>
   </w:num>
   <w:num w:numId="8">
-    <w:abstractNumId w:val="20"/>
+    <w:abstractNumId w:val="23"/>
   </w:num>
   <w:num w:numId="9">
     <w:abstractNumId w:val="0"/>
@@ -9216,10 +9796,10 @@
     <w:abstractNumId w:val="3"/>
   </w:num>
   <w:num w:numId="11">
-    <w:abstractNumId w:val="6"/>
+    <w:abstractNumId w:val="7"/>
   </w:num>
   <w:num w:numId="12">
-    <w:abstractNumId w:val="10"/>
+    <w:abstractNumId w:val="11"/>
     <w:lvlOverride w:ilvl="0">
       <w:lvl w:ilvl="0">
         <w:start w:val="1"/>
@@ -9238,22 +9818,21 @@
       <w:lvl w:ilvl="1">
         <w:start w:val="1"/>
         <w:numFmt w:val="decimal"/>
-        <w:lvlText w:val="%2.2"/>
+        <w:lvlText w:val="%2%1.6."/>
         <w:lvlJc w:val="left"/>
         <w:pPr>
           <w:ind w:left="792" w:hanging="432"/>
         </w:pPr>
         <w:rPr>
           <w:rFonts w:hint="default"/>
-          <w:color w:val="auto"/>
         </w:rPr>
       </w:lvl>
     </w:lvlOverride>
     <w:lvlOverride w:ilvl="2">
       <w:lvl w:ilvl="2">
         <w:start w:val="1"/>
-        <w:numFmt w:val="decimal"/>
-        <w:lvlText w:val="%1.%2.%3."/>
+        <w:numFmt w:val="none"/>
+        <w:lvlText w:val="2.2.2 "/>
         <w:lvlJc w:val="left"/>
         <w:pPr>
           <w:ind w:left="1224" w:hanging="504"/>
@@ -9349,37 +9928,49 @@
     </w:lvlOverride>
   </w:num>
   <w:num w:numId="13">
-    <w:abstractNumId w:val="9"/>
+    <w:abstractNumId w:val="10"/>
   </w:num>
   <w:num w:numId="14">
-    <w:abstractNumId w:val="8"/>
+    <w:abstractNumId w:val="9"/>
   </w:num>
   <w:num w:numId="15">
     <w:abstractNumId w:val="1"/>
   </w:num>
   <w:num w:numId="16">
-    <w:abstractNumId w:val="14"/>
+    <w:abstractNumId w:val="16"/>
   </w:num>
   <w:num w:numId="17">
-    <w:abstractNumId w:val="17"/>
+    <w:abstractNumId w:val="19"/>
   </w:num>
   <w:num w:numId="18">
     <w:abstractNumId w:val="4"/>
   </w:num>
   <w:num w:numId="19">
+    <w:abstractNumId w:val="25"/>
+  </w:num>
+  <w:num w:numId="20">
+    <w:abstractNumId w:val="20"/>
+  </w:num>
+  <w:num w:numId="21">
     <w:abstractNumId w:val="22"/>
   </w:num>
-  <w:num w:numId="20">
+  <w:num w:numId="22">
+    <w:abstractNumId w:val="14"/>
+  </w:num>
+  <w:num w:numId="23">
     <w:abstractNumId w:val="18"/>
   </w:num>
-  <w:num w:numId="21">
-    <w:abstractNumId w:val="19"/>
+  <w:num w:numId="24">
+    <w:abstractNumId w:val="26"/>
   </w:num>
-  <w:num w:numId="22">
+  <w:num w:numId="25">
+    <w:abstractNumId w:val="21"/>
+  </w:num>
+  <w:num w:numId="26">
+    <w:abstractNumId w:val="6"/>
+  </w:num>
+  <w:num w:numId="27">
     <w:abstractNumId w:val="12"/>
-  </w:num>
-  <w:num w:numId="23">
-    <w:abstractNumId w:val="16"/>
   </w:num>
   <w:numIdMacAtCleanup w:val="19"/>
 </w:numbering>
@@ -10467,7 +11058,7 @@
 </file>
 
 <file path=customXml/itemProps1.xml><?xml version="1.0" encoding="utf-8"?>
-<ds:datastoreItem xmlns:ds="http://schemas.openxmlformats.org/officeDocument/2006/customXml" ds:itemID="{D3EE3E43-58E8-45D2-9825-C3BE600A8284}">
+<ds:datastoreItem xmlns:ds="http://schemas.openxmlformats.org/officeDocument/2006/customXml" ds:itemID="{74063F8D-3DF0-423B-B684-EE88374DD0C3}">
   <ds:schemaRefs>
     <ds:schemaRef ds:uri="http://schemas.openxmlformats.org/officeDocument/2006/bibliography"/>
   </ds:schemaRefs>

</xml_diff>

<commit_message>
add some texts in skripsi file
</commit_message>
<xml_diff>
--- a/Word/Skripsi (Autosaved).docx
+++ b/Word/Skripsi (Autosaved).docx
@@ -7049,6 +7049,7 @@
           <w:ilvl w:val="2"/>
           <w:numId w:val="27"/>
         </w:numPr>
+        <w:spacing w:line="360" w:lineRule="auto"/>
         <w:ind w:left="567" w:hanging="567"/>
         <w:rPr>
           <w:rFonts w:asciiTheme="majorBidi" w:hAnsiTheme="majorBidi"/>
@@ -7069,12 +7070,1682 @@
     </w:p>
     <w:p>
       <w:pPr>
-        <w:rPr>
-          <w:rFonts w:asciiTheme="majorBidi" w:hAnsiTheme="majorBidi" w:cstheme="majorBidi"/>
-          <w:sz w:val="24"/>
-          <w:szCs w:val="24"/>
-        </w:rPr>
-      </w:pPr>
+        <w:spacing w:line="360" w:lineRule="auto"/>
+        <w:ind w:firstLine="720"/>
+        <w:jc w:val="both"/>
+        <w:rPr>
+          <w:rFonts w:asciiTheme="majorBidi" w:hAnsiTheme="majorBidi" w:cstheme="majorBidi"/>
+          <w:sz w:val="24"/>
+          <w:szCs w:val="24"/>
+          <w:u w:val="single"/>
+        </w:rPr>
+      </w:pPr>
+      <w:proofErr w:type="spellStart"/>
+      <w:r>
+        <w:rPr>
+          <w:rFonts w:asciiTheme="majorBidi" w:hAnsiTheme="majorBidi" w:cstheme="majorBidi"/>
+          <w:sz w:val="24"/>
+          <w:szCs w:val="24"/>
+        </w:rPr>
+        <w:t>Sutabri</w:t>
+      </w:r>
+      <w:proofErr w:type="spellEnd"/>
+      <w:r>
+        <w:rPr>
+          <w:rFonts w:asciiTheme="majorBidi" w:hAnsiTheme="majorBidi" w:cstheme="majorBidi"/>
+          <w:sz w:val="24"/>
+          <w:szCs w:val="24"/>
+        </w:rPr>
+        <w:t xml:space="preserve"> (2012) </w:t>
+      </w:r>
+      <w:r>
+        <w:rPr>
+          <w:rFonts w:asciiTheme="majorBidi" w:hAnsiTheme="majorBidi" w:cstheme="majorBidi"/>
+          <w:sz w:val="24"/>
+          <w:szCs w:val="24"/>
+        </w:rPr>
+        <w:t xml:space="preserve">menjelaskan bahwa </w:t>
+      </w:r>
+      <w:r>
+        <w:rPr>
+          <w:rFonts w:asciiTheme="majorBidi" w:hAnsiTheme="majorBidi" w:cstheme="majorBidi"/>
+          <w:sz w:val="24"/>
+          <w:szCs w:val="24"/>
+        </w:rPr>
+        <w:t xml:space="preserve">sistem informasi </w:t>
+      </w:r>
+      <w:r>
+        <w:rPr>
+          <w:rFonts w:asciiTheme="majorBidi" w:hAnsiTheme="majorBidi" w:cstheme="majorBidi"/>
+          <w:sz w:val="24"/>
+          <w:szCs w:val="24"/>
+        </w:rPr>
+        <w:t xml:space="preserve">adalah </w:t>
+      </w:r>
+      <w:proofErr w:type="spellStart"/>
+      <w:r>
+        <w:rPr>
+          <w:rFonts w:asciiTheme="majorBidi" w:hAnsiTheme="majorBidi" w:cstheme="majorBidi"/>
+          <w:sz w:val="24"/>
+          <w:szCs w:val="24"/>
+        </w:rPr>
+        <w:t>suatu</w:t>
+      </w:r>
+      <w:proofErr w:type="spellEnd"/>
+      <w:r>
+        <w:rPr>
+          <w:rFonts w:asciiTheme="majorBidi" w:hAnsiTheme="majorBidi" w:cstheme="majorBidi"/>
+          <w:sz w:val="24"/>
+          <w:szCs w:val="24"/>
+        </w:rPr>
+        <w:t xml:space="preserve"> sistem di dalam </w:t>
+      </w:r>
+      <w:proofErr w:type="spellStart"/>
+      <w:r>
+        <w:rPr>
+          <w:rFonts w:asciiTheme="majorBidi" w:hAnsiTheme="majorBidi" w:cstheme="majorBidi"/>
+          <w:sz w:val="24"/>
+          <w:szCs w:val="24"/>
+        </w:rPr>
+        <w:t>suatu</w:t>
+      </w:r>
+      <w:proofErr w:type="spellEnd"/>
+      <w:r>
+        <w:rPr>
+          <w:rFonts w:asciiTheme="majorBidi" w:hAnsiTheme="majorBidi" w:cstheme="majorBidi"/>
+          <w:sz w:val="24"/>
+          <w:szCs w:val="24"/>
+        </w:rPr>
+        <w:t xml:space="preserve"> organisasi yang mempertemukan pengolahan transaksi harian yang bersifat manajerial dengan kegiatan strategi dari </w:t>
+      </w:r>
+      <w:proofErr w:type="spellStart"/>
+      <w:r>
+        <w:rPr>
+          <w:rFonts w:asciiTheme="majorBidi" w:hAnsiTheme="majorBidi" w:cstheme="majorBidi"/>
+          <w:sz w:val="24"/>
+          <w:szCs w:val="24"/>
+        </w:rPr>
+        <w:t>suatu</w:t>
+      </w:r>
+      <w:proofErr w:type="spellEnd"/>
+      <w:r>
+        <w:rPr>
+          <w:rFonts w:asciiTheme="majorBidi" w:hAnsiTheme="majorBidi" w:cstheme="majorBidi"/>
+          <w:sz w:val="24"/>
+          <w:szCs w:val="24"/>
+        </w:rPr>
+        <w:t xml:space="preserve"> organisasi</w:t>
+      </w:r>
+      <w:r>
+        <w:rPr>
+          <w:rFonts w:asciiTheme="majorBidi" w:hAnsiTheme="majorBidi" w:cstheme="majorBidi"/>
+          <w:sz w:val="24"/>
+          <w:szCs w:val="24"/>
+        </w:rPr>
+        <w:t xml:space="preserve"> untuk menyediakan laporan-laporan yang diperlukan oleh pihak luar tertentu.</w:t>
+      </w:r>
+    </w:p>
+    <w:p>
+      <w:pPr>
+        <w:spacing w:line="360" w:lineRule="auto"/>
+        <w:ind w:firstLine="720"/>
+        <w:jc w:val="both"/>
+        <w:rPr>
+          <w:rFonts w:asciiTheme="majorBidi" w:hAnsiTheme="majorBidi" w:cstheme="majorBidi"/>
+          <w:sz w:val="24"/>
+          <w:szCs w:val="24"/>
+        </w:rPr>
+      </w:pPr>
+      <w:r>
+        <w:rPr>
+          <w:rFonts w:asciiTheme="majorBidi" w:hAnsiTheme="majorBidi" w:cstheme="majorBidi"/>
+          <w:sz w:val="24"/>
+          <w:szCs w:val="24"/>
+        </w:rPr>
+        <w:t xml:space="preserve">Sistem informasi merupakan </w:t>
+      </w:r>
+      <w:proofErr w:type="spellStart"/>
+      <w:r>
+        <w:rPr>
+          <w:rFonts w:asciiTheme="majorBidi" w:hAnsiTheme="majorBidi" w:cstheme="majorBidi"/>
+          <w:sz w:val="24"/>
+          <w:szCs w:val="24"/>
+        </w:rPr>
+        <w:t>suatu</w:t>
+      </w:r>
+      <w:proofErr w:type="spellEnd"/>
+      <w:r>
+        <w:rPr>
+          <w:rFonts w:asciiTheme="majorBidi" w:hAnsiTheme="majorBidi" w:cstheme="majorBidi"/>
+          <w:sz w:val="24"/>
+          <w:szCs w:val="24"/>
+        </w:rPr>
+        <w:t xml:space="preserve"> kombinasi yang teratur dari </w:t>
+      </w:r>
+      <w:proofErr w:type="spellStart"/>
+      <w:r>
+        <w:rPr>
+          <w:rFonts w:asciiTheme="majorBidi" w:hAnsiTheme="majorBidi" w:cstheme="majorBidi"/>
+          <w:i/>
+          <w:iCs/>
+          <w:sz w:val="24"/>
+          <w:szCs w:val="24"/>
+        </w:rPr>
+        <w:t>hardware</w:t>
+      </w:r>
+      <w:proofErr w:type="spellEnd"/>
+      <w:r>
+        <w:rPr>
+          <w:rFonts w:asciiTheme="majorBidi" w:hAnsiTheme="majorBidi" w:cstheme="majorBidi"/>
+          <w:sz w:val="24"/>
+          <w:szCs w:val="24"/>
+        </w:rPr>
+        <w:t xml:space="preserve">, </w:t>
+      </w:r>
+      <w:proofErr w:type="spellStart"/>
+      <w:r>
+        <w:rPr>
+          <w:rFonts w:asciiTheme="majorBidi" w:hAnsiTheme="majorBidi" w:cstheme="majorBidi"/>
+          <w:i/>
+          <w:iCs/>
+          <w:sz w:val="24"/>
+          <w:szCs w:val="24"/>
+        </w:rPr>
+        <w:t>software</w:t>
+      </w:r>
+      <w:proofErr w:type="spellEnd"/>
+      <w:r>
+        <w:rPr>
+          <w:rFonts w:asciiTheme="majorBidi" w:hAnsiTheme="majorBidi" w:cstheme="majorBidi"/>
+          <w:sz w:val="24"/>
+          <w:szCs w:val="24"/>
+        </w:rPr>
+        <w:t xml:space="preserve">, sumber daya data, jaringan komunikasi dan orang-orang </w:t>
+      </w:r>
+      <w:r>
+        <w:rPr>
+          <w:rFonts w:asciiTheme="majorBidi" w:hAnsiTheme="majorBidi" w:cstheme="majorBidi"/>
+          <w:sz w:val="24"/>
+          <w:szCs w:val="24"/>
+        </w:rPr>
+        <w:t xml:space="preserve">yang mengumpulkan, mengubah dan menyebarkan informasi tersebut dalam </w:t>
+      </w:r>
+      <w:proofErr w:type="spellStart"/>
+      <w:r>
+        <w:rPr>
+          <w:rFonts w:asciiTheme="majorBidi" w:hAnsiTheme="majorBidi" w:cstheme="majorBidi"/>
+          <w:sz w:val="24"/>
+          <w:szCs w:val="24"/>
+        </w:rPr>
+        <w:t>suatu</w:t>
+      </w:r>
+      <w:proofErr w:type="spellEnd"/>
+      <w:r>
+        <w:rPr>
+          <w:rFonts w:asciiTheme="majorBidi" w:hAnsiTheme="majorBidi" w:cstheme="majorBidi"/>
+          <w:sz w:val="24"/>
+          <w:szCs w:val="24"/>
+        </w:rPr>
+        <w:t xml:space="preserve"> organisasi (Anggraini, 2017).</w:t>
+      </w:r>
+    </w:p>
+    <w:p>
+      <w:pPr>
+        <w:spacing w:line="360" w:lineRule="auto"/>
+        <w:ind w:firstLine="720"/>
+        <w:jc w:val="both"/>
+        <w:rPr>
+          <w:rFonts w:asciiTheme="majorBidi" w:hAnsiTheme="majorBidi" w:cstheme="majorBidi"/>
+          <w:sz w:val="24"/>
+          <w:szCs w:val="24"/>
+        </w:rPr>
+      </w:pPr>
+      <w:r>
+        <w:rPr>
+          <w:rFonts w:asciiTheme="majorBidi" w:hAnsiTheme="majorBidi" w:cstheme="majorBidi"/>
+          <w:sz w:val="24"/>
+          <w:szCs w:val="24"/>
+        </w:rPr>
+        <w:t xml:space="preserve">Sistem informasi dapat dipahami sebagai subsistem yang saling berhubungan, bekerja sama dan membentuk </w:t>
+      </w:r>
+      <w:proofErr w:type="spellStart"/>
+      <w:r>
+        <w:rPr>
+          <w:rFonts w:asciiTheme="majorBidi" w:hAnsiTheme="majorBidi" w:cstheme="majorBidi"/>
+          <w:sz w:val="24"/>
+          <w:szCs w:val="24"/>
+        </w:rPr>
+        <w:t>suatu</w:t>
+      </w:r>
+      <w:proofErr w:type="spellEnd"/>
+      <w:r>
+        <w:rPr>
+          <w:rFonts w:asciiTheme="majorBidi" w:hAnsiTheme="majorBidi" w:cstheme="majorBidi"/>
+          <w:sz w:val="24"/>
+          <w:szCs w:val="24"/>
+        </w:rPr>
+        <w:t xml:space="preserve"> kesatuan untuk melakukan fungsi pengolahan data seperti menerima masukan (</w:t>
+      </w:r>
+      <w:proofErr w:type="spellStart"/>
+      <w:r>
+        <w:rPr>
+          <w:rFonts w:asciiTheme="majorBidi" w:hAnsiTheme="majorBidi" w:cstheme="majorBidi"/>
+          <w:i/>
+          <w:iCs/>
+          <w:sz w:val="24"/>
+          <w:szCs w:val="24"/>
+        </w:rPr>
+        <w:t>input</w:t>
+      </w:r>
+      <w:proofErr w:type="spellEnd"/>
+      <w:r>
+        <w:rPr>
+          <w:rFonts w:asciiTheme="majorBidi" w:hAnsiTheme="majorBidi" w:cstheme="majorBidi"/>
+          <w:sz w:val="24"/>
+          <w:szCs w:val="24"/>
+        </w:rPr>
+        <w:t>) berupa data-data, kemudian mengolahnya (</w:t>
+      </w:r>
+      <w:proofErr w:type="spellStart"/>
+      <w:r>
+        <w:rPr>
+          <w:rFonts w:asciiTheme="majorBidi" w:hAnsiTheme="majorBidi" w:cstheme="majorBidi"/>
+          <w:i/>
+          <w:iCs/>
+          <w:sz w:val="24"/>
+          <w:szCs w:val="24"/>
+        </w:rPr>
+        <w:t>processing</w:t>
+      </w:r>
+      <w:proofErr w:type="spellEnd"/>
+      <w:r>
+        <w:rPr>
+          <w:rFonts w:asciiTheme="majorBidi" w:hAnsiTheme="majorBidi" w:cstheme="majorBidi"/>
+          <w:sz w:val="24"/>
+          <w:szCs w:val="24"/>
+        </w:rPr>
+        <w:t>) dan menghasilkan keluaran (</w:t>
+      </w:r>
+      <w:proofErr w:type="spellStart"/>
+      <w:r>
+        <w:rPr>
+          <w:rFonts w:asciiTheme="majorBidi" w:hAnsiTheme="majorBidi" w:cstheme="majorBidi"/>
+          <w:i/>
+          <w:iCs/>
+          <w:sz w:val="24"/>
+          <w:szCs w:val="24"/>
+        </w:rPr>
+        <w:t>output</w:t>
+      </w:r>
+      <w:proofErr w:type="spellEnd"/>
+      <w:r>
+        <w:rPr>
+          <w:rFonts w:asciiTheme="majorBidi" w:hAnsiTheme="majorBidi" w:cstheme="majorBidi"/>
+          <w:sz w:val="24"/>
+          <w:szCs w:val="24"/>
+        </w:rPr>
+        <w:t xml:space="preserve">) berupa informasi </w:t>
+      </w:r>
+      <w:r>
+        <w:rPr>
+          <w:rFonts w:asciiTheme="majorBidi" w:hAnsiTheme="majorBidi" w:cstheme="majorBidi"/>
+          <w:sz w:val="24"/>
+          <w:szCs w:val="24"/>
+        </w:rPr>
+        <w:t>yang berguna sebagai dasar pengambilan keputusan pada waktu mendatang (Sutanta, 2011).</w:t>
+      </w:r>
+    </w:p>
+    <w:p>
+      <w:pPr>
+        <w:pStyle w:val="Heading3"/>
+        <w:numPr>
+          <w:ilvl w:val="2"/>
+          <w:numId w:val="28"/>
+        </w:numPr>
+        <w:spacing w:line="360" w:lineRule="auto"/>
+        <w:ind w:left="567" w:hanging="567"/>
+        <w:rPr>
+          <w:rFonts w:asciiTheme="majorBidi" w:hAnsiTheme="majorBidi"/>
+          <w:b/>
+          <w:bCs/>
+          <w:color w:val="auto"/>
+        </w:rPr>
+      </w:pPr>
+      <w:proofErr w:type="spellStart"/>
+      <w:r>
+        <w:rPr>
+          <w:rFonts w:asciiTheme="majorBidi" w:hAnsiTheme="majorBidi"/>
+          <w:b/>
+          <w:bCs/>
+          <w:color w:val="auto"/>
+          <w:lang w:val="en-US"/>
+        </w:rPr>
+        <w:t>Komponen</w:t>
+      </w:r>
+      <w:proofErr w:type="spellEnd"/>
+      <w:r>
+        <w:rPr>
+          <w:rFonts w:asciiTheme="majorBidi" w:hAnsiTheme="majorBidi"/>
+          <w:b/>
+          <w:bCs/>
+          <w:color w:val="auto"/>
+          <w:lang w:val="en-US"/>
+        </w:rPr>
+        <w:t xml:space="preserve"> </w:t>
+      </w:r>
+      <w:proofErr w:type="spellStart"/>
+      <w:r>
+        <w:rPr>
+          <w:rFonts w:asciiTheme="majorBidi" w:hAnsiTheme="majorBidi"/>
+          <w:b/>
+          <w:bCs/>
+          <w:color w:val="auto"/>
+          <w:lang w:val="en-US"/>
+        </w:rPr>
+        <w:t>Sistem</w:t>
+      </w:r>
+      <w:proofErr w:type="spellEnd"/>
+      <w:r>
+        <w:rPr>
+          <w:rFonts w:asciiTheme="majorBidi" w:hAnsiTheme="majorBidi"/>
+          <w:b/>
+          <w:bCs/>
+          <w:color w:val="auto"/>
+          <w:lang w:val="en-US"/>
+        </w:rPr>
+        <w:t xml:space="preserve"> </w:t>
+      </w:r>
+      <w:proofErr w:type="spellStart"/>
+      <w:r>
+        <w:rPr>
+          <w:rFonts w:asciiTheme="majorBidi" w:hAnsiTheme="majorBidi"/>
+          <w:b/>
+          <w:bCs/>
+          <w:color w:val="auto"/>
+          <w:lang w:val="en-US"/>
+        </w:rPr>
+        <w:t>Informasi</w:t>
+      </w:r>
+      <w:proofErr w:type="spellEnd"/>
+    </w:p>
+    <w:p>
+      <w:pPr>
+        <w:spacing w:line="360" w:lineRule="auto"/>
+        <w:ind w:firstLine="720"/>
+        <w:rPr>
+          <w:rFonts w:asciiTheme="majorBidi" w:hAnsiTheme="majorBidi" w:cstheme="majorBidi"/>
+          <w:sz w:val="24"/>
+          <w:szCs w:val="24"/>
+        </w:rPr>
+      </w:pPr>
+      <w:r>
+        <w:rPr>
+          <w:rFonts w:asciiTheme="majorBidi" w:hAnsiTheme="majorBidi" w:cstheme="majorBidi"/>
+          <w:sz w:val="24"/>
+          <w:szCs w:val="24"/>
+        </w:rPr>
+        <w:t>Menurut Anggraini (20</w:t>
+      </w:r>
+      <w:r>
+        <w:rPr>
+          <w:rFonts w:asciiTheme="majorBidi" w:hAnsiTheme="majorBidi" w:cstheme="majorBidi"/>
+          <w:sz w:val="24"/>
+          <w:szCs w:val="24"/>
+        </w:rPr>
+        <w:t xml:space="preserve">17) sistem informasi terdiri dari komponen-komponen, antara lain: </w:t>
+      </w:r>
+    </w:p>
+    <w:p>
+      <w:pPr>
+        <w:pStyle w:val="ListParagraph"/>
+        <w:numPr>
+          <w:ilvl w:val="0"/>
+          <w:numId w:val="29"/>
+        </w:numPr>
+        <w:spacing w:line="360" w:lineRule="auto"/>
+        <w:jc w:val="both"/>
+        <w:rPr>
+          <w:rFonts w:asciiTheme="majorBidi" w:hAnsiTheme="majorBidi" w:cstheme="majorBidi"/>
+          <w:sz w:val="24"/>
+          <w:szCs w:val="24"/>
+        </w:rPr>
+      </w:pPr>
+      <w:r>
+        <w:rPr>
+          <w:rFonts w:asciiTheme="majorBidi" w:hAnsiTheme="majorBidi" w:cstheme="majorBidi"/>
+          <w:sz w:val="24"/>
+          <w:szCs w:val="24"/>
+        </w:rPr>
+        <w:t xml:space="preserve">Komponen </w:t>
+      </w:r>
+      <w:proofErr w:type="spellStart"/>
+      <w:r>
+        <w:rPr>
+          <w:rFonts w:asciiTheme="majorBidi" w:hAnsiTheme="majorBidi" w:cstheme="majorBidi"/>
+          <w:i/>
+          <w:iCs/>
+          <w:sz w:val="24"/>
+          <w:szCs w:val="24"/>
+        </w:rPr>
+        <w:t>Input</w:t>
+      </w:r>
+      <w:proofErr w:type="spellEnd"/>
+    </w:p>
+    <w:p>
+      <w:pPr>
+        <w:pStyle w:val="ListParagraph"/>
+        <w:spacing w:line="360" w:lineRule="auto"/>
+        <w:jc w:val="both"/>
+        <w:rPr>
+          <w:rFonts w:asciiTheme="majorBidi" w:hAnsiTheme="majorBidi" w:cstheme="majorBidi"/>
+          <w:sz w:val="24"/>
+          <w:szCs w:val="24"/>
+        </w:rPr>
+      </w:pPr>
+      <w:r>
+        <w:rPr>
+          <w:rFonts w:asciiTheme="majorBidi" w:hAnsiTheme="majorBidi" w:cstheme="majorBidi"/>
+          <w:sz w:val="24"/>
+          <w:szCs w:val="24"/>
+        </w:rPr>
+        <w:t xml:space="preserve">Komponen </w:t>
+      </w:r>
+      <w:proofErr w:type="spellStart"/>
+      <w:r>
+        <w:rPr>
+          <w:rFonts w:asciiTheme="majorBidi" w:hAnsiTheme="majorBidi" w:cstheme="majorBidi"/>
+          <w:i/>
+          <w:iCs/>
+          <w:sz w:val="24"/>
+          <w:szCs w:val="24"/>
+        </w:rPr>
+        <w:t>input</w:t>
+      </w:r>
+      <w:proofErr w:type="spellEnd"/>
+      <w:r>
+        <w:rPr>
+          <w:rFonts w:asciiTheme="majorBidi" w:hAnsiTheme="majorBidi" w:cstheme="majorBidi"/>
+          <w:sz w:val="24"/>
+          <w:szCs w:val="24"/>
+        </w:rPr>
+        <w:t xml:space="preserve"> merupakan data yang masuk ke dalam sistem informasi</w:t>
+      </w:r>
+      <w:r>
+        <w:rPr>
+          <w:rFonts w:asciiTheme="majorBidi" w:hAnsiTheme="majorBidi" w:cstheme="majorBidi"/>
+          <w:sz w:val="24"/>
+          <w:szCs w:val="24"/>
+        </w:rPr>
+        <w:t xml:space="preserve"> yang akan diproses oleh komponen teknologi sehingga menghasilkan informasi yang berguna bagi pengguna dalam proses membuat keputusan</w:t>
+      </w:r>
+      <w:r>
+        <w:rPr>
+          <w:rFonts w:asciiTheme="majorBidi" w:hAnsiTheme="majorBidi" w:cstheme="majorBidi"/>
+          <w:sz w:val="24"/>
+          <w:szCs w:val="24"/>
+        </w:rPr>
+        <w:t>.</w:t>
+      </w:r>
+    </w:p>
+    <w:p>
+      <w:pPr>
+        <w:pStyle w:val="ListParagraph"/>
+        <w:spacing w:line="360" w:lineRule="auto"/>
+        <w:jc w:val="both"/>
+        <w:rPr>
+          <w:rFonts w:asciiTheme="majorBidi" w:hAnsiTheme="majorBidi" w:cstheme="majorBidi"/>
+          <w:sz w:val="24"/>
+          <w:szCs w:val="24"/>
+        </w:rPr>
+      </w:pPr>
+    </w:p>
+    <w:p>
+      <w:pPr>
+        <w:pStyle w:val="ListParagraph"/>
+        <w:numPr>
+          <w:ilvl w:val="0"/>
+          <w:numId w:val="29"/>
+        </w:numPr>
+        <w:spacing w:line="360" w:lineRule="auto"/>
+        <w:jc w:val="both"/>
+        <w:rPr>
+          <w:rFonts w:asciiTheme="majorBidi" w:hAnsiTheme="majorBidi" w:cstheme="majorBidi"/>
+          <w:sz w:val="24"/>
+          <w:szCs w:val="24"/>
+        </w:rPr>
+      </w:pPr>
+      <w:r>
+        <w:rPr>
+          <w:rFonts w:asciiTheme="majorBidi" w:hAnsiTheme="majorBidi" w:cstheme="majorBidi"/>
+          <w:sz w:val="24"/>
+          <w:szCs w:val="24"/>
+        </w:rPr>
+        <w:lastRenderedPageBreak/>
+        <w:t xml:space="preserve">Komponen </w:t>
+      </w:r>
+      <w:r>
+        <w:rPr>
+          <w:rFonts w:asciiTheme="majorBidi" w:hAnsiTheme="majorBidi" w:cstheme="majorBidi"/>
+          <w:sz w:val="24"/>
+          <w:szCs w:val="24"/>
+        </w:rPr>
+        <w:t>Model</w:t>
+      </w:r>
+    </w:p>
+    <w:p>
+      <w:pPr>
+        <w:pStyle w:val="ListParagraph"/>
+        <w:spacing w:line="360" w:lineRule="auto"/>
+        <w:jc w:val="both"/>
+        <w:rPr>
+          <w:rFonts w:asciiTheme="majorBidi" w:hAnsiTheme="majorBidi" w:cstheme="majorBidi"/>
+          <w:sz w:val="24"/>
+          <w:szCs w:val="24"/>
+        </w:rPr>
+      </w:pPr>
+      <w:r>
+        <w:rPr>
+          <w:rFonts w:asciiTheme="majorBidi" w:hAnsiTheme="majorBidi" w:cstheme="majorBidi"/>
+          <w:sz w:val="24"/>
+          <w:szCs w:val="24"/>
+        </w:rPr>
+        <w:t>Komponen model adalah kombinasi dari prosedur, logika dan model matematika yang memproses data yang tersimpan di basis data untuk menghasilkan keluaran yang diinginkan.</w:t>
+      </w:r>
+    </w:p>
+    <w:p>
+      <w:pPr>
+        <w:pStyle w:val="ListParagraph"/>
+        <w:numPr>
+          <w:ilvl w:val="0"/>
+          <w:numId w:val="29"/>
+        </w:numPr>
+        <w:spacing w:line="360" w:lineRule="auto"/>
+        <w:jc w:val="both"/>
+        <w:rPr>
+          <w:rFonts w:asciiTheme="majorBidi" w:hAnsiTheme="majorBidi" w:cstheme="majorBidi"/>
+          <w:sz w:val="24"/>
+          <w:szCs w:val="24"/>
+        </w:rPr>
+      </w:pPr>
+      <w:r>
+        <w:rPr>
+          <w:rFonts w:asciiTheme="majorBidi" w:hAnsiTheme="majorBidi" w:cstheme="majorBidi"/>
+          <w:sz w:val="24"/>
+          <w:szCs w:val="24"/>
+        </w:rPr>
+        <w:t xml:space="preserve">Komponen </w:t>
+      </w:r>
+      <w:proofErr w:type="spellStart"/>
+      <w:r>
+        <w:rPr>
+          <w:rFonts w:asciiTheme="majorBidi" w:hAnsiTheme="majorBidi" w:cstheme="majorBidi"/>
+          <w:i/>
+          <w:iCs/>
+          <w:sz w:val="24"/>
+          <w:szCs w:val="24"/>
+        </w:rPr>
+        <w:t>Output</w:t>
+      </w:r>
+      <w:proofErr w:type="spellEnd"/>
+    </w:p>
+    <w:p>
+      <w:pPr>
+        <w:pStyle w:val="ListParagraph"/>
+        <w:spacing w:line="360" w:lineRule="auto"/>
+        <w:jc w:val="both"/>
+        <w:rPr>
+          <w:rFonts w:asciiTheme="majorBidi" w:hAnsiTheme="majorBidi" w:cstheme="majorBidi"/>
+          <w:sz w:val="24"/>
+          <w:szCs w:val="24"/>
+        </w:rPr>
+      </w:pPr>
+      <w:r>
+        <w:rPr>
+          <w:rFonts w:asciiTheme="majorBidi" w:hAnsiTheme="majorBidi" w:cstheme="majorBidi"/>
+          <w:sz w:val="24"/>
+          <w:szCs w:val="24"/>
+        </w:rPr>
+        <w:t xml:space="preserve">Komponen </w:t>
+      </w:r>
+      <w:proofErr w:type="spellStart"/>
+      <w:r>
+        <w:rPr>
+          <w:rFonts w:asciiTheme="majorBidi" w:hAnsiTheme="majorBidi" w:cstheme="majorBidi"/>
+          <w:i/>
+          <w:iCs/>
+          <w:sz w:val="24"/>
+          <w:szCs w:val="24"/>
+        </w:rPr>
+        <w:t>output</w:t>
+      </w:r>
+      <w:proofErr w:type="spellEnd"/>
+      <w:r>
+        <w:rPr>
+          <w:rFonts w:asciiTheme="majorBidi" w:hAnsiTheme="majorBidi" w:cstheme="majorBidi"/>
+          <w:sz w:val="24"/>
+          <w:szCs w:val="24"/>
+        </w:rPr>
+        <w:t xml:space="preserve"> merupakan</w:t>
+      </w:r>
+      <w:r>
+        <w:rPr>
+          <w:rFonts w:asciiTheme="majorBidi" w:hAnsiTheme="majorBidi" w:cstheme="majorBidi"/>
+          <w:sz w:val="24"/>
+          <w:szCs w:val="24"/>
+        </w:rPr>
+        <w:t xml:space="preserve"> hasil informasi yang berkualitas dan berguna untuk tingkatan manajemen serta semua pemakai sistem.</w:t>
+      </w:r>
+    </w:p>
+    <w:p>
+      <w:pPr>
+        <w:pStyle w:val="ListParagraph"/>
+        <w:numPr>
+          <w:ilvl w:val="0"/>
+          <w:numId w:val="29"/>
+        </w:numPr>
+        <w:spacing w:line="360" w:lineRule="auto"/>
+        <w:jc w:val="both"/>
+        <w:rPr>
+          <w:rFonts w:asciiTheme="majorBidi" w:hAnsiTheme="majorBidi" w:cstheme="majorBidi"/>
+          <w:sz w:val="24"/>
+          <w:szCs w:val="24"/>
+        </w:rPr>
+      </w:pPr>
+      <w:r>
+        <w:rPr>
+          <w:rFonts w:asciiTheme="majorBidi" w:hAnsiTheme="majorBidi" w:cstheme="majorBidi"/>
+          <w:sz w:val="24"/>
+          <w:szCs w:val="24"/>
+        </w:rPr>
+        <w:t xml:space="preserve">Komponen </w:t>
+      </w:r>
+      <w:r>
+        <w:rPr>
+          <w:rFonts w:asciiTheme="majorBidi" w:hAnsiTheme="majorBidi" w:cstheme="majorBidi"/>
+          <w:sz w:val="24"/>
+          <w:szCs w:val="24"/>
+        </w:rPr>
+        <w:t>Teknologi</w:t>
+      </w:r>
+    </w:p>
+    <w:p>
+      <w:pPr>
+        <w:pStyle w:val="ListParagraph"/>
+        <w:spacing w:line="360" w:lineRule="auto"/>
+        <w:jc w:val="both"/>
+        <w:rPr>
+          <w:rFonts w:asciiTheme="majorBidi" w:hAnsiTheme="majorBidi" w:cstheme="majorBidi"/>
+          <w:sz w:val="24"/>
+          <w:szCs w:val="24"/>
+        </w:rPr>
+      </w:pPr>
+      <w:r>
+        <w:rPr>
+          <w:rFonts w:asciiTheme="majorBidi" w:hAnsiTheme="majorBidi" w:cstheme="majorBidi"/>
+          <w:sz w:val="24"/>
+          <w:szCs w:val="24"/>
+        </w:rPr>
+        <w:t xml:space="preserve">Komponen teknologi adalah alat dalam sistem informasi, teknologi yang digunakan dalam menerima </w:t>
+      </w:r>
+      <w:proofErr w:type="spellStart"/>
+      <w:r>
+        <w:rPr>
+          <w:rFonts w:asciiTheme="majorBidi" w:hAnsiTheme="majorBidi" w:cstheme="majorBidi"/>
+          <w:i/>
+          <w:iCs/>
+          <w:sz w:val="24"/>
+          <w:szCs w:val="24"/>
+        </w:rPr>
+        <w:t>input</w:t>
+      </w:r>
+      <w:proofErr w:type="spellEnd"/>
+      <w:r>
+        <w:rPr>
+          <w:rFonts w:asciiTheme="majorBidi" w:hAnsiTheme="majorBidi" w:cstheme="majorBidi"/>
+          <w:sz w:val="24"/>
+          <w:szCs w:val="24"/>
+        </w:rPr>
+        <w:t xml:space="preserve">, </w:t>
+      </w:r>
+      <w:r>
+        <w:rPr>
+          <w:rFonts w:asciiTheme="majorBidi" w:hAnsiTheme="majorBidi" w:cstheme="majorBidi"/>
+          <w:sz w:val="24"/>
+          <w:szCs w:val="24"/>
+        </w:rPr>
+        <w:t xml:space="preserve">menjalankan model, menyimpan dan mengakses data, mengirim dan menghasilkan </w:t>
+      </w:r>
+      <w:proofErr w:type="spellStart"/>
+      <w:r>
+        <w:rPr>
+          <w:rFonts w:asciiTheme="majorBidi" w:hAnsiTheme="majorBidi" w:cstheme="majorBidi"/>
+          <w:sz w:val="24"/>
+          <w:szCs w:val="24"/>
+        </w:rPr>
+        <w:t>output</w:t>
+      </w:r>
+      <w:proofErr w:type="spellEnd"/>
+      <w:r>
+        <w:rPr>
+          <w:rFonts w:asciiTheme="majorBidi" w:hAnsiTheme="majorBidi" w:cstheme="majorBidi"/>
+          <w:sz w:val="24"/>
+          <w:szCs w:val="24"/>
+        </w:rPr>
+        <w:t xml:space="preserve"> serta memantau pengendalian sistem.</w:t>
+      </w:r>
+    </w:p>
+    <w:p>
+      <w:pPr>
+        <w:pStyle w:val="ListParagraph"/>
+        <w:numPr>
+          <w:ilvl w:val="0"/>
+          <w:numId w:val="29"/>
+        </w:numPr>
+        <w:spacing w:line="360" w:lineRule="auto"/>
+        <w:jc w:val="both"/>
+        <w:rPr>
+          <w:rFonts w:asciiTheme="majorBidi" w:hAnsiTheme="majorBidi" w:cstheme="majorBidi"/>
+          <w:sz w:val="24"/>
+          <w:szCs w:val="24"/>
+        </w:rPr>
+      </w:pPr>
+      <w:r>
+        <w:rPr>
+          <w:rFonts w:asciiTheme="majorBidi" w:hAnsiTheme="majorBidi" w:cstheme="majorBidi"/>
+          <w:sz w:val="24"/>
+          <w:szCs w:val="24"/>
+        </w:rPr>
+        <w:t xml:space="preserve">Komponen </w:t>
+      </w:r>
+      <w:r>
+        <w:rPr>
+          <w:rFonts w:asciiTheme="majorBidi" w:hAnsiTheme="majorBidi" w:cstheme="majorBidi"/>
+          <w:sz w:val="24"/>
+          <w:szCs w:val="24"/>
+        </w:rPr>
+        <w:t>Basis Data</w:t>
+      </w:r>
+    </w:p>
+    <w:p>
+      <w:pPr>
+        <w:pStyle w:val="ListParagraph"/>
+        <w:spacing w:line="360" w:lineRule="auto"/>
+        <w:jc w:val="both"/>
+        <w:rPr>
+          <w:rFonts w:asciiTheme="majorBidi" w:hAnsiTheme="majorBidi" w:cstheme="majorBidi"/>
+          <w:sz w:val="24"/>
+          <w:szCs w:val="24"/>
+        </w:rPr>
+      </w:pPr>
+      <w:r>
+        <w:rPr>
+          <w:rFonts w:asciiTheme="majorBidi" w:hAnsiTheme="majorBidi" w:cstheme="majorBidi"/>
+          <w:sz w:val="24"/>
+          <w:szCs w:val="24"/>
+        </w:rPr>
+        <w:t xml:space="preserve">Komponen basis data adalah kumpulan data </w:t>
+      </w:r>
+      <w:r>
+        <w:rPr>
+          <w:rFonts w:asciiTheme="majorBidi" w:hAnsiTheme="majorBidi" w:cstheme="majorBidi"/>
+          <w:sz w:val="24"/>
+          <w:szCs w:val="24"/>
+        </w:rPr>
+        <w:t xml:space="preserve">yang saling berhubungan </w:t>
+      </w:r>
+      <w:r>
+        <w:rPr>
+          <w:rFonts w:asciiTheme="majorBidi" w:hAnsiTheme="majorBidi" w:cstheme="majorBidi"/>
+          <w:sz w:val="24"/>
+          <w:szCs w:val="24"/>
+        </w:rPr>
+        <w:t xml:space="preserve">satu sama lain </w:t>
+      </w:r>
+      <w:r>
+        <w:rPr>
+          <w:rFonts w:asciiTheme="majorBidi" w:hAnsiTheme="majorBidi" w:cstheme="majorBidi"/>
+          <w:sz w:val="24"/>
+          <w:szCs w:val="24"/>
+        </w:rPr>
+        <w:t xml:space="preserve">tersimpan </w:t>
+      </w:r>
+      <w:r>
+        <w:rPr>
+          <w:rFonts w:asciiTheme="majorBidi" w:hAnsiTheme="majorBidi" w:cstheme="majorBidi"/>
+          <w:sz w:val="24"/>
+          <w:szCs w:val="24"/>
+        </w:rPr>
+        <w:t xml:space="preserve">di dalam komputer, diakses serta dikelola dengan menggunakan </w:t>
+      </w:r>
+      <w:proofErr w:type="spellStart"/>
+      <w:r>
+        <w:rPr>
+          <w:rFonts w:asciiTheme="majorBidi" w:hAnsiTheme="majorBidi" w:cstheme="majorBidi"/>
+          <w:i/>
+          <w:iCs/>
+          <w:sz w:val="24"/>
+          <w:szCs w:val="24"/>
+        </w:rPr>
+        <w:t>software</w:t>
+      </w:r>
+      <w:proofErr w:type="spellEnd"/>
+      <w:r>
+        <w:rPr>
+          <w:rFonts w:asciiTheme="majorBidi" w:hAnsiTheme="majorBidi" w:cstheme="majorBidi"/>
+          <w:i/>
+          <w:iCs/>
+          <w:sz w:val="24"/>
+          <w:szCs w:val="24"/>
+        </w:rPr>
+        <w:t xml:space="preserve"> </w:t>
+      </w:r>
+      <w:proofErr w:type="spellStart"/>
+      <w:r>
+        <w:rPr>
+          <w:rFonts w:asciiTheme="majorBidi" w:hAnsiTheme="majorBidi" w:cstheme="majorBidi"/>
+          <w:i/>
+          <w:iCs/>
+          <w:sz w:val="24"/>
+          <w:szCs w:val="24"/>
+        </w:rPr>
+        <w:t>database</w:t>
+      </w:r>
+      <w:proofErr w:type="spellEnd"/>
+      <w:r>
+        <w:rPr>
+          <w:rFonts w:asciiTheme="majorBidi" w:hAnsiTheme="majorBidi" w:cstheme="majorBidi"/>
+          <w:sz w:val="24"/>
+          <w:szCs w:val="24"/>
+        </w:rPr>
+        <w:t>.</w:t>
+      </w:r>
+    </w:p>
+    <w:p>
+      <w:pPr>
+        <w:pStyle w:val="ListParagraph"/>
+        <w:numPr>
+          <w:ilvl w:val="0"/>
+          <w:numId w:val="29"/>
+        </w:numPr>
+        <w:spacing w:line="360" w:lineRule="auto"/>
+        <w:jc w:val="both"/>
+        <w:rPr>
+          <w:rFonts w:asciiTheme="majorBidi" w:hAnsiTheme="majorBidi" w:cstheme="majorBidi"/>
+          <w:sz w:val="24"/>
+          <w:szCs w:val="24"/>
+        </w:rPr>
+      </w:pPr>
+      <w:r>
+        <w:rPr>
+          <w:rFonts w:asciiTheme="majorBidi" w:hAnsiTheme="majorBidi" w:cstheme="majorBidi"/>
+          <w:sz w:val="24"/>
+          <w:szCs w:val="24"/>
+        </w:rPr>
+        <w:t>Komponen kontrol</w:t>
+      </w:r>
+    </w:p>
+    <w:p>
+      <w:pPr>
+        <w:pStyle w:val="ListParagraph"/>
+        <w:spacing w:line="360" w:lineRule="auto"/>
+        <w:jc w:val="both"/>
+        <w:rPr>
+          <w:rFonts w:asciiTheme="majorBidi" w:hAnsiTheme="majorBidi" w:cstheme="majorBidi"/>
+          <w:sz w:val="24"/>
+          <w:szCs w:val="24"/>
+        </w:rPr>
+      </w:pPr>
+      <w:r>
+        <w:rPr>
+          <w:rFonts w:asciiTheme="majorBidi" w:hAnsiTheme="majorBidi" w:cstheme="majorBidi"/>
+          <w:sz w:val="24"/>
+          <w:szCs w:val="24"/>
+        </w:rPr>
+        <w:t xml:space="preserve">Komponen kontrol adalah komponen yang mengendalikan gangguan </w:t>
+      </w:r>
+      <w:r>
+        <w:rPr>
+          <w:rFonts w:asciiTheme="majorBidi" w:hAnsiTheme="majorBidi" w:cstheme="majorBidi"/>
+          <w:sz w:val="24"/>
+          <w:szCs w:val="24"/>
+        </w:rPr>
+        <w:t xml:space="preserve">yang dapat merusak sistem informasi seperti bencana alam, api, temperatur tinggi, air, debu dan </w:t>
+      </w:r>
+      <w:proofErr w:type="spellStart"/>
+      <w:r>
+        <w:rPr>
+          <w:rFonts w:asciiTheme="majorBidi" w:hAnsiTheme="majorBidi" w:cstheme="majorBidi"/>
+          <w:sz w:val="24"/>
+          <w:szCs w:val="24"/>
+        </w:rPr>
+        <w:t>sebagainya</w:t>
+      </w:r>
+      <w:proofErr w:type="spellEnd"/>
+      <w:r>
+        <w:rPr>
+          <w:rFonts w:asciiTheme="majorBidi" w:hAnsiTheme="majorBidi" w:cstheme="majorBidi"/>
+          <w:sz w:val="24"/>
+          <w:szCs w:val="24"/>
+        </w:rPr>
+        <w:t>.</w:t>
+      </w:r>
+    </w:p>
+    <w:p>
+      <w:pPr>
+        <w:pStyle w:val="Heading2"/>
+        <w:numPr>
+          <w:ilvl w:val="1"/>
+          <w:numId w:val="30"/>
+        </w:numPr>
+        <w:spacing w:line="360" w:lineRule="auto"/>
+        <w:ind w:left="426"/>
+        <w:rPr>
+          <w:rFonts w:asciiTheme="majorBidi" w:hAnsiTheme="majorBidi"/>
+          <w:b/>
+          <w:bCs/>
+          <w:color w:val="auto"/>
+          <w:sz w:val="24"/>
+          <w:szCs w:val="24"/>
+          <w:lang w:val="en-US"/>
+        </w:rPr>
+      </w:pPr>
+      <w:r>
+        <w:rPr>
+          <w:rFonts w:asciiTheme="majorBidi" w:hAnsiTheme="majorBidi"/>
+          <w:b/>
+          <w:bCs/>
+          <w:color w:val="auto"/>
+          <w:sz w:val="24"/>
+          <w:szCs w:val="24"/>
+          <w:lang w:val="en-US"/>
+        </w:rPr>
+        <w:t>Location Based Service</w:t>
+      </w:r>
+    </w:p>
+    <w:p>
+      <w:pPr>
+        <w:spacing w:line="360" w:lineRule="auto"/>
+        <w:ind w:firstLine="426"/>
+        <w:jc w:val="both"/>
+        <w:rPr>
+          <w:rFonts w:asciiTheme="majorBidi" w:hAnsiTheme="majorBidi" w:cstheme="majorBidi"/>
+          <w:sz w:val="24"/>
+          <w:szCs w:val="24"/>
+        </w:rPr>
+      </w:pPr>
+      <w:proofErr w:type="spellStart"/>
+      <w:r>
+        <w:rPr>
+          <w:rFonts w:asciiTheme="majorBidi" w:hAnsiTheme="majorBidi" w:cstheme="majorBidi"/>
+          <w:i/>
+          <w:iCs/>
+          <w:sz w:val="24"/>
+          <w:szCs w:val="24"/>
+        </w:rPr>
+        <w:t>Locatioan</w:t>
+      </w:r>
+      <w:proofErr w:type="spellEnd"/>
+      <w:r>
+        <w:rPr>
+          <w:rFonts w:asciiTheme="majorBidi" w:hAnsiTheme="majorBidi" w:cstheme="majorBidi"/>
+          <w:i/>
+          <w:iCs/>
+          <w:sz w:val="24"/>
+          <w:szCs w:val="24"/>
+        </w:rPr>
+        <w:t xml:space="preserve"> </w:t>
+      </w:r>
+      <w:proofErr w:type="spellStart"/>
+      <w:r>
+        <w:rPr>
+          <w:rFonts w:asciiTheme="majorBidi" w:hAnsiTheme="majorBidi" w:cstheme="majorBidi"/>
+          <w:i/>
+          <w:iCs/>
+          <w:sz w:val="24"/>
+          <w:szCs w:val="24"/>
+        </w:rPr>
+        <w:t>based</w:t>
+      </w:r>
+      <w:proofErr w:type="spellEnd"/>
+      <w:r>
+        <w:rPr>
+          <w:rFonts w:asciiTheme="majorBidi" w:hAnsiTheme="majorBidi" w:cstheme="majorBidi"/>
+          <w:i/>
+          <w:iCs/>
+          <w:sz w:val="24"/>
+          <w:szCs w:val="24"/>
+        </w:rPr>
+        <w:t xml:space="preserve"> </w:t>
+      </w:r>
+      <w:proofErr w:type="spellStart"/>
+      <w:r>
+        <w:rPr>
+          <w:rFonts w:asciiTheme="majorBidi" w:hAnsiTheme="majorBidi" w:cstheme="majorBidi"/>
+          <w:i/>
+          <w:iCs/>
+          <w:sz w:val="24"/>
+          <w:szCs w:val="24"/>
+        </w:rPr>
+        <w:t>service</w:t>
+      </w:r>
+      <w:proofErr w:type="spellEnd"/>
+      <w:r>
+        <w:rPr>
+          <w:rFonts w:asciiTheme="majorBidi" w:hAnsiTheme="majorBidi" w:cstheme="majorBidi"/>
+          <w:sz w:val="24"/>
+          <w:szCs w:val="24"/>
+        </w:rPr>
+        <w:t xml:space="preserve"> ata</w:t>
+      </w:r>
+      <w:r>
+        <w:rPr>
+          <w:rFonts w:asciiTheme="majorBidi" w:hAnsiTheme="majorBidi" w:cstheme="majorBidi"/>
+          <w:sz w:val="24"/>
+          <w:szCs w:val="24"/>
+        </w:rPr>
+        <w:t xml:space="preserve">u layanan berbasis lokasi adalah </w:t>
+      </w:r>
+      <w:proofErr w:type="spellStart"/>
+      <w:r>
+        <w:rPr>
+          <w:rFonts w:asciiTheme="majorBidi" w:hAnsiTheme="majorBidi" w:cstheme="majorBidi"/>
+          <w:sz w:val="24"/>
+          <w:szCs w:val="24"/>
+        </w:rPr>
+        <w:t>suatu</w:t>
+      </w:r>
+      <w:proofErr w:type="spellEnd"/>
+      <w:r>
+        <w:rPr>
+          <w:rFonts w:asciiTheme="majorBidi" w:hAnsiTheme="majorBidi" w:cstheme="majorBidi"/>
+          <w:sz w:val="24"/>
+          <w:szCs w:val="24"/>
+        </w:rPr>
+        <w:t xml:space="preserve"> layanan </w:t>
+      </w:r>
+      <w:r>
+        <w:rPr>
+          <w:rFonts w:asciiTheme="majorBidi" w:hAnsiTheme="majorBidi" w:cstheme="majorBidi"/>
+          <w:sz w:val="24"/>
+          <w:szCs w:val="24"/>
+        </w:rPr>
+        <w:t xml:space="preserve">yang berbasiskan pada posisi lokasi geografisnya yang disediakan oleh pelanggan. </w:t>
+      </w:r>
+      <w:proofErr w:type="spellStart"/>
+      <w:r>
+        <w:rPr>
+          <w:rFonts w:asciiTheme="majorBidi" w:hAnsiTheme="majorBidi" w:cstheme="majorBidi"/>
+          <w:sz w:val="24"/>
+          <w:szCs w:val="24"/>
+        </w:rPr>
+        <w:t>Location</w:t>
+      </w:r>
+      <w:proofErr w:type="spellEnd"/>
+      <w:r>
+        <w:rPr>
+          <w:rFonts w:asciiTheme="majorBidi" w:hAnsiTheme="majorBidi" w:cstheme="majorBidi"/>
+          <w:sz w:val="24"/>
+          <w:szCs w:val="24"/>
+        </w:rPr>
+        <w:t xml:space="preserve"> </w:t>
+      </w:r>
+      <w:proofErr w:type="spellStart"/>
+      <w:r>
+        <w:rPr>
+          <w:rFonts w:asciiTheme="majorBidi" w:hAnsiTheme="majorBidi" w:cstheme="majorBidi"/>
+          <w:sz w:val="24"/>
+          <w:szCs w:val="24"/>
+        </w:rPr>
+        <w:t>based</w:t>
+      </w:r>
+      <w:proofErr w:type="spellEnd"/>
+      <w:r>
+        <w:rPr>
+          <w:rFonts w:asciiTheme="majorBidi" w:hAnsiTheme="majorBidi" w:cstheme="majorBidi"/>
+          <w:sz w:val="24"/>
+          <w:szCs w:val="24"/>
+        </w:rPr>
+        <w:t xml:space="preserve"> Service memungkinkan pengguna untuk mencari lokasi yang diinginkan seperti restoran, ATM, SPBU, tempat  ibadah, tempat wisata dan </w:t>
+      </w:r>
+      <w:proofErr w:type="spellStart"/>
+      <w:r>
+        <w:rPr>
+          <w:rFonts w:asciiTheme="majorBidi" w:hAnsiTheme="majorBidi" w:cstheme="majorBidi"/>
+          <w:sz w:val="24"/>
+          <w:szCs w:val="24"/>
+        </w:rPr>
+        <w:t>sebagainya</w:t>
+      </w:r>
+      <w:proofErr w:type="spellEnd"/>
+      <w:r>
+        <w:rPr>
+          <w:rFonts w:asciiTheme="majorBidi" w:hAnsiTheme="majorBidi" w:cstheme="majorBidi"/>
+          <w:sz w:val="24"/>
+          <w:szCs w:val="24"/>
+        </w:rPr>
+        <w:t xml:space="preserve">.  </w:t>
+      </w:r>
+    </w:p>
+    <w:p>
+      <w:pPr>
+        <w:spacing w:line="360" w:lineRule="auto"/>
+        <w:ind w:firstLine="426"/>
+        <w:jc w:val="both"/>
+        <w:rPr>
+          <w:rFonts w:asciiTheme="majorBidi" w:hAnsiTheme="majorBidi" w:cstheme="majorBidi"/>
+          <w:sz w:val="24"/>
+          <w:szCs w:val="24"/>
+        </w:rPr>
+      </w:pPr>
+      <w:r>
+        <w:rPr>
+          <w:rFonts w:asciiTheme="majorBidi" w:hAnsiTheme="majorBidi" w:cstheme="majorBidi"/>
+          <w:sz w:val="24"/>
+          <w:szCs w:val="24"/>
+        </w:rPr>
+        <w:t xml:space="preserve">Menurut </w:t>
+      </w:r>
+      <w:proofErr w:type="spellStart"/>
+      <w:r>
+        <w:rPr>
+          <w:rFonts w:asciiTheme="majorBidi" w:hAnsiTheme="majorBidi" w:cstheme="majorBidi"/>
+          <w:sz w:val="24"/>
+          <w:szCs w:val="24"/>
+        </w:rPr>
+        <w:t>Beaubrun</w:t>
+      </w:r>
+      <w:proofErr w:type="spellEnd"/>
+      <w:r>
+        <w:rPr>
+          <w:rFonts w:asciiTheme="majorBidi" w:hAnsiTheme="majorBidi" w:cstheme="majorBidi"/>
+          <w:sz w:val="24"/>
+          <w:szCs w:val="24"/>
+        </w:rPr>
+        <w:t xml:space="preserve"> (2007</w:t>
+      </w:r>
+      <w:r>
+        <w:rPr>
+          <w:rFonts w:asciiTheme="majorBidi" w:hAnsiTheme="majorBidi" w:cstheme="majorBidi"/>
+          <w:sz w:val="24"/>
+          <w:szCs w:val="24"/>
+        </w:rPr>
+        <w:t>)</w:t>
+      </w:r>
+      <w:r>
+        <w:rPr>
+          <w:rFonts w:asciiTheme="majorBidi" w:hAnsiTheme="majorBidi" w:cstheme="majorBidi"/>
+          <w:sz w:val="24"/>
+          <w:szCs w:val="24"/>
+        </w:rPr>
+        <w:t xml:space="preserve"> menjelaskan bahwa layanan yang diberikan oleh </w:t>
+      </w:r>
+      <w:proofErr w:type="spellStart"/>
+      <w:r>
+        <w:rPr>
+          <w:rFonts w:asciiTheme="majorBidi" w:hAnsiTheme="majorBidi" w:cstheme="majorBidi"/>
+          <w:sz w:val="24"/>
+          <w:szCs w:val="24"/>
+        </w:rPr>
+        <w:t>location</w:t>
+      </w:r>
+      <w:proofErr w:type="spellEnd"/>
+      <w:r>
+        <w:rPr>
+          <w:rFonts w:asciiTheme="majorBidi" w:hAnsiTheme="majorBidi" w:cstheme="majorBidi"/>
+          <w:sz w:val="24"/>
+          <w:szCs w:val="24"/>
+        </w:rPr>
+        <w:t xml:space="preserve"> </w:t>
+      </w:r>
+      <w:proofErr w:type="spellStart"/>
+      <w:r>
+        <w:rPr>
+          <w:rFonts w:asciiTheme="majorBidi" w:hAnsiTheme="majorBidi" w:cstheme="majorBidi"/>
+          <w:sz w:val="24"/>
+          <w:szCs w:val="24"/>
+        </w:rPr>
+        <w:t>based</w:t>
+      </w:r>
+      <w:proofErr w:type="spellEnd"/>
+      <w:r>
+        <w:rPr>
+          <w:rFonts w:asciiTheme="majorBidi" w:hAnsiTheme="majorBidi" w:cstheme="majorBidi"/>
+          <w:sz w:val="24"/>
+          <w:szCs w:val="24"/>
+        </w:rPr>
+        <w:t xml:space="preserve"> </w:t>
+      </w:r>
+      <w:proofErr w:type="spellStart"/>
+      <w:r>
+        <w:rPr>
+          <w:rFonts w:asciiTheme="majorBidi" w:hAnsiTheme="majorBidi" w:cstheme="majorBidi"/>
+          <w:sz w:val="24"/>
+          <w:szCs w:val="24"/>
+        </w:rPr>
+        <w:t>service</w:t>
+      </w:r>
+      <w:proofErr w:type="spellEnd"/>
+      <w:r>
+        <w:rPr>
+          <w:rFonts w:asciiTheme="majorBidi" w:hAnsiTheme="majorBidi" w:cstheme="majorBidi"/>
+          <w:sz w:val="24"/>
+          <w:szCs w:val="24"/>
+        </w:rPr>
+        <w:t xml:space="preserve"> dapat diklasifikasikan menurut lokasi keberadaan pengguna maupun fungsi dari informasi tersebut. Layanan-layanan tersebut antara lain: (1) </w:t>
+      </w:r>
+      <w:r>
+        <w:rPr>
+          <w:rFonts w:asciiTheme="majorBidi" w:hAnsiTheme="majorBidi" w:cstheme="majorBidi"/>
+          <w:i/>
+          <w:iCs/>
+          <w:sz w:val="24"/>
+          <w:szCs w:val="24"/>
+        </w:rPr>
+        <w:t xml:space="preserve">map </w:t>
+      </w:r>
+      <w:proofErr w:type="spellStart"/>
+      <w:r>
+        <w:rPr>
+          <w:rFonts w:asciiTheme="majorBidi" w:hAnsiTheme="majorBidi" w:cstheme="majorBidi"/>
+          <w:i/>
+          <w:iCs/>
+          <w:sz w:val="24"/>
+          <w:szCs w:val="24"/>
+        </w:rPr>
+        <w:lastRenderedPageBreak/>
+        <w:t>service</w:t>
+      </w:r>
+      <w:proofErr w:type="spellEnd"/>
+      <w:r>
+        <w:rPr>
+          <w:rFonts w:asciiTheme="majorBidi" w:hAnsiTheme="majorBidi" w:cstheme="majorBidi"/>
+          <w:sz w:val="24"/>
+          <w:szCs w:val="24"/>
+        </w:rPr>
+        <w:t xml:space="preserve">, </w:t>
+      </w:r>
+      <w:r>
+        <w:rPr>
+          <w:rFonts w:asciiTheme="majorBidi" w:hAnsiTheme="majorBidi" w:cstheme="majorBidi"/>
+          <w:sz w:val="24"/>
+          <w:szCs w:val="24"/>
+        </w:rPr>
+        <w:t xml:space="preserve">(2) </w:t>
+      </w:r>
+      <w:proofErr w:type="spellStart"/>
+      <w:r>
+        <w:rPr>
+          <w:rFonts w:asciiTheme="majorBidi" w:hAnsiTheme="majorBidi" w:cstheme="majorBidi"/>
+          <w:i/>
+          <w:iCs/>
+          <w:sz w:val="24"/>
+          <w:szCs w:val="24"/>
+        </w:rPr>
+        <w:t>city</w:t>
+      </w:r>
+      <w:proofErr w:type="spellEnd"/>
+      <w:r>
+        <w:rPr>
+          <w:rFonts w:asciiTheme="majorBidi" w:hAnsiTheme="majorBidi" w:cstheme="majorBidi"/>
+          <w:i/>
+          <w:iCs/>
+          <w:sz w:val="24"/>
+          <w:szCs w:val="24"/>
+        </w:rPr>
+        <w:t xml:space="preserve"> </w:t>
+      </w:r>
+      <w:proofErr w:type="spellStart"/>
+      <w:r>
+        <w:rPr>
+          <w:rFonts w:asciiTheme="majorBidi" w:hAnsiTheme="majorBidi" w:cstheme="majorBidi"/>
+          <w:i/>
+          <w:iCs/>
+          <w:sz w:val="24"/>
+          <w:szCs w:val="24"/>
+        </w:rPr>
+        <w:t>guide</w:t>
+      </w:r>
+      <w:proofErr w:type="spellEnd"/>
+      <w:r>
+        <w:rPr>
+          <w:rFonts w:asciiTheme="majorBidi" w:hAnsiTheme="majorBidi" w:cstheme="majorBidi"/>
+          <w:i/>
+          <w:iCs/>
+          <w:sz w:val="24"/>
+          <w:szCs w:val="24"/>
+        </w:rPr>
+        <w:t xml:space="preserve"> </w:t>
+      </w:r>
+      <w:proofErr w:type="spellStart"/>
+      <w:r>
+        <w:rPr>
+          <w:rFonts w:asciiTheme="majorBidi" w:hAnsiTheme="majorBidi" w:cstheme="majorBidi"/>
+          <w:i/>
+          <w:iCs/>
+          <w:sz w:val="24"/>
+          <w:szCs w:val="24"/>
+        </w:rPr>
+        <w:t>service</w:t>
+      </w:r>
+      <w:proofErr w:type="spellEnd"/>
+      <w:r>
+        <w:rPr>
+          <w:rFonts w:asciiTheme="majorBidi" w:hAnsiTheme="majorBidi" w:cstheme="majorBidi"/>
+          <w:sz w:val="24"/>
+          <w:szCs w:val="24"/>
+        </w:rPr>
+        <w:t xml:space="preserve">, (3) </w:t>
+      </w:r>
+      <w:proofErr w:type="spellStart"/>
+      <w:r>
+        <w:rPr>
+          <w:rFonts w:asciiTheme="majorBidi" w:hAnsiTheme="majorBidi" w:cstheme="majorBidi"/>
+          <w:i/>
+          <w:iCs/>
+          <w:sz w:val="24"/>
+          <w:szCs w:val="24"/>
+        </w:rPr>
+        <w:t>yellow</w:t>
+      </w:r>
+      <w:proofErr w:type="spellEnd"/>
+      <w:r>
+        <w:rPr>
+          <w:rFonts w:asciiTheme="majorBidi" w:hAnsiTheme="majorBidi" w:cstheme="majorBidi"/>
+          <w:i/>
+          <w:iCs/>
+          <w:sz w:val="24"/>
+          <w:szCs w:val="24"/>
+        </w:rPr>
+        <w:t xml:space="preserve"> </w:t>
+      </w:r>
+      <w:proofErr w:type="spellStart"/>
+      <w:r>
+        <w:rPr>
+          <w:rFonts w:asciiTheme="majorBidi" w:hAnsiTheme="majorBidi" w:cstheme="majorBidi"/>
+          <w:i/>
+          <w:iCs/>
+          <w:sz w:val="24"/>
+          <w:szCs w:val="24"/>
+        </w:rPr>
+        <w:t>page</w:t>
+      </w:r>
+      <w:proofErr w:type="spellEnd"/>
+      <w:r>
+        <w:rPr>
+          <w:rFonts w:asciiTheme="majorBidi" w:hAnsiTheme="majorBidi" w:cstheme="majorBidi"/>
+          <w:i/>
+          <w:iCs/>
+          <w:sz w:val="24"/>
+          <w:szCs w:val="24"/>
+        </w:rPr>
+        <w:t xml:space="preserve"> </w:t>
+      </w:r>
+      <w:proofErr w:type="spellStart"/>
+      <w:r>
+        <w:rPr>
+          <w:rFonts w:asciiTheme="majorBidi" w:hAnsiTheme="majorBidi" w:cstheme="majorBidi"/>
+          <w:i/>
+          <w:iCs/>
+          <w:sz w:val="24"/>
+          <w:szCs w:val="24"/>
+        </w:rPr>
+        <w:t>service</w:t>
+      </w:r>
+      <w:proofErr w:type="spellEnd"/>
+      <w:r>
+        <w:rPr>
+          <w:rFonts w:asciiTheme="majorBidi" w:hAnsiTheme="majorBidi" w:cstheme="majorBidi"/>
+          <w:sz w:val="24"/>
+          <w:szCs w:val="24"/>
+        </w:rPr>
+        <w:t xml:space="preserve">, (4) </w:t>
+      </w:r>
+      <w:proofErr w:type="spellStart"/>
+      <w:r>
+        <w:rPr>
+          <w:rFonts w:asciiTheme="majorBidi" w:hAnsiTheme="majorBidi" w:cstheme="majorBidi"/>
+          <w:i/>
+          <w:iCs/>
+          <w:sz w:val="24"/>
+          <w:szCs w:val="24"/>
+        </w:rPr>
+        <w:t>navigation</w:t>
+      </w:r>
+      <w:proofErr w:type="spellEnd"/>
+      <w:r>
+        <w:rPr>
+          <w:rFonts w:asciiTheme="majorBidi" w:hAnsiTheme="majorBidi" w:cstheme="majorBidi"/>
+          <w:i/>
+          <w:iCs/>
+          <w:sz w:val="24"/>
+          <w:szCs w:val="24"/>
+        </w:rPr>
+        <w:t xml:space="preserve"> </w:t>
+      </w:r>
+      <w:proofErr w:type="spellStart"/>
+      <w:r>
+        <w:rPr>
+          <w:rFonts w:asciiTheme="majorBidi" w:hAnsiTheme="majorBidi" w:cstheme="majorBidi"/>
+          <w:i/>
+          <w:iCs/>
+          <w:sz w:val="24"/>
+          <w:szCs w:val="24"/>
+        </w:rPr>
+        <w:t>service</w:t>
+      </w:r>
+      <w:proofErr w:type="spellEnd"/>
+      <w:r>
+        <w:rPr>
+          <w:rFonts w:asciiTheme="majorBidi" w:hAnsiTheme="majorBidi" w:cstheme="majorBidi"/>
+          <w:sz w:val="24"/>
+          <w:szCs w:val="24"/>
+        </w:rPr>
+        <w:t xml:space="preserve"> dan (5) </w:t>
+      </w:r>
+      <w:proofErr w:type="spellStart"/>
+      <w:r>
+        <w:rPr>
+          <w:rFonts w:asciiTheme="majorBidi" w:hAnsiTheme="majorBidi" w:cstheme="majorBidi"/>
+          <w:i/>
+          <w:iCs/>
+          <w:sz w:val="24"/>
+          <w:szCs w:val="24"/>
+        </w:rPr>
+        <w:t>location</w:t>
+      </w:r>
+      <w:proofErr w:type="spellEnd"/>
+      <w:r>
+        <w:rPr>
+          <w:rFonts w:asciiTheme="majorBidi" w:hAnsiTheme="majorBidi" w:cstheme="majorBidi"/>
+          <w:i/>
+          <w:iCs/>
+          <w:sz w:val="24"/>
+          <w:szCs w:val="24"/>
+        </w:rPr>
+        <w:t>/</w:t>
+      </w:r>
+      <w:proofErr w:type="spellStart"/>
+      <w:r>
+        <w:rPr>
+          <w:rFonts w:asciiTheme="majorBidi" w:hAnsiTheme="majorBidi" w:cstheme="majorBidi"/>
+          <w:i/>
+          <w:iCs/>
+          <w:sz w:val="24"/>
+          <w:szCs w:val="24"/>
+        </w:rPr>
+        <w:t>context-aware</w:t>
+      </w:r>
+      <w:proofErr w:type="spellEnd"/>
+      <w:r>
+        <w:rPr>
+          <w:rFonts w:asciiTheme="majorBidi" w:hAnsiTheme="majorBidi" w:cstheme="majorBidi"/>
+          <w:i/>
+          <w:iCs/>
+          <w:sz w:val="24"/>
+          <w:szCs w:val="24"/>
+        </w:rPr>
+        <w:t xml:space="preserve"> </w:t>
+      </w:r>
+      <w:proofErr w:type="spellStart"/>
+      <w:r>
+        <w:rPr>
+          <w:rFonts w:asciiTheme="majorBidi" w:hAnsiTheme="majorBidi" w:cstheme="majorBidi"/>
+          <w:i/>
+          <w:iCs/>
+          <w:sz w:val="24"/>
+          <w:szCs w:val="24"/>
+        </w:rPr>
+        <w:t>information</w:t>
+      </w:r>
+      <w:proofErr w:type="spellEnd"/>
+      <w:r>
+        <w:rPr>
+          <w:rFonts w:asciiTheme="majorBidi" w:hAnsiTheme="majorBidi" w:cstheme="majorBidi"/>
+          <w:sz w:val="24"/>
+          <w:szCs w:val="24"/>
+        </w:rPr>
+        <w:t xml:space="preserve">. </w:t>
+      </w:r>
+    </w:p>
+    <w:p>
+      <w:pPr>
+        <w:spacing w:line="360" w:lineRule="auto"/>
+        <w:ind w:firstLine="426"/>
+        <w:jc w:val="both"/>
+        <w:rPr>
+          <w:rFonts w:asciiTheme="majorBidi" w:hAnsiTheme="majorBidi" w:cstheme="majorBidi"/>
+          <w:sz w:val="24"/>
+          <w:szCs w:val="24"/>
+        </w:rPr>
+      </w:pPr>
+      <w:r>
+        <w:rPr>
+          <w:rFonts w:asciiTheme="majorBidi" w:hAnsiTheme="majorBidi" w:cstheme="majorBidi"/>
+          <w:sz w:val="24"/>
+          <w:szCs w:val="24"/>
+        </w:rPr>
+        <w:t>Dalam menggunakan layanan berbasis lokasi terdapat empat elemen yang diperlukan, antara lain:</w:t>
+      </w:r>
+    </w:p>
+    <w:p>
+      <w:pPr>
+        <w:pStyle w:val="ListParagraph"/>
+        <w:numPr>
+          <w:ilvl w:val="0"/>
+          <w:numId w:val="31"/>
+        </w:numPr>
+        <w:spacing w:line="360" w:lineRule="auto"/>
+        <w:jc w:val="both"/>
+        <w:rPr>
+          <w:rFonts w:asciiTheme="majorBidi" w:hAnsiTheme="majorBidi" w:cstheme="majorBidi"/>
+          <w:sz w:val="24"/>
+          <w:szCs w:val="24"/>
+        </w:rPr>
+      </w:pPr>
+      <w:r>
+        <w:rPr>
+          <w:rFonts w:asciiTheme="majorBidi" w:hAnsiTheme="majorBidi" w:cstheme="majorBidi"/>
+          <w:sz w:val="24"/>
+          <w:szCs w:val="24"/>
+        </w:rPr>
+        <w:t xml:space="preserve">Mobile </w:t>
+      </w:r>
+      <w:proofErr w:type="spellStart"/>
+      <w:r>
+        <w:rPr>
+          <w:rFonts w:asciiTheme="majorBidi" w:hAnsiTheme="majorBidi" w:cstheme="majorBidi"/>
+          <w:sz w:val="24"/>
+          <w:szCs w:val="24"/>
+        </w:rPr>
+        <w:t>devices</w:t>
+      </w:r>
+      <w:proofErr w:type="spellEnd"/>
+      <w:r>
+        <w:rPr>
+          <w:rFonts w:asciiTheme="majorBidi" w:hAnsiTheme="majorBidi" w:cstheme="majorBidi"/>
+          <w:sz w:val="24"/>
+          <w:szCs w:val="24"/>
+        </w:rPr>
+        <w:t xml:space="preserve"> adalah komponen yang digunakan untuk menyediakan informasi yang dibutuhkan. Perangkat tersebut </w:t>
+      </w:r>
+      <w:proofErr w:type="spellStart"/>
+      <w:r>
+        <w:rPr>
+          <w:rFonts w:asciiTheme="majorBidi" w:hAnsiTheme="majorBidi" w:cstheme="majorBidi"/>
+          <w:sz w:val="24"/>
+          <w:szCs w:val="24"/>
+        </w:rPr>
+        <w:t>diantaranya</w:t>
+      </w:r>
+      <w:proofErr w:type="spellEnd"/>
+      <w:r>
+        <w:rPr>
+          <w:rFonts w:asciiTheme="majorBidi" w:hAnsiTheme="majorBidi" w:cstheme="majorBidi"/>
+          <w:sz w:val="24"/>
+          <w:szCs w:val="24"/>
+        </w:rPr>
+        <w:t xml:space="preserve"> adalah </w:t>
+      </w:r>
+      <w:proofErr w:type="spellStart"/>
+      <w:r>
+        <w:rPr>
+          <w:rFonts w:asciiTheme="majorBidi" w:hAnsiTheme="majorBidi" w:cstheme="majorBidi"/>
+          <w:sz w:val="24"/>
+          <w:szCs w:val="24"/>
+        </w:rPr>
+        <w:t>smartphone</w:t>
+      </w:r>
+      <w:proofErr w:type="spellEnd"/>
+      <w:r>
+        <w:rPr>
+          <w:rFonts w:asciiTheme="majorBidi" w:hAnsiTheme="majorBidi" w:cstheme="majorBidi"/>
+          <w:sz w:val="24"/>
+          <w:szCs w:val="24"/>
+        </w:rPr>
+        <w:t xml:space="preserve">, </w:t>
+      </w:r>
+      <w:proofErr w:type="spellStart"/>
+      <w:r>
+        <w:rPr>
+          <w:rFonts w:asciiTheme="majorBidi" w:hAnsiTheme="majorBidi" w:cstheme="majorBidi"/>
+          <w:sz w:val="24"/>
+          <w:szCs w:val="24"/>
+        </w:rPr>
+        <w:t>laptop</w:t>
+      </w:r>
+      <w:proofErr w:type="spellEnd"/>
+      <w:r>
+        <w:rPr>
+          <w:rFonts w:asciiTheme="majorBidi" w:hAnsiTheme="majorBidi" w:cstheme="majorBidi"/>
+          <w:sz w:val="24"/>
+          <w:szCs w:val="24"/>
+        </w:rPr>
+        <w:t>, PDA dan perangkat lain yang memiliki fasilitas navigasi.</w:t>
+      </w:r>
+    </w:p>
+    <w:p>
+      <w:pPr>
+        <w:pStyle w:val="ListParagraph"/>
+        <w:numPr>
+          <w:ilvl w:val="0"/>
+          <w:numId w:val="31"/>
+        </w:numPr>
+        <w:spacing w:line="360" w:lineRule="auto"/>
+        <w:jc w:val="both"/>
+        <w:rPr>
+          <w:rFonts w:asciiTheme="majorBidi" w:hAnsiTheme="majorBidi" w:cstheme="majorBidi"/>
+          <w:sz w:val="24"/>
+          <w:szCs w:val="24"/>
+        </w:rPr>
+      </w:pPr>
+      <w:r>
+        <w:rPr>
+          <w:rFonts w:asciiTheme="majorBidi" w:hAnsiTheme="majorBidi" w:cstheme="majorBidi"/>
+          <w:sz w:val="24"/>
+          <w:szCs w:val="24"/>
+        </w:rPr>
+        <w:t xml:space="preserve"> </w:t>
+      </w:r>
       <w:bookmarkStart w:id="13" w:name="_GoBack"/>
       <w:bookmarkEnd w:id="13"/>
     </w:p>
@@ -7925,6 +9596,119 @@
     </w:lvl>
   </w:abstractNum>
   <w:abstractNum w:abstractNumId="8">
+    <w:nsid w:val="15A75C9A"/>
+    <w:multiLevelType w:val="multilevel"/>
+    <w:tmpl w:val="75A83B28"/>
+    <w:lvl w:ilvl="0">
+      <w:start w:val="1"/>
+      <w:numFmt w:val="decimal"/>
+      <w:lvlText w:val="%1."/>
+      <w:lvlJc w:val="left"/>
+      <w:pPr>
+        <w:ind w:left="760" w:hanging="271"/>
+      </w:pPr>
+      <w:rPr>
+        <w:rFonts w:hint="default"/>
+      </w:rPr>
+    </w:lvl>
+    <w:lvl w:ilvl="1">
+      <w:start w:val="1"/>
+      <w:numFmt w:val="lowerLetter"/>
+      <w:lvlText w:val="%2."/>
+      <w:lvlJc w:val="left"/>
+      <w:pPr>
+        <w:ind w:left="1569" w:hanging="360"/>
+      </w:pPr>
+      <w:rPr>
+        <w:rFonts w:hint="default"/>
+      </w:rPr>
+    </w:lvl>
+    <w:lvl w:ilvl="2">
+      <w:start w:val="1"/>
+      <w:numFmt w:val="lowerRoman"/>
+      <w:lvlText w:val="%3."/>
+      <w:lvlJc w:val="right"/>
+      <w:pPr>
+        <w:ind w:left="2289" w:hanging="180"/>
+      </w:pPr>
+      <w:rPr>
+        <w:rFonts w:hint="default"/>
+      </w:rPr>
+    </w:lvl>
+    <w:lvl w:ilvl="3">
+      <w:start w:val="1"/>
+      <w:numFmt w:val="decimal"/>
+      <w:lvlText w:val="%4."/>
+      <w:lvlJc w:val="left"/>
+      <w:pPr>
+        <w:ind w:left="3009" w:hanging="360"/>
+      </w:pPr>
+      <w:rPr>
+        <w:rFonts w:hint="default"/>
+      </w:rPr>
+    </w:lvl>
+    <w:lvl w:ilvl="4">
+      <w:start w:val="1"/>
+      <w:numFmt w:val="lowerLetter"/>
+      <w:lvlText w:val="%5."/>
+      <w:lvlJc w:val="left"/>
+      <w:pPr>
+        <w:ind w:left="3729" w:hanging="360"/>
+      </w:pPr>
+      <w:rPr>
+        <w:rFonts w:hint="default"/>
+      </w:rPr>
+    </w:lvl>
+    <w:lvl w:ilvl="5">
+      <w:start w:val="1"/>
+      <w:numFmt w:val="lowerRoman"/>
+      <w:lvlText w:val="%6."/>
+      <w:lvlJc w:val="right"/>
+      <w:pPr>
+        <w:ind w:left="4449" w:hanging="180"/>
+      </w:pPr>
+      <w:rPr>
+        <w:rFonts w:hint="default"/>
+      </w:rPr>
+    </w:lvl>
+    <w:lvl w:ilvl="6">
+      <w:start w:val="1"/>
+      <w:numFmt w:val="decimal"/>
+      <w:lvlText w:val="%7."/>
+      <w:lvlJc w:val="left"/>
+      <w:pPr>
+        <w:ind w:left="5169" w:hanging="360"/>
+      </w:pPr>
+      <w:rPr>
+        <w:rFonts w:hint="default"/>
+      </w:rPr>
+    </w:lvl>
+    <w:lvl w:ilvl="7">
+      <w:start w:val="1"/>
+      <w:numFmt w:val="lowerLetter"/>
+      <w:lvlText w:val="%8."/>
+      <w:lvlJc w:val="left"/>
+      <w:pPr>
+        <w:ind w:left="5889" w:hanging="360"/>
+      </w:pPr>
+      <w:rPr>
+        <w:rFonts w:hint="default"/>
+      </w:rPr>
+    </w:lvl>
+    <w:lvl w:ilvl="8">
+      <w:start w:val="1"/>
+      <w:numFmt w:val="lowerRoman"/>
+      <w:lvlText w:val="%9."/>
+      <w:lvlJc w:val="right"/>
+      <w:pPr>
+        <w:ind w:left="6609" w:hanging="180"/>
+      </w:pPr>
+      <w:rPr>
+        <w:rFonts w:hint="default"/>
+      </w:rPr>
+    </w:lvl>
+  </w:abstractNum>
+  <w:abstractNum w:abstractNumId="9">
     <w:nsid w:val="188843AB"/>
     <w:multiLevelType w:val="hybridMultilevel"/>
     <w:tmpl w:val="87AAF4EC"/>
@@ -8013,7 +9797,7 @@
       </w:pPr>
     </w:lvl>
   </w:abstractNum>
-  <w:abstractNum w:abstractNumId="9">
+  <w:abstractNum w:abstractNumId="10">
     <w:nsid w:val="1FB810F0"/>
     <w:multiLevelType w:val="multilevel"/>
     <w:tmpl w:val="1002739E"/>
@@ -8126,7 +9910,7 @@
       </w:rPr>
     </w:lvl>
   </w:abstractNum>
-  <w:abstractNum w:abstractNumId="10">
+  <w:abstractNum w:abstractNumId="11">
     <w:nsid w:val="228F0A56"/>
     <w:multiLevelType w:val="multilevel"/>
     <w:tmpl w:val="FEC2E3DC"/>
@@ -8239,13 +10023,126 @@
       </w:rPr>
     </w:lvl>
   </w:abstractNum>
-  <w:abstractNum w:abstractNumId="11">
+  <w:abstractNum w:abstractNumId="12">
     <w:nsid w:val="23720C07"/>
     <w:multiLevelType w:val="multilevel"/>
     <w:tmpl w:val="DB0851CE"/>
     <w:numStyleLink w:val="Style1"/>
   </w:abstractNum>
-  <w:abstractNum w:abstractNumId="12">
+  <w:abstractNum w:abstractNumId="13">
+    <w:nsid w:val="2676467B"/>
+    <w:multiLevelType w:val="multilevel"/>
+    <w:tmpl w:val="09D81574"/>
+    <w:lvl w:ilvl="0">
+      <w:start w:val="1"/>
+      <w:numFmt w:val="decimal"/>
+      <w:lvlText w:val="%1."/>
+      <w:lvlJc w:val="left"/>
+      <w:pPr>
+        <w:ind w:left="1080" w:hanging="360"/>
+      </w:pPr>
+      <w:rPr>
+        <w:rFonts w:hint="default"/>
+      </w:rPr>
+    </w:lvl>
+    <w:lvl w:ilvl="1">
+      <w:start w:val="1"/>
+      <w:numFmt w:val="decimal"/>
+      <w:lvlText w:val="%2.3"/>
+      <w:lvlJc w:val="left"/>
+      <w:pPr>
+        <w:ind w:left="792" w:hanging="432"/>
+      </w:pPr>
+      <w:rPr>
+        <w:rFonts w:hint="default"/>
+      </w:rPr>
+    </w:lvl>
+    <w:lvl w:ilvl="2">
+      <w:start w:val="1"/>
+      <w:numFmt w:val="none"/>
+      <w:lvlText w:val="2.2.4 "/>
+      <w:lvlJc w:val="left"/>
+      <w:pPr>
+        <w:ind w:left="1224" w:hanging="504"/>
+      </w:pPr>
+      <w:rPr>
+        <w:rFonts w:hint="default"/>
+      </w:rPr>
+    </w:lvl>
+    <w:lvl w:ilvl="3">
+      <w:start w:val="1"/>
+      <w:numFmt w:val="decimal"/>
+      <w:lvlText w:val="%1.%2.%3.%4."/>
+      <w:lvlJc w:val="left"/>
+      <w:pPr>
+        <w:ind w:left="1728" w:hanging="648"/>
+      </w:pPr>
+      <w:rPr>
+        <w:rFonts w:hint="default"/>
+      </w:rPr>
+    </w:lvl>
+    <w:lvl w:ilvl="4">
+      <w:start w:val="1"/>
+      <w:numFmt w:val="decimal"/>
+      <w:lvlText w:val="%1.%2.%3.%4.%5."/>
+      <w:lvlJc w:val="left"/>
+      <w:pPr>
+        <w:ind w:left="2232" w:hanging="792"/>
+      </w:pPr>
+      <w:rPr>
+        <w:rFonts w:hint="default"/>
+      </w:rPr>
+    </w:lvl>
+    <w:lvl w:ilvl="5">
+      <w:start w:val="1"/>
+      <w:numFmt w:val="decimal"/>
+      <w:lvlText w:val="%1.%2.%3.%4.%5.%6."/>
+      <w:lvlJc w:val="left"/>
+      <w:pPr>
+        <w:ind w:left="2736" w:hanging="936"/>
+      </w:pPr>
+      <w:rPr>
+        <w:rFonts w:hint="default"/>
+      </w:rPr>
+    </w:lvl>
+    <w:lvl w:ilvl="6">
+      <w:start w:val="1"/>
+      <w:numFmt w:val="decimal"/>
+      <w:lvlText w:val="%1.%2.%3.%4.%5.%6.%7."/>
+      <w:lvlJc w:val="left"/>
+      <w:pPr>
+        <w:ind w:left="3240" w:hanging="1080"/>
+      </w:pPr>
+      <w:rPr>
+        <w:rFonts w:hint="default"/>
+      </w:rPr>
+    </w:lvl>
+    <w:lvl w:ilvl="7">
+      <w:start w:val="1"/>
+      <w:numFmt w:val="decimal"/>
+      <w:lvlText w:val="%1.%2.%3.%4.%5.%6.%7.%8."/>
+      <w:lvlJc w:val="left"/>
+      <w:pPr>
+        <w:ind w:left="3744" w:hanging="1224"/>
+      </w:pPr>
+      <w:rPr>
+        <w:rFonts w:hint="default"/>
+      </w:rPr>
+    </w:lvl>
+    <w:lvl w:ilvl="8">
+      <w:start w:val="1"/>
+      <w:numFmt w:val="decimal"/>
+      <w:lvlText w:val="%1.%2.%3.%4.%5.%6.%7.%8.%9."/>
+      <w:lvlJc w:val="left"/>
+      <w:pPr>
+        <w:ind w:left="4320" w:hanging="1440"/>
+      </w:pPr>
+      <w:rPr>
+        <w:rFonts w:hint="default"/>
+      </w:rPr>
+    </w:lvl>
+  </w:abstractNum>
+  <w:abstractNum w:abstractNumId="14">
     <w:nsid w:val="30283D8B"/>
     <w:multiLevelType w:val="multilevel"/>
     <w:tmpl w:val="E9F2955E"/>
@@ -8358,7 +10255,7 @@
       </w:rPr>
     </w:lvl>
   </w:abstractNum>
-  <w:abstractNum w:abstractNumId="13">
+  <w:abstractNum w:abstractNumId="15">
     <w:nsid w:val="4519136D"/>
     <w:multiLevelType w:val="hybridMultilevel"/>
     <w:tmpl w:val="33AA6A32"/>
@@ -8447,7 +10344,7 @@
       </w:pPr>
     </w:lvl>
   </w:abstractNum>
-  <w:abstractNum w:abstractNumId="14">
+  <w:abstractNum w:abstractNumId="16">
     <w:nsid w:val="4C5101A6"/>
     <w:multiLevelType w:val="multilevel"/>
     <w:tmpl w:val="8F92635A"/>
@@ -8560,7 +10457,7 @@
       </w:rPr>
     </w:lvl>
   </w:abstractNum>
-  <w:abstractNum w:abstractNumId="15">
+  <w:abstractNum w:abstractNumId="17">
     <w:nsid w:val="54A17032"/>
     <w:multiLevelType w:val="multilevel"/>
     <w:tmpl w:val="0409001F"/>
@@ -8647,7 +10544,7 @@
       </w:pPr>
     </w:lvl>
   </w:abstractNum>
-  <w:abstractNum w:abstractNumId="16">
+  <w:abstractNum w:abstractNumId="18">
     <w:nsid w:val="596A005A"/>
     <w:multiLevelType w:val="multilevel"/>
     <w:tmpl w:val="3CF4D246"/>
@@ -8760,7 +10657,7 @@
       </w:rPr>
     </w:lvl>
   </w:abstractNum>
-  <w:abstractNum w:abstractNumId="17">
+  <w:abstractNum w:abstractNumId="19">
     <w:nsid w:val="5D5D7CC4"/>
     <w:multiLevelType w:val="multilevel"/>
     <w:tmpl w:val="DB0851CE"/>
@@ -8874,7 +10771,93 @@
       </w:rPr>
     </w:lvl>
   </w:abstractNum>
-  <w:abstractNum w:abstractNumId="18">
+  <w:abstractNum w:abstractNumId="20">
+    <w:nsid w:val="5FB31B4C"/>
+    <w:multiLevelType w:val="hybridMultilevel"/>
+    <w:tmpl w:val="3B74308A"/>
+    <w:lvl w:ilvl="0" w:tplc="0409000F">
+      <w:start w:val="1"/>
+      <w:numFmt w:val="decimal"/>
+      <w:lvlText w:val="%1."/>
+      <w:lvlJc w:val="left"/>
+      <w:pPr>
+        <w:ind w:left="720" w:hanging="360"/>
+      </w:pPr>
+    </w:lvl>
+    <w:lvl w:ilvl="1" w:tplc="04210019" w:tentative="1">
+      <w:start w:val="1"/>
+      <w:numFmt w:val="lowerLetter"/>
+      <w:lvlText w:val="%2."/>
+      <w:lvlJc w:val="left"/>
+      <w:pPr>
+        <w:ind w:left="1440" w:hanging="360"/>
+      </w:pPr>
+    </w:lvl>
+    <w:lvl w:ilvl="2" w:tplc="0421001B" w:tentative="1">
+      <w:start w:val="1"/>
+      <w:numFmt w:val="lowerRoman"/>
+      <w:lvlText w:val="%3."/>
+      <w:lvlJc w:val="right"/>
+      <w:pPr>
+        <w:ind w:left="2160" w:hanging="180"/>
+      </w:pPr>
+    </w:lvl>
+    <w:lvl w:ilvl="3" w:tplc="0421000F" w:tentative="1">
+      <w:start w:val="1"/>
+      <w:numFmt w:val="decimal"/>
+      <w:lvlText w:val="%4."/>
+      <w:lvlJc w:val="left"/>
+      <w:pPr>
+        <w:ind w:left="2880" w:hanging="360"/>
+      </w:pPr>
+    </w:lvl>
+    <w:lvl w:ilvl="4" w:tplc="04210019" w:tentative="1">
+      <w:start w:val="1"/>
+      <w:numFmt w:val="lowerLetter"/>
+      <w:lvlText w:val="%5."/>
+      <w:lvlJc w:val="left"/>
+      <w:pPr>
+        <w:ind w:left="3600" w:hanging="360"/>
+      </w:pPr>
+    </w:lvl>
+    <w:lvl w:ilvl="5" w:tplc="0421001B" w:tentative="1">
+      <w:start w:val="1"/>
+      <w:numFmt w:val="lowerRoman"/>
+      <w:lvlText w:val="%6."/>
+      <w:lvlJc w:val="right"/>
+      <w:pPr>
+        <w:ind w:left="4320" w:hanging="180"/>
+      </w:pPr>
+    </w:lvl>
+    <w:lvl w:ilvl="6" w:tplc="0421000F" w:tentative="1">
+      <w:start w:val="1"/>
+      <w:numFmt w:val="decimal"/>
+      <w:lvlText w:val="%7."/>
+      <w:lvlJc w:val="left"/>
+      <w:pPr>
+        <w:ind w:left="5040" w:hanging="360"/>
+      </w:pPr>
+    </w:lvl>
+    <w:lvl w:ilvl="7" w:tplc="04210019" w:tentative="1">
+      <w:start w:val="1"/>
+      <w:numFmt w:val="lowerLetter"/>
+      <w:lvlText w:val="%8."/>
+      <w:lvlJc w:val="left"/>
+      <w:pPr>
+        <w:ind w:left="5760" w:hanging="360"/>
+      </w:pPr>
+    </w:lvl>
+    <w:lvl w:ilvl="8" w:tplc="0421001B" w:tentative="1">
+      <w:start w:val="1"/>
+      <w:numFmt w:val="lowerRoman"/>
+      <w:lvlText w:val="%9."/>
+      <w:lvlJc w:val="right"/>
+      <w:pPr>
+        <w:ind w:left="6480" w:hanging="180"/>
+      </w:pPr>
+    </w:lvl>
+  </w:abstractNum>
+  <w:abstractNum w:abstractNumId="21">
     <w:nsid w:val="639818A7"/>
     <w:multiLevelType w:val="multilevel"/>
     <w:tmpl w:val="494C60BE"/>
@@ -8987,7 +10970,13 @@
       </w:rPr>
     </w:lvl>
   </w:abstractNum>
-  <w:abstractNum w:abstractNumId="19">
+  <w:abstractNum w:abstractNumId="22">
+    <w:nsid w:val="65621BE5"/>
+    <w:multiLevelType w:val="multilevel"/>
+    <w:tmpl w:val="DB0851CE"/>
+    <w:numStyleLink w:val="Style1"/>
+  </w:abstractNum>
+  <w:abstractNum w:abstractNumId="23">
     <w:nsid w:val="65820312"/>
     <w:multiLevelType w:val="multilevel"/>
     <w:tmpl w:val="57328A64"/>
@@ -9102,7 +11091,7 @@
       </w:rPr>
     </w:lvl>
   </w:abstractNum>
-  <w:abstractNum w:abstractNumId="20">
+  <w:abstractNum w:abstractNumId="24">
     <w:nsid w:val="658C70F8"/>
     <w:multiLevelType w:val="multilevel"/>
     <w:tmpl w:val="7E502E7C"/>
@@ -9215,7 +11204,7 @@
       </w:rPr>
     </w:lvl>
   </w:abstractNum>
-  <w:abstractNum w:abstractNumId="21">
+  <w:abstractNum w:abstractNumId="25">
     <w:nsid w:val="69373AD1"/>
     <w:multiLevelType w:val="multilevel"/>
     <w:tmpl w:val="C1C06466"/>
@@ -9328,7 +11317,7 @@
       </w:rPr>
     </w:lvl>
   </w:abstractNum>
-  <w:abstractNum w:abstractNumId="22">
+  <w:abstractNum w:abstractNumId="26">
     <w:nsid w:val="6E8E0DFA"/>
     <w:multiLevelType w:val="multilevel"/>
     <w:tmpl w:val="A498EBAC"/>
@@ -9441,7 +11430,7 @@
       </w:rPr>
     </w:lvl>
   </w:abstractNum>
-  <w:abstractNum w:abstractNumId="23">
+  <w:abstractNum w:abstractNumId="27">
     <w:nsid w:val="6FE502DF"/>
     <w:multiLevelType w:val="multilevel"/>
     <w:tmpl w:val="401C0690"/>
@@ -9555,7 +11544,7 @@
       </w:rPr>
     </w:lvl>
   </w:abstractNum>
-  <w:abstractNum w:abstractNumId="24">
+  <w:abstractNum w:abstractNumId="28">
     <w:nsid w:val="7B5B36CD"/>
     <w:multiLevelType w:val="hybridMultilevel"/>
     <w:tmpl w:val="E29ABC80"/>
@@ -9646,7 +11635,7 @@
       </w:pPr>
     </w:lvl>
   </w:abstractNum>
-  <w:abstractNum w:abstractNumId="25">
+  <w:abstractNum w:abstractNumId="29">
     <w:nsid w:val="7E2C281C"/>
     <w:multiLevelType w:val="multilevel"/>
     <w:tmpl w:val="A978E236"/>
@@ -9759,35 +11748,35 @@
       </w:rPr>
     </w:lvl>
   </w:abstractNum>
-  <w:abstractNum w:abstractNumId="26">
+  <w:abstractNum w:abstractNumId="30">
     <w:nsid w:val="7EC52086"/>
     <w:multiLevelType w:val="multilevel"/>
     <w:tmpl w:val="0409001F"/>
     <w:numStyleLink w:val="Style2"/>
   </w:abstractNum>
   <w:num w:numId="1">
-    <w:abstractNumId w:val="13"/>
+    <w:abstractNumId w:val="15"/>
   </w:num>
   <w:num w:numId="2">
-    <w:abstractNumId w:val="8"/>
+    <w:abstractNumId w:val="9"/>
   </w:num>
   <w:num w:numId="3">
-    <w:abstractNumId w:val="24"/>
+    <w:abstractNumId w:val="28"/>
   </w:num>
   <w:num w:numId="4">
     <w:abstractNumId w:val="2"/>
   </w:num>
   <w:num w:numId="5">
-    <w:abstractNumId w:val="17"/>
+    <w:abstractNumId w:val="19"/>
   </w:num>
   <w:num w:numId="6">
-    <w:abstractNumId w:val="15"/>
+    <w:abstractNumId w:val="17"/>
   </w:num>
   <w:num w:numId="7">
     <w:abstractNumId w:val="5"/>
   </w:num>
   <w:num w:numId="8">
-    <w:abstractNumId w:val="23"/>
+    <w:abstractNumId w:val="27"/>
   </w:num>
   <w:num w:numId="9">
     <w:abstractNumId w:val="0"/>
@@ -9799,7 +11788,7 @@
     <w:abstractNumId w:val="7"/>
   </w:num>
   <w:num w:numId="12">
-    <w:abstractNumId w:val="11"/>
+    <w:abstractNumId w:val="12"/>
     <w:lvlOverride w:ilvl="0">
       <w:lvl w:ilvl="0">
         <w:start w:val="1"/>
@@ -9928,49 +11917,61 @@
     </w:lvlOverride>
   </w:num>
   <w:num w:numId="13">
-    <w:abstractNumId w:val="10"/>
+    <w:abstractNumId w:val="11"/>
   </w:num>
   <w:num w:numId="14">
-    <w:abstractNumId w:val="9"/>
+    <w:abstractNumId w:val="10"/>
   </w:num>
   <w:num w:numId="15">
     <w:abstractNumId w:val="1"/>
   </w:num>
   <w:num w:numId="16">
-    <w:abstractNumId w:val="16"/>
+    <w:abstractNumId w:val="18"/>
   </w:num>
   <w:num w:numId="17">
-    <w:abstractNumId w:val="19"/>
+    <w:abstractNumId w:val="23"/>
   </w:num>
   <w:num w:numId="18">
     <w:abstractNumId w:val="4"/>
   </w:num>
   <w:num w:numId="19">
-    <w:abstractNumId w:val="25"/>
+    <w:abstractNumId w:val="29"/>
   </w:num>
   <w:num w:numId="20">
-    <w:abstractNumId w:val="20"/>
+    <w:abstractNumId w:val="24"/>
   </w:num>
   <w:num w:numId="21">
-    <w:abstractNumId w:val="22"/>
+    <w:abstractNumId w:val="26"/>
   </w:num>
   <w:num w:numId="22">
-    <w:abstractNumId w:val="14"/>
+    <w:abstractNumId w:val="16"/>
   </w:num>
   <w:num w:numId="23">
-    <w:abstractNumId w:val="18"/>
+    <w:abstractNumId w:val="21"/>
   </w:num>
   <w:num w:numId="24">
-    <w:abstractNumId w:val="26"/>
+    <w:abstractNumId w:val="30"/>
   </w:num>
   <w:num w:numId="25">
-    <w:abstractNumId w:val="21"/>
+    <w:abstractNumId w:val="25"/>
   </w:num>
   <w:num w:numId="26">
     <w:abstractNumId w:val="6"/>
   </w:num>
   <w:num w:numId="27">
-    <w:abstractNumId w:val="12"/>
+    <w:abstractNumId w:val="14"/>
+  </w:num>
+  <w:num w:numId="28">
+    <w:abstractNumId w:val="13"/>
+  </w:num>
+  <w:num w:numId="29">
+    <w:abstractNumId w:val="20"/>
+  </w:num>
+  <w:num w:numId="30">
+    <w:abstractNumId w:val="22"/>
+  </w:num>
+  <w:num w:numId="31">
+    <w:abstractNumId w:val="8"/>
   </w:num>
   <w:numIdMacAtCleanup w:val="19"/>
 </w:numbering>
@@ -11058,7 +13059,7 @@
 </file>
 
 <file path=customXml/itemProps1.xml><?xml version="1.0" encoding="utf-8"?>
-<ds:datastoreItem xmlns:ds="http://schemas.openxmlformats.org/officeDocument/2006/customXml" ds:itemID="{74063F8D-3DF0-423B-B684-EE88374DD0C3}">
+<ds:datastoreItem xmlns:ds="http://schemas.openxmlformats.org/officeDocument/2006/customXml" ds:itemID="{8DC70CE4-2DA4-4F8F-9DAF-CD18F32C9728}">
   <ds:schemaRefs>
     <ds:schemaRef ds:uri="http://schemas.openxmlformats.org/officeDocument/2006/bibliography"/>
   </ds:schemaRefs>

</xml_diff>

<commit_message>
finish the thirt chapter
</commit_message>
<xml_diff>
--- a/Word/Skripsi (Autosaved).docx
+++ b/Word/Skripsi (Autosaved).docx
@@ -376,13 +376,13 @@
           <w:szCs w:val="24"/>
           <w:lang w:val="en-US"/>
         </w:rPr>
-        <w:t>2021</w:t>
+        <w:t>2022</w:t>
       </w:r>
     </w:p>
     <w:p>
       <w:pPr>
         <w:pStyle w:val="Heading1"/>
-        <w:spacing w:line="360" w:lineRule="auto"/>
+        <w:spacing w:line="480" w:lineRule="auto"/>
         <w:jc w:val="center"/>
         <w:rPr>
           <w:rFonts w:asciiTheme="majorBidi" w:hAnsiTheme="majorBidi"/>
@@ -1167,10 +1167,9 @@
         <w:p>
           <w:pPr>
             <w:pStyle w:val="TOCHeading"/>
-            <w:spacing w:line="360" w:lineRule="auto"/>
+            <w:spacing w:line="480" w:lineRule="auto"/>
             <w:jc w:val="center"/>
             <w:rPr>
-              <w:rStyle w:val="Heading1Char"/>
               <w:rFonts w:asciiTheme="majorBidi" w:hAnsiTheme="majorBidi"/>
               <w:b/>
               <w:bCs/>
@@ -1191,11 +1190,6 @@
             </w:rPr>
             <w:t>DAFTAR ISI</w:t>
           </w:r>
-        </w:p>
-        <w:p>
-          <w:pPr>
-            <w:spacing w:line="360" w:lineRule="auto"/>
-          </w:pPr>
         </w:p>
         <w:p>
           <w:pPr>
@@ -2325,7 +2319,7 @@
     <w:p>
       <w:pPr>
         <w:pStyle w:val="Heading1"/>
-        <w:spacing w:line="360" w:lineRule="auto"/>
+        <w:spacing w:line="480" w:lineRule="auto"/>
         <w:jc w:val="center"/>
         <w:rPr>
           <w:rFonts w:asciiTheme="majorBidi" w:hAnsiTheme="majorBidi"/>
@@ -2364,7 +2358,7 @@
     </w:p>
     <w:p>
       <w:pPr>
-        <w:spacing w:line="360" w:lineRule="auto"/>
+        <w:spacing w:line="480" w:lineRule="auto"/>
         <w:jc w:val="center"/>
         <w:rPr>
           <w:rFonts w:asciiTheme="majorBidi" w:hAnsiTheme="majorBidi" w:cstheme="majorBidi"/>
@@ -2405,7 +2399,7 @@
           <w:ilvl w:val="1"/>
           <w:numId w:val="11"/>
         </w:numPr>
-        <w:spacing w:line="360" w:lineRule="auto"/>
+        <w:spacing w:line="480" w:lineRule="auto"/>
         <w:ind w:left="426"/>
         <w:rPr>
           <w:rFonts w:asciiTheme="majorBidi" w:hAnsiTheme="majorBidi"/>
@@ -2861,6 +2855,7 @@
           <w:sz w:val="24"/>
           <w:szCs w:val="24"/>
         </w:rPr>
+        <w:lastRenderedPageBreak/>
         <w:t>Presensi atau daftar kehadiran pada instansi atau perusahaan</w:t>
       </w:r>
       <w:r>
@@ -2895,16 +2890,7 @@
           <w:sz w:val="24"/>
           <w:szCs w:val="24"/>
         </w:rPr>
-        <w:t xml:space="preserve"> atau menggunakan cara manual, yaitu dengan menuliskan </w:t>
-      </w:r>
-      <w:r>
-        <w:rPr>
-          <w:rFonts w:ascii="Times New Roman" w:hAnsi="Times New Roman" w:cs="Times New Roman"/>
-          <w:sz w:val="24"/>
-          <w:szCs w:val="24"/>
-        </w:rPr>
-        <w:lastRenderedPageBreak/>
-        <w:t xml:space="preserve">nama atau paraf. </w:t>
+        <w:t xml:space="preserve"> atau menggunakan cara manual, yaitu dengan menuliskan nama atau paraf. </w:t>
       </w:r>
       <w:r>
         <w:rPr>
@@ -3354,7 +3340,7 @@
           <w:ilvl w:val="1"/>
           <w:numId w:val="12"/>
         </w:numPr>
-        <w:spacing w:line="360" w:lineRule="auto"/>
+        <w:spacing w:line="480" w:lineRule="auto"/>
         <w:ind w:left="426"/>
         <w:rPr>
           <w:rFonts w:asciiTheme="majorBidi" w:hAnsiTheme="majorBidi"/>
@@ -3464,7 +3450,7 @@
           <w:ilvl w:val="1"/>
           <w:numId w:val="13"/>
         </w:numPr>
-        <w:spacing w:line="360" w:lineRule="auto"/>
+        <w:spacing w:line="480" w:lineRule="auto"/>
         <w:ind w:left="426"/>
         <w:rPr>
           <w:rFonts w:asciiTheme="majorBidi" w:hAnsiTheme="majorBidi"/>
@@ -3558,6 +3544,7 @@
           <w:sz w:val="24"/>
           <w:szCs w:val="24"/>
         </w:rPr>
+        <w:lastRenderedPageBreak/>
         <w:t>Membuat rekapitulasi kehadiran</w:t>
       </w:r>
       <w:r>
@@ -3584,17 +3571,6 @@
         </w:rPr>
         <w:t>dapat dengan mudah mengevaluasi kedisiplinan dan kinerja karyawan.</w:t>
       </w:r>
-    </w:p>
-    <w:p>
-      <w:pPr>
-        <w:spacing w:line="360" w:lineRule="auto"/>
-        <w:ind w:left="426"/>
-        <w:rPr>
-          <w:rFonts w:asciiTheme="majorBidi" w:hAnsiTheme="majorBidi" w:cstheme="majorBidi"/>
-          <w:sz w:val="24"/>
-          <w:szCs w:val="24"/>
-        </w:rPr>
-      </w:pPr>
     </w:p>
     <w:p>
       <w:pPr>
@@ -3603,7 +3579,7 @@
           <w:ilvl w:val="1"/>
           <w:numId w:val="14"/>
         </w:numPr>
-        <w:spacing w:line="360" w:lineRule="auto"/>
+        <w:spacing w:line="480" w:lineRule="auto"/>
         <w:ind w:left="426"/>
         <w:rPr>
           <w:rFonts w:asciiTheme="majorBidi" w:hAnsiTheme="majorBidi"/>
@@ -3624,7 +3600,6 @@
           <w:sz w:val="24"/>
           <w:szCs w:val="24"/>
         </w:rPr>
-        <w:lastRenderedPageBreak/>
         <w:t>Batasan Masalah</w:t>
       </w:r>
       <w:bookmarkEnd w:id="6"/>
@@ -3826,7 +3801,7 @@
           <w:ilvl w:val="1"/>
           <w:numId w:val="15"/>
         </w:numPr>
-        <w:spacing w:line="360" w:lineRule="auto"/>
+        <w:spacing w:line="480" w:lineRule="auto"/>
         <w:ind w:left="426"/>
         <w:rPr>
           <w:rFonts w:asciiTheme="majorBidi" w:hAnsiTheme="majorBidi"/>
@@ -3956,7 +3931,7 @@
           <w:ilvl w:val="1"/>
           <w:numId w:val="16"/>
         </w:numPr>
-        <w:spacing w:line="360" w:lineRule="auto"/>
+        <w:spacing w:line="480" w:lineRule="auto"/>
         <w:ind w:left="426"/>
         <w:rPr>
           <w:rFonts w:asciiTheme="majorBidi" w:hAnsiTheme="majorBidi"/>
@@ -4032,7 +4007,7 @@
           <w:ilvl w:val="2"/>
           <w:numId w:val="17"/>
         </w:numPr>
-        <w:spacing w:line="360" w:lineRule="auto"/>
+        <w:spacing w:line="480" w:lineRule="auto"/>
         <w:ind w:left="993"/>
         <w:rPr>
           <w:rFonts w:asciiTheme="majorBidi" w:hAnsiTheme="majorBidi"/>
@@ -4147,6 +4122,7 @@
           <w:sz w:val="24"/>
           <w:szCs w:val="24"/>
         </w:rPr>
+        <w:lastRenderedPageBreak/>
         <w:t>Metode Observasi</w:t>
       </w:r>
     </w:p>
@@ -4177,16 +4153,7 @@
           <w:sz w:val="24"/>
           <w:szCs w:val="24"/>
         </w:rPr>
-        <w:t xml:space="preserve">melalui cara meninjau dan mengamati bagaimana sistem yang sedang berjalan dan mencoba untuk </w:t>
-      </w:r>
-      <w:r>
-        <w:rPr>
-          <w:rFonts w:ascii="Times New Roman" w:hAnsi="Times New Roman" w:cs="Times New Roman"/>
-          <w:sz w:val="24"/>
-          <w:szCs w:val="24"/>
-        </w:rPr>
-        <w:lastRenderedPageBreak/>
-        <w:t>memecahkan permasalahannya, kemudian mengaplikasikannya ke</w:t>
+        <w:t>melalui cara meninjau dan mengamati bagaimana sistem yang sedang berjalan dan mencoba untuk memecahkan permasalahannya, kemudian mengaplikasikannya ke</w:t>
       </w:r>
       <w:r>
         <w:rPr>
@@ -4257,7 +4224,7 @@
           <w:ilvl w:val="2"/>
           <w:numId w:val="18"/>
         </w:numPr>
-        <w:spacing w:line="360" w:lineRule="auto"/>
+        <w:spacing w:line="480" w:lineRule="auto"/>
         <w:ind w:left="993"/>
         <w:rPr>
           <w:rFonts w:asciiTheme="majorBidi" w:hAnsiTheme="majorBidi"/>
@@ -4432,7 +4399,7 @@
           <w:ilvl w:val="1"/>
           <w:numId w:val="19"/>
         </w:numPr>
-        <w:spacing w:line="360" w:lineRule="auto"/>
+        <w:spacing w:line="480" w:lineRule="auto"/>
         <w:ind w:left="426"/>
         <w:rPr>
           <w:rFonts w:asciiTheme="majorBidi" w:hAnsiTheme="majorBidi"/>
@@ -4641,6 +4608,7 @@
           <w:sz w:val="24"/>
           <w:szCs w:val="24"/>
         </w:rPr>
+        <w:lastRenderedPageBreak/>
         <w:t>BAB III: METODOLOGI PENELITIAN</w:t>
       </w:r>
     </w:p>
@@ -4662,16 +4630,7 @@
           <w:szCs w:val="24"/>
         </w:rPr>
         <w:tab/>
-        <w:t xml:space="preserve">Bab ini menjelaskan tantang metode penelitian yang mencakup kerangka kerangka berpikir, metode pengumpulan data dan metode pengembangan sistem </w:t>
-      </w:r>
-      <w:r>
-        <w:rPr>
-          <w:rFonts w:asciiTheme="majorBidi" w:hAnsiTheme="majorBidi" w:cstheme="majorBidi"/>
-          <w:sz w:val="24"/>
-          <w:szCs w:val="24"/>
-        </w:rPr>
-        <w:lastRenderedPageBreak/>
-        <w:t>yang digunakan dalam mengembangkan aplikasi presensi pada PT Provices Indonesia berbasis android.</w:t>
+        <w:t>Bab ini menjelaskan tantang metode penelitian yang mencakup kerangka kerangka berpikir, metode pengumpulan data dan metode pengembangan sistem yang digunakan dalam mengembangkan aplikasi presensi pada PT Provices Indonesia berbasis android.</w:t>
       </w:r>
     </w:p>
     <w:p>
@@ -4979,7 +4938,7 @@
     <w:p>
       <w:pPr>
         <w:pStyle w:val="Heading1"/>
-        <w:spacing w:line="360" w:lineRule="auto"/>
+        <w:spacing w:line="480" w:lineRule="auto"/>
         <w:jc w:val="center"/>
         <w:rPr>
           <w:rFonts w:asciiTheme="majorBidi" w:hAnsiTheme="majorBidi"/>
@@ -4999,7 +4958,6 @@
           <w:sz w:val="24"/>
           <w:szCs w:val="24"/>
         </w:rPr>
-        <w:lastRenderedPageBreak/>
         <w:t>BAB II</w:t>
       </w:r>
       <w:r>
@@ -5016,7 +4974,7 @@
     </w:p>
     <w:p>
       <w:pPr>
-        <w:spacing w:line="360" w:lineRule="auto"/>
+        <w:spacing w:line="480" w:lineRule="auto"/>
         <w:jc w:val="center"/>
         <w:rPr>
           <w:rFonts w:asciiTheme="majorBidi" w:hAnsiTheme="majorBidi" w:cstheme="majorBidi"/>
@@ -5345,7 +5303,16 @@
           <w:sz w:val="24"/>
           <w:szCs w:val="24"/>
         </w:rPr>
-        <w:t>besar kegiatan instansi atau perusahaan menggunakan sistem informasi, jaringan dan teknologi internet dalam melakukan segala pekerjaannya. Tujuan dari pemanfaatan teknologi untuk meningkatkan daya saing, produktivitas pekerja dan meningkatkan profit perusahaan.</w:t>
+        <w:t xml:space="preserve">besar kegiatan instansi atau perusahaan menggunakan sistem informasi, jaringan dan teknologi internet dalam melakukan segala pekerjaannya. Tujuan dari pemanfaatan teknologi untuk meningkatkan daya saing, produktivitas </w:t>
+      </w:r>
+      <w:r>
+        <w:rPr>
+          <w:rFonts w:asciiTheme="majorBidi" w:hAnsiTheme="majorBidi" w:cstheme="majorBidi"/>
+          <w:sz w:val="24"/>
+          <w:szCs w:val="24"/>
+        </w:rPr>
+        <w:lastRenderedPageBreak/>
+        <w:t>pekerja dan meningkatkan profit perusahaan.</w:t>
       </w:r>
       <w:r>
         <w:rPr>
@@ -5425,7 +5392,6 @@
           <w:sz w:val="24"/>
           <w:szCs w:val="24"/>
         </w:rPr>
-        <w:lastRenderedPageBreak/>
         <w:t xml:space="preserve">Menurut </w:t>
       </w:r>
       <w:r>
@@ -5862,6 +5828,7 @@
           <w:color w:val="auto"/>
           <w:lang w:val="en-US"/>
         </w:rPr>
+        <w:lastRenderedPageBreak/>
         <w:t>Komponen Sistem Informasi</w:t>
       </w:r>
     </w:p>
@@ -5943,7 +5910,6 @@
           <w:sz w:val="24"/>
           <w:szCs w:val="24"/>
         </w:rPr>
-        <w:lastRenderedPageBreak/>
         <w:t xml:space="preserve">Komponen </w:t>
       </w:r>
       <w:r>
@@ -6365,6 +6331,7 @@
           <w:szCs w:val="24"/>
           <w:lang w:val="en-US"/>
         </w:rPr>
+        <w:lastRenderedPageBreak/>
         <w:t>Pre</w:t>
       </w:r>
       <w:r>
@@ -6424,7 +6391,6 @@
           <w:sz w:val="24"/>
           <w:szCs w:val="24"/>
         </w:rPr>
-        <w:lastRenderedPageBreak/>
         <w:t>Catatan kehadiran pegawai atau karyawan dapat mempengaruhi gaji yang akan diterima oleh si pegawai</w:t>
       </w:r>
       <w:r>
@@ -6779,7 +6745,16 @@
           <w:sz w:val="24"/>
           <w:szCs w:val="24"/>
         </w:rPr>
-        <w:t xml:space="preserve"> yang diberikan oleh Google untuk mempermudah pengembangan penampilan dan memanipulasi peta. Kelebihan lain yang terdapat pada API ini adalah peta yang ditampilkan dalam bentuk jalan (</w:t>
+        <w:t xml:space="preserve"> yang diberikan oleh Google untuk mempermudah pengembangan penampilan dan memanipulasi peta. Kelebihan lain yang terdapat pada API ini adalah peta yang ditampilkan </w:t>
+      </w:r>
+      <w:r>
+        <w:rPr>
+          <w:rFonts w:asciiTheme="majorBidi" w:hAnsiTheme="majorBidi" w:cstheme="majorBidi"/>
+          <w:sz w:val="24"/>
+          <w:szCs w:val="24"/>
+        </w:rPr>
+        <w:lastRenderedPageBreak/>
+        <w:t>dalam bentuk jalan (</w:t>
       </w:r>
       <w:r>
         <w:rPr>
@@ -6945,7 +6920,6 @@
           <w:sz w:val="24"/>
           <w:szCs w:val="24"/>
         </w:rPr>
-        <w:lastRenderedPageBreak/>
         <w:t xml:space="preserve">Mobile </w:t>
       </w:r>
       <w:r>
@@ -7300,6 +7274,7 @@
           <w:sz w:val="24"/>
           <w:szCs w:val="24"/>
         </w:rPr>
+        <w:lastRenderedPageBreak/>
         <w:t>Global Positioning System (GPS)</w:t>
       </w:r>
     </w:p>
@@ -7387,7 +7362,6 @@
           <w:szCs w:val="24"/>
           <w:lang w:eastAsia="id-ID"/>
         </w:rPr>
-        <w:lastRenderedPageBreak/>
         <w:drawing>
           <wp:anchor distT="0" distB="0" distL="114300" distR="114300" simplePos="0" relativeHeight="251660288" behindDoc="0" locked="0" layoutInCell="1" allowOverlap="1" wp14:anchorId="36CCA8F6" wp14:editId="647AC580">
             <wp:simplePos x="0" y="0"/>
@@ -7525,15 +7499,7 @@
           <w:sz w:val="24"/>
           <w:szCs w:val="24"/>
         </w:rPr>
-        <w:t xml:space="preserve"> </w:t>
-      </w:r>
-      <w:r>
-        <w:rPr>
-          <w:rFonts w:asciiTheme="majorBidi" w:hAnsiTheme="majorBidi" w:cstheme="majorBidi"/>
-          <w:sz w:val="24"/>
-          <w:szCs w:val="24"/>
-        </w:rPr>
-        <w:t>(Rokhman, 2022).</w:t>
+        <w:t xml:space="preserve"> (Rokhman, 2022).</w:t>
       </w:r>
     </w:p>
     <w:p>
@@ -7658,7 +7624,16 @@
           <w:sz w:val="24"/>
           <w:szCs w:val="24"/>
         </w:rPr>
-        <w:t xml:space="preserve">sampai tingkat tertentu. Pada awal 1980 saat harga perangkat keras jatuh, SIG mulai termanfaatkan pada waktu itu. </w:t>
+        <w:t xml:space="preserve">sampai tingkat tertentu. Pada awal 1980 saat harga </w:t>
+      </w:r>
+      <w:r>
+        <w:rPr>
+          <w:rFonts w:asciiTheme="majorBidi" w:hAnsiTheme="majorBidi" w:cstheme="majorBidi"/>
+          <w:sz w:val="24"/>
+          <w:szCs w:val="24"/>
+        </w:rPr>
+        <w:lastRenderedPageBreak/>
+        <w:t xml:space="preserve">perangkat keras jatuh, SIG mulai termanfaatkan pada waktu itu. </w:t>
       </w:r>
       <w:r>
         <w:rPr>
@@ -7813,16 +7788,7 @@
           <w:sz w:val="24"/>
           <w:szCs w:val="24"/>
         </w:rPr>
-        <w:t xml:space="preserve"> adalah sistem berbasis </w:t>
-      </w:r>
-      <w:r>
-        <w:rPr>
-          <w:rFonts w:asciiTheme="majorBidi" w:hAnsiTheme="majorBidi" w:cstheme="majorBidi"/>
-          <w:sz w:val="24"/>
-          <w:szCs w:val="24"/>
-        </w:rPr>
-        <w:lastRenderedPageBreak/>
-        <w:t>komputer yang digunakan untuk mengolah dan menyimpan data atau informasi yang bereferensi geografis (Aronof, 1989).</w:t>
+        <w:t xml:space="preserve"> adalah sistem berbasis komputer yang digunakan untuk mengolah dan menyimpan data atau informasi yang bereferensi geografis (Aronof, 1989).</w:t>
       </w:r>
     </w:p>
     <w:p>
@@ -8168,6 +8134,7 @@
           <w:sz w:val="24"/>
           <w:szCs w:val="24"/>
         </w:rPr>
+        <w:lastRenderedPageBreak/>
         <w:t>Data grafis/ruang/spasial/posisi/koordinat: merupakan data yang merepresentasi fenomena permukaan bumi/keuangan yang memiliki referensi (koordinat) berupa citra satelit, peta, foto udara dan sebagainya atau hasil dari interpretasi dari data-data tersebut.</w:t>
       </w:r>
     </w:p>
@@ -8228,7 +8195,6 @@
           <w:sz w:val="24"/>
           <w:szCs w:val="24"/>
         </w:rPr>
-        <w:lastRenderedPageBreak/>
         <w:t>Software</w:t>
       </w:r>
       <w:r>
@@ -8744,7 +8710,16 @@
           <w:sz w:val="24"/>
           <w:szCs w:val="24"/>
         </w:rPr>
-        <w:t xml:space="preserve"> data pada pencatatan situs statistik bulan Mei 2010, 43% mushupss (aplikasi dan situ web yang menggabungkan dua atau lebih sumber data) menggunakan Google Maps API</w:t>
+        <w:t xml:space="preserve"> data pada pencatatan situs statistik bulan Mei 2010, 43% mushupss (aplikasi dan situ web yang menggabungkan dua atau lebih sumber data) </w:t>
+      </w:r>
+      <w:r>
+        <w:rPr>
+          <w:rFonts w:asciiTheme="majorBidi" w:hAnsiTheme="majorBidi" w:cstheme="majorBidi"/>
+          <w:sz w:val="24"/>
+          <w:szCs w:val="24"/>
+        </w:rPr>
+        <w:lastRenderedPageBreak/>
+        <w:t>menggunakan Google Maps API</w:t>
       </w:r>
       <w:r>
         <w:rPr>
@@ -8893,16 +8868,7 @@
           <w:sz w:val="24"/>
           <w:szCs w:val="24"/>
         </w:rPr>
-        <w:t xml:space="preserve">smartphone, </w:t>
-      </w:r>
-      <w:r>
-        <w:rPr>
-          <w:rFonts w:asciiTheme="majorBidi" w:hAnsiTheme="majorBidi" w:cstheme="majorBidi"/>
-          <w:sz w:val="24"/>
-          <w:szCs w:val="24"/>
-        </w:rPr>
-        <w:lastRenderedPageBreak/>
-        <w:t>tablet, jam tangan</w:t>
+        <w:t>smartphone, tablet, jam tangan</w:t>
       </w:r>
       <w:r>
         <w:rPr>
@@ -9115,6 +9081,7 @@
           <w:bCs/>
           <w:color w:val="auto"/>
         </w:rPr>
+        <w:lastRenderedPageBreak/>
         <w:t>Arsitektur Android</w:t>
       </w:r>
     </w:p>
@@ -9511,7 +9478,6 @@
           <w:sz w:val="24"/>
           <w:szCs w:val="24"/>
         </w:rPr>
-        <w:lastRenderedPageBreak/>
         <w:t xml:space="preserve"> </w:t>
       </w:r>
       <w:r>
@@ -9775,6 +9741,7 @@
           <w:szCs w:val="24"/>
           <w:lang w:val="en-US"/>
         </w:rPr>
+        <w:lastRenderedPageBreak/>
         <w:t xml:space="preserve">Activity Manager; </w:t>
       </w:r>
       <w:r>
@@ -10231,7 +10198,6 @@
           <w:bCs/>
           <w:color w:val="auto"/>
         </w:rPr>
-        <w:lastRenderedPageBreak/>
         <w:t>Versi Android</w:t>
       </w:r>
     </w:p>
@@ -10270,7 +10236,7 @@
             <v:path o:extrusionok="f" gradientshapeok="t" o:connecttype="rect"/>
             <o:lock v:ext="edit" aspectratio="t"/>
           </v:shapetype>
-          <v:shape id="_x0000_s1026" type="#_x0000_t75" style="position:absolute;left:0;text-align:left;margin-left:0;margin-top:95.25pt;width:413.25pt;height:189pt;z-index:251663360;mso-position-horizontal:center;mso-position-horizontal-relative:margin;mso-position-vertical-relative:text;mso-width-relative:page;mso-height-relative:page">
+          <v:shape id="_x0000_s1026" type="#_x0000_t75" style="position:absolute;left:0;text-align:left;margin-left:0;margin-top:82.85pt;width:338.8pt;height:154.95pt;z-index:251663360;mso-position-horizontal:center;mso-position-horizontal-relative:margin;mso-position-vertical-relative:text;mso-width-relative:page;mso-height-relative:page">
             <v:imagedata r:id="rId12" o:title="urutan-versi-android(bhineka"/>
             <w10:wrap type="topAndBottom" anchorx="margin"/>
           </v:shape>
@@ -10393,6 +10359,7 @@
           <w:sz w:val="24"/>
           <w:szCs w:val="24"/>
         </w:rPr>
+        <w:lastRenderedPageBreak/>
         <w:t>Android Studio</w:t>
       </w:r>
     </w:p>
@@ -10604,7 +10571,6 @@
           <w:szCs w:val="24"/>
           <w:lang w:val="en-ID"/>
         </w:rPr>
-        <w:lastRenderedPageBreak/>
         <w:t>Intelligence Code Editor</w:t>
       </w:r>
     </w:p>
@@ -10920,23 +10886,7 @@
           <w:sz w:val="24"/>
           <w:szCs w:val="24"/>
         </w:rPr>
-        <w:t xml:space="preserve"> berhubungan dengan android </w:t>
-      </w:r>
-      <w:r>
-        <w:rPr>
-          <w:rFonts w:asciiTheme="majorBidi" w:hAnsiTheme="majorBidi" w:cstheme="majorBidi"/>
-          <w:sz w:val="24"/>
-          <w:szCs w:val="24"/>
-        </w:rPr>
-        <w:t xml:space="preserve">development. Kotlin sendiri adalah </w:t>
-      </w:r>
-      <w:r>
-        <w:rPr>
-          <w:rFonts w:asciiTheme="majorBidi" w:hAnsiTheme="majorBidi" w:cstheme="majorBidi"/>
-          <w:sz w:val="24"/>
-          <w:szCs w:val="24"/>
-        </w:rPr>
-        <w:t xml:space="preserve">bahasa pemrograman </w:t>
+        <w:t xml:space="preserve"> berhubungan dengan </w:t>
       </w:r>
       <w:r>
         <w:rPr>
@@ -10946,7 +10896,7 @@
           <w:sz w:val="24"/>
           <w:szCs w:val="24"/>
         </w:rPr>
-        <w:t>statically typed</w:t>
+        <w:t xml:space="preserve">android </w:t>
       </w:r>
       <w:r>
         <w:rPr>
@@ -10956,6 +10906,42 @@
           <w:sz w:val="24"/>
           <w:szCs w:val="24"/>
         </w:rPr>
+        <w:t>development</w:t>
+      </w:r>
+      <w:r>
+        <w:rPr>
+          <w:rFonts w:asciiTheme="majorBidi" w:hAnsiTheme="majorBidi" w:cstheme="majorBidi"/>
+          <w:sz w:val="24"/>
+          <w:szCs w:val="24"/>
+        </w:rPr>
+        <w:t xml:space="preserve">. Kotlin sendiri adalah </w:t>
+      </w:r>
+      <w:r>
+        <w:rPr>
+          <w:rFonts w:asciiTheme="majorBidi" w:hAnsiTheme="majorBidi" w:cstheme="majorBidi"/>
+          <w:sz w:val="24"/>
+          <w:szCs w:val="24"/>
+        </w:rPr>
+        <w:t xml:space="preserve">bahasa pemrograman </w:t>
+      </w:r>
+      <w:r>
+        <w:rPr>
+          <w:rFonts w:asciiTheme="majorBidi" w:hAnsiTheme="majorBidi" w:cstheme="majorBidi"/>
+          <w:i/>
+          <w:iCs/>
+          <w:sz w:val="24"/>
+          <w:szCs w:val="24"/>
+        </w:rPr>
+        <w:t>statically typed</w:t>
+      </w:r>
+      <w:r>
+        <w:rPr>
+          <w:rFonts w:asciiTheme="majorBidi" w:hAnsiTheme="majorBidi" w:cstheme="majorBidi"/>
+          <w:i/>
+          <w:iCs/>
+          <w:sz w:val="24"/>
+          <w:szCs w:val="24"/>
+        </w:rPr>
         <w:t xml:space="preserve"> </w:t>
       </w:r>
       <w:r>
@@ -10972,7 +10958,16 @@
           <w:sz w:val="24"/>
           <w:szCs w:val="24"/>
         </w:rPr>
-        <w:t xml:space="preserve"> JetBrains pertama kali merilis </w:t>
+        <w:t xml:space="preserve"> JetBrains pertama kali </w:t>
+      </w:r>
+      <w:r>
+        <w:rPr>
+          <w:rFonts w:asciiTheme="majorBidi" w:hAnsiTheme="majorBidi" w:cstheme="majorBidi"/>
+          <w:sz w:val="24"/>
+          <w:szCs w:val="24"/>
+        </w:rPr>
+        <w:lastRenderedPageBreak/>
+        <w:t xml:space="preserve">merilis </w:t>
       </w:r>
       <w:r>
         <w:rPr>
@@ -11205,7 +11200,6 @@
           <w:sz w:val="24"/>
           <w:szCs w:val="24"/>
         </w:rPr>
-        <w:lastRenderedPageBreak/>
         <w:t>Concise</w:t>
       </w:r>
       <w:r>
@@ -11433,23 +11427,7 @@
           <w:sz w:val="24"/>
           <w:szCs w:val="24"/>
         </w:rPr>
-        <w:t>(dari bu</w:t>
-      </w:r>
-      <w:r>
-        <w:rPr>
-          <w:rFonts w:asciiTheme="majorBidi" w:hAnsiTheme="majorBidi" w:cstheme="majorBidi"/>
-          <w:sz w:val="24"/>
-          <w:szCs w:val="24"/>
-        </w:rPr>
-        <w:t xml:space="preserve"> </w:t>
-      </w:r>
-      <w:r>
-        <w:rPr>
-          <w:rFonts w:asciiTheme="majorBidi" w:hAnsiTheme="majorBidi" w:cstheme="majorBidi"/>
-          <w:sz w:val="24"/>
-          <w:szCs w:val="24"/>
-        </w:rPr>
-        <w:t>ku kotlin in Action).</w:t>
+        <w:t>(dari buku kotlin in Action).</w:t>
       </w:r>
     </w:p>
     <w:p>
@@ -11479,15 +11457,71 @@
     </w:p>
     <w:p>
       <w:pPr>
-        <w:pStyle w:val="Heading2"/>
+        <w:spacing w:line="360" w:lineRule="auto"/>
+        <w:ind w:firstLine="720"/>
+        <w:jc w:val="both"/>
+        <w:rPr>
+          <w:rFonts w:asciiTheme="majorBidi" w:hAnsiTheme="majorBidi" w:cstheme="majorBidi"/>
+          <w:sz w:val="24"/>
+          <w:szCs w:val="24"/>
+        </w:rPr>
+      </w:pPr>
+      <w:r>
+        <w:rPr>
+          <w:rFonts w:asciiTheme="majorBidi" w:hAnsiTheme="majorBidi" w:cstheme="majorBidi"/>
+          <w:sz w:val="24"/>
+          <w:szCs w:val="24"/>
+        </w:rPr>
+        <w:t>Menurut</w:t>
+      </w:r>
+      <w:r>
+        <w:rPr>
+          <w:rFonts w:asciiTheme="majorBidi" w:hAnsiTheme="majorBidi" w:cstheme="majorBidi"/>
+          <w:sz w:val="24"/>
+          <w:szCs w:val="24"/>
+          <w:lang w:val="en-US"/>
+        </w:rPr>
+        <w:t xml:space="preserve"> Budi (2022) database </w:t>
+      </w:r>
+      <w:r>
+        <w:rPr>
+          <w:rFonts w:asciiTheme="majorBidi" w:hAnsiTheme="majorBidi" w:cstheme="majorBidi"/>
+          <w:sz w:val="24"/>
+          <w:szCs w:val="24"/>
+        </w:rPr>
+        <w:t xml:space="preserve">diartikan sebagai kumpulan data yang terintegrasi dan diatur sedemikian rupa sehingga dapat dimanipulasi, diambil dan diakses dengan mudah dan cepat. </w:t>
+      </w:r>
+      <w:r>
+        <w:rPr>
+          <w:rFonts w:asciiTheme="majorBidi" w:hAnsiTheme="majorBidi" w:cstheme="majorBidi"/>
+          <w:sz w:val="24"/>
+          <w:szCs w:val="24"/>
+        </w:rPr>
+        <w:t>Di dalam database berisi dari kumpulan tabel yang terdiri dari baris dan kolom yang membuat atribut tertentu.</w:t>
+      </w:r>
+      <w:r>
+        <w:rPr>
+          <w:rFonts w:asciiTheme="majorBidi" w:hAnsiTheme="majorBidi" w:cstheme="majorBidi"/>
+          <w:sz w:val="24"/>
+          <w:szCs w:val="24"/>
+        </w:rPr>
+        <w:t xml:space="preserve"> </w:t>
+      </w:r>
+    </w:p>
+    <w:p>
+      <w:pPr>
+        <w:pStyle w:val="Heading3"/>
+        <w:numPr>
+          <w:ilvl w:val="2"/>
+          <w:numId w:val="44"/>
+        </w:numPr>
         <w:spacing w:line="480" w:lineRule="auto"/>
+        <w:ind w:left="993" w:hanging="273"/>
         <w:rPr>
           <w:rFonts w:asciiTheme="majorBidi" w:hAnsiTheme="majorBidi"/>
           <w:b/>
           <w:bCs/>
           <w:color w:val="auto"/>
-          <w:sz w:val="24"/>
-          <w:szCs w:val="24"/>
         </w:rPr>
       </w:pPr>
       <w:r>
@@ -11496,10 +11530,256 @@
           <w:b/>
           <w:bCs/>
           <w:color w:val="auto"/>
-          <w:sz w:val="24"/>
-          <w:szCs w:val="24"/>
-        </w:rPr>
-        <w:t>Waterfall</w:t>
+        </w:rPr>
+        <w:lastRenderedPageBreak/>
+        <w:t>DBMS</w:t>
+      </w:r>
+    </w:p>
+    <w:p>
+      <w:pPr>
+        <w:spacing w:line="360" w:lineRule="auto"/>
+        <w:ind w:left="720" w:firstLine="720"/>
+        <w:jc w:val="both"/>
+        <w:rPr>
+          <w:rFonts w:asciiTheme="majorBidi" w:hAnsiTheme="majorBidi" w:cstheme="majorBidi"/>
+          <w:sz w:val="24"/>
+          <w:szCs w:val="24"/>
+        </w:rPr>
+      </w:pPr>
+      <w:r>
+        <w:rPr>
+          <w:rFonts w:asciiTheme="majorBidi" w:hAnsiTheme="majorBidi" w:cstheme="majorBidi"/>
+          <w:i/>
+          <w:iCs/>
+          <w:sz w:val="24"/>
+          <w:szCs w:val="24"/>
+        </w:rPr>
+        <w:t xml:space="preserve">Database Management System </w:t>
+      </w:r>
+      <w:r>
+        <w:rPr>
+          <w:rFonts w:asciiTheme="majorBidi" w:hAnsiTheme="majorBidi" w:cstheme="majorBidi"/>
+          <w:sz w:val="24"/>
+          <w:szCs w:val="24"/>
+        </w:rPr>
+        <w:t>(DBM</w:t>
+      </w:r>
+      <w:r>
+        <w:rPr>
+          <w:rFonts w:asciiTheme="majorBidi" w:hAnsiTheme="majorBidi" w:cstheme="majorBidi"/>
+          <w:sz w:val="24"/>
+          <w:szCs w:val="24"/>
+        </w:rPr>
+        <w:t>S</w:t>
+      </w:r>
+      <w:r>
+        <w:rPr>
+          <w:rFonts w:asciiTheme="majorBidi" w:hAnsiTheme="majorBidi" w:cstheme="majorBidi"/>
+          <w:sz w:val="24"/>
+          <w:szCs w:val="24"/>
+        </w:rPr>
+        <w:t xml:space="preserve">) </w:t>
+      </w:r>
+      <w:r>
+        <w:rPr>
+          <w:rFonts w:asciiTheme="majorBidi" w:hAnsiTheme="majorBidi" w:cstheme="majorBidi"/>
+          <w:sz w:val="24"/>
+          <w:szCs w:val="24"/>
+        </w:rPr>
+        <w:t>adalah kumpulan program yang digunakan untuk mendefinisikan, mengatur dan memproses database. DBMS merupakan alat atau tool yang berperan untuk membangun struktur untuk keperluan penyimpanan data (Budi, 2022).</w:t>
+      </w:r>
+    </w:p>
+    <w:p>
+      <w:pPr>
+        <w:spacing w:line="360" w:lineRule="auto"/>
+        <w:ind w:left="720" w:firstLine="720"/>
+        <w:jc w:val="both"/>
+        <w:rPr>
+          <w:rFonts w:asciiTheme="majorBidi" w:hAnsiTheme="majorBidi" w:cstheme="majorBidi"/>
+          <w:sz w:val="24"/>
+          <w:szCs w:val="24"/>
+        </w:rPr>
+      </w:pPr>
+      <w:r>
+        <w:rPr>
+          <w:rFonts w:asciiTheme="majorBidi" w:hAnsiTheme="majorBidi" w:cstheme="majorBidi"/>
+          <w:sz w:val="24"/>
+          <w:szCs w:val="24"/>
+        </w:rPr>
+        <w:t>Menurut Rokhman (2020) terdapat sejumlah komponen yang menjadikan suatu sistem manajemen database</w:t>
+      </w:r>
+      <w:r>
+        <w:rPr>
+          <w:rFonts w:asciiTheme="majorBidi" w:hAnsiTheme="majorBidi" w:cstheme="majorBidi"/>
+          <w:sz w:val="24"/>
+          <w:szCs w:val="24"/>
+        </w:rPr>
+        <w:t xml:space="preserve"> yang</w:t>
+      </w:r>
+      <w:r>
+        <w:rPr>
+          <w:rFonts w:asciiTheme="majorBidi" w:hAnsiTheme="majorBidi" w:cstheme="majorBidi"/>
+          <w:sz w:val="24"/>
+          <w:szCs w:val="24"/>
+        </w:rPr>
+        <w:t xml:space="preserve"> utuh, antara lain:</w:t>
+      </w:r>
+    </w:p>
+    <w:p>
+      <w:pPr>
+        <w:pStyle w:val="ListParagraph"/>
+        <w:numPr>
+          <w:ilvl w:val="1"/>
+          <w:numId w:val="41"/>
+        </w:numPr>
+        <w:spacing w:line="360" w:lineRule="auto"/>
+        <w:jc w:val="both"/>
+        <w:rPr>
+          <w:rFonts w:asciiTheme="majorBidi" w:hAnsiTheme="majorBidi" w:cstheme="majorBidi"/>
+          <w:sz w:val="24"/>
+          <w:szCs w:val="24"/>
+        </w:rPr>
+      </w:pPr>
+      <w:r>
+        <w:rPr>
+          <w:rFonts w:asciiTheme="majorBidi" w:hAnsiTheme="majorBidi" w:cstheme="majorBidi"/>
+          <w:i/>
+          <w:iCs/>
+          <w:sz w:val="24"/>
+          <w:szCs w:val="24"/>
+        </w:rPr>
+        <w:t>Hardware</w:t>
+      </w:r>
+      <w:r>
+        <w:rPr>
+          <w:rFonts w:asciiTheme="majorBidi" w:hAnsiTheme="majorBidi" w:cstheme="majorBidi"/>
+          <w:sz w:val="24"/>
+          <w:szCs w:val="24"/>
+        </w:rPr>
+        <w:t>, merupakan komputer yang digunakan untuk menyimpan dan mengakses database.</w:t>
+      </w:r>
+    </w:p>
+    <w:p>
+      <w:pPr>
+        <w:pStyle w:val="ListParagraph"/>
+        <w:numPr>
+          <w:ilvl w:val="1"/>
+          <w:numId w:val="41"/>
+        </w:numPr>
+        <w:spacing w:line="360" w:lineRule="auto"/>
+        <w:jc w:val="both"/>
+        <w:rPr>
+          <w:rFonts w:asciiTheme="majorBidi" w:hAnsiTheme="majorBidi" w:cstheme="majorBidi"/>
+          <w:sz w:val="24"/>
+          <w:szCs w:val="24"/>
+        </w:rPr>
+      </w:pPr>
+      <w:r>
+        <w:rPr>
+          <w:rFonts w:asciiTheme="majorBidi" w:hAnsiTheme="majorBidi" w:cstheme="majorBidi"/>
+          <w:sz w:val="24"/>
+          <w:szCs w:val="24"/>
+        </w:rPr>
+        <w:t>Software, merupakan perangkat lunak DBMS yang digunakan usir untuk mengakses dan mengelola database.</w:t>
+      </w:r>
+    </w:p>
+    <w:p>
+      <w:pPr>
+        <w:pStyle w:val="ListParagraph"/>
+        <w:numPr>
+          <w:ilvl w:val="1"/>
+          <w:numId w:val="41"/>
+        </w:numPr>
+        <w:spacing w:line="360" w:lineRule="auto"/>
+        <w:jc w:val="both"/>
+        <w:rPr>
+          <w:rFonts w:asciiTheme="majorBidi" w:hAnsiTheme="majorBidi" w:cstheme="majorBidi"/>
+          <w:sz w:val="24"/>
+          <w:szCs w:val="24"/>
+        </w:rPr>
+      </w:pPr>
+      <w:r>
+        <w:rPr>
+          <w:rFonts w:asciiTheme="majorBidi" w:hAnsiTheme="majorBidi" w:cstheme="majorBidi"/>
+          <w:sz w:val="24"/>
+          <w:szCs w:val="24"/>
+        </w:rPr>
+        <w:t>Data, merupakan inti penting dari DBMS karena di dalamnya terdapat informasi yang masih dalam bentuk data yang diperlukan oleh user.</w:t>
+      </w:r>
+    </w:p>
+    <w:p>
+      <w:pPr>
+        <w:pStyle w:val="ListParagraph"/>
+        <w:numPr>
+          <w:ilvl w:val="1"/>
+          <w:numId w:val="41"/>
+        </w:numPr>
+        <w:spacing w:line="360" w:lineRule="auto"/>
+        <w:jc w:val="both"/>
+        <w:rPr>
+          <w:rFonts w:asciiTheme="majorBidi" w:hAnsiTheme="majorBidi" w:cstheme="majorBidi"/>
+          <w:sz w:val="24"/>
+          <w:szCs w:val="24"/>
+        </w:rPr>
+      </w:pPr>
+      <w:r>
+        <w:rPr>
+          <w:rFonts w:asciiTheme="majorBidi" w:hAnsiTheme="majorBidi" w:cstheme="majorBidi"/>
+          <w:sz w:val="24"/>
+          <w:szCs w:val="24"/>
+        </w:rPr>
+        <w:t>Prosedur, merupakan suatu komponen yang mengatur jalannya sebuah sistem.</w:t>
+      </w:r>
+    </w:p>
+    <w:p>
+      <w:pPr>
+        <w:pStyle w:val="ListParagraph"/>
+        <w:numPr>
+          <w:ilvl w:val="1"/>
+          <w:numId w:val="41"/>
+        </w:numPr>
+        <w:spacing w:line="360" w:lineRule="auto"/>
+        <w:jc w:val="both"/>
+        <w:rPr>
+          <w:rFonts w:asciiTheme="majorBidi" w:hAnsiTheme="majorBidi" w:cstheme="majorBidi"/>
+          <w:sz w:val="24"/>
+          <w:szCs w:val="24"/>
+        </w:rPr>
+      </w:pPr>
+      <w:r>
+        <w:rPr>
+          <w:rFonts w:asciiTheme="majorBidi" w:hAnsiTheme="majorBidi" w:cstheme="majorBidi"/>
+          <w:sz w:val="24"/>
+          <w:szCs w:val="24"/>
+        </w:rPr>
+        <w:t>User, merupakan seseorang yang mengakses DBMS.</w:t>
+      </w:r>
+    </w:p>
+    <w:p>
+      <w:pPr>
+        <w:pStyle w:val="Heading2"/>
+        <w:spacing w:line="480" w:lineRule="auto"/>
+        <w:rPr>
+          <w:rFonts w:asciiTheme="majorBidi" w:hAnsiTheme="majorBidi"/>
+          <w:b/>
+          <w:bCs/>
+          <w:color w:val="auto"/>
+          <w:sz w:val="24"/>
+          <w:szCs w:val="24"/>
+          <w:lang w:val="en-US"/>
+        </w:rPr>
+      </w:pPr>
+      <w:r>
+        <w:rPr>
+          <w:rFonts w:asciiTheme="majorBidi" w:hAnsiTheme="majorBidi"/>
+          <w:b/>
+          <w:bCs/>
+          <w:color w:val="auto"/>
+          <w:sz w:val="24"/>
+          <w:szCs w:val="24"/>
+          <w:lang w:val="en-US"/>
+        </w:rPr>
+        <w:t>MYSQL</w:t>
       </w:r>
     </w:p>
     <w:p>
@@ -11519,23 +11799,24 @@
           <w:sz w:val="24"/>
           <w:szCs w:val="24"/>
         </w:rPr>
-        <w:t>Model</w:t>
-      </w:r>
-      <w:r>
-        <w:rPr>
-          <w:rFonts w:asciiTheme="majorBidi" w:hAnsiTheme="majorBidi" w:cstheme="majorBidi"/>
-          <w:sz w:val="24"/>
-          <w:szCs w:val="24"/>
-        </w:rPr>
-        <w:t xml:space="preserve"> pengembangan </w:t>
-      </w:r>
-      <w:r>
-        <w:rPr>
-          <w:rFonts w:asciiTheme="majorBidi" w:hAnsiTheme="majorBidi" w:cstheme="majorBidi"/>
-          <w:sz w:val="24"/>
-          <w:szCs w:val="24"/>
-        </w:rPr>
-        <w:t>w</w:t>
+        <w:t xml:space="preserve">Menurut Budi (2022) </w:t>
+      </w:r>
+      <w:r>
+        <w:rPr>
+          <w:rFonts w:asciiTheme="majorBidi" w:hAnsiTheme="majorBidi" w:cstheme="majorBidi"/>
+          <w:sz w:val="24"/>
+          <w:szCs w:val="24"/>
+          <w:lang w:val="en-US"/>
+        </w:rPr>
+        <w:t xml:space="preserve">MySQL </w:t>
+      </w:r>
+      <w:r>
+        <w:rPr>
+          <w:rFonts w:asciiTheme="majorBidi" w:hAnsiTheme="majorBidi" w:cstheme="majorBidi"/>
+          <w:sz w:val="24"/>
+          <w:szCs w:val="24"/>
+        </w:rPr>
+        <w:t xml:space="preserve">merupakan salah satu </w:t>
       </w:r>
       <w:r>
         <w:rPr>
@@ -11545,15 +11826,15 @@
           <w:sz w:val="24"/>
           <w:szCs w:val="24"/>
         </w:rPr>
-        <w:t>aterfall</w:t>
-      </w:r>
-      <w:r>
-        <w:rPr>
-          <w:rFonts w:asciiTheme="majorBidi" w:hAnsiTheme="majorBidi" w:cstheme="majorBidi"/>
-          <w:sz w:val="24"/>
-          <w:szCs w:val="24"/>
-        </w:rPr>
-        <w:t xml:space="preserve"> atau disebut juga </w:t>
+        <w:t>software</w:t>
+      </w:r>
+      <w:r>
+        <w:rPr>
+          <w:rFonts w:asciiTheme="majorBidi" w:hAnsiTheme="majorBidi" w:cstheme="majorBidi"/>
+          <w:sz w:val="24"/>
+          <w:szCs w:val="24"/>
+        </w:rPr>
+        <w:t xml:space="preserve"> yang berperan sebagai server database atau </w:t>
       </w:r>
       <w:r>
         <w:rPr>
@@ -11563,47 +11844,15 @@
           <w:sz w:val="24"/>
           <w:szCs w:val="24"/>
         </w:rPr>
-        <w:t>classic life cycle</w:t>
-      </w:r>
-      <w:r>
-        <w:rPr>
-          <w:rFonts w:asciiTheme="majorBidi" w:hAnsiTheme="majorBidi" w:cstheme="majorBidi"/>
-          <w:sz w:val="24"/>
-          <w:szCs w:val="24"/>
-        </w:rPr>
-        <w:t xml:space="preserve"> </w:t>
-      </w:r>
-      <w:r>
-        <w:rPr>
-          <w:rFonts w:asciiTheme="majorBidi" w:hAnsiTheme="majorBidi" w:cstheme="majorBidi"/>
-          <w:sz w:val="24"/>
-          <w:szCs w:val="24"/>
-        </w:rPr>
-        <w:t xml:space="preserve">pertama kali diperkenalkan oleh Winston Royce pada tahun 1970. Model ini </w:t>
-      </w:r>
-      <w:r>
-        <w:rPr>
-          <w:rFonts w:asciiTheme="majorBidi" w:hAnsiTheme="majorBidi" w:cstheme="majorBidi"/>
-          <w:sz w:val="24"/>
-          <w:szCs w:val="24"/>
-        </w:rPr>
-        <w:t xml:space="preserve">merupakan pengembangan perangkat lunak yang dimulai dengan menentukan kebutuhan pelanggan </w:t>
-      </w:r>
-      <w:r>
-        <w:rPr>
-          <w:rFonts w:asciiTheme="majorBidi" w:hAnsiTheme="majorBidi" w:cstheme="majorBidi"/>
-          <w:sz w:val="24"/>
-          <w:szCs w:val="24"/>
-        </w:rPr>
-        <w:t>dan dikembangkan melalui perencanaan</w:t>
-      </w:r>
-      <w:r>
-        <w:rPr>
-          <w:rFonts w:asciiTheme="majorBidi" w:hAnsiTheme="majorBidi" w:cstheme="majorBidi"/>
-          <w:sz w:val="24"/>
-          <w:szCs w:val="24"/>
-        </w:rPr>
-        <w:t xml:space="preserve"> (</w:t>
+        <w:t>software</w:t>
+      </w:r>
+      <w:r>
+        <w:rPr>
+          <w:rFonts w:asciiTheme="majorBidi" w:hAnsiTheme="majorBidi" w:cstheme="majorBidi"/>
+          <w:sz w:val="24"/>
+          <w:szCs w:val="24"/>
+        </w:rPr>
+        <w:t xml:space="preserve"> RDMS yang memberikan kemudahan untuk membuat database, membuat tabel dan komponen-komponen pendukung lain dalam database. MySQL dibagi menjadi dua lisensi, pertama adalah </w:t>
       </w:r>
       <w:r>
         <w:rPr>
@@ -11613,31 +11862,31 @@
           <w:sz w:val="24"/>
           <w:szCs w:val="24"/>
         </w:rPr>
-        <w:t>planning</w:t>
-      </w:r>
-      <w:r>
-        <w:rPr>
-          <w:rFonts w:asciiTheme="majorBidi" w:hAnsiTheme="majorBidi" w:cstheme="majorBidi"/>
-          <w:sz w:val="24"/>
-          <w:szCs w:val="24"/>
-        </w:rPr>
-        <w:t>)</w:t>
-      </w:r>
-      <w:r>
-        <w:rPr>
-          <w:rFonts w:asciiTheme="majorBidi" w:hAnsiTheme="majorBidi" w:cstheme="majorBidi"/>
-          <w:sz w:val="24"/>
-          <w:szCs w:val="24"/>
-        </w:rPr>
-        <w:t>, pemodelan</w:t>
-      </w:r>
-      <w:r>
-        <w:rPr>
-          <w:rFonts w:asciiTheme="majorBidi" w:hAnsiTheme="majorBidi" w:cstheme="majorBidi"/>
-          <w:sz w:val="24"/>
-          <w:szCs w:val="24"/>
-        </w:rPr>
-        <w:t xml:space="preserve"> (</w:t>
+        <w:t>Free Software</w:t>
+      </w:r>
+      <w:r>
+        <w:rPr>
+          <w:rFonts w:asciiTheme="majorBidi" w:hAnsiTheme="majorBidi" w:cstheme="majorBidi"/>
+          <w:sz w:val="24"/>
+          <w:szCs w:val="24"/>
+        </w:rPr>
+        <w:t xml:space="preserve"> </w:t>
+      </w:r>
+      <w:r>
+        <w:rPr>
+          <w:rFonts w:asciiTheme="majorBidi" w:hAnsiTheme="majorBidi" w:cstheme="majorBidi"/>
+          <w:sz w:val="24"/>
+          <w:szCs w:val="24"/>
+        </w:rPr>
+        <w:t>dimana</w:t>
+      </w:r>
+      <w:r>
+        <w:rPr>
+          <w:rFonts w:asciiTheme="majorBidi" w:hAnsiTheme="majorBidi" w:cstheme="majorBidi"/>
+          <w:sz w:val="24"/>
+          <w:szCs w:val="24"/>
+        </w:rPr>
+        <w:t xml:space="preserve"> bisa diakses oleh siapa saja. Kedua adalah </w:t>
       </w:r>
       <w:r>
         <w:rPr>
@@ -11647,31 +11896,127 @@
           <w:sz w:val="24"/>
           <w:szCs w:val="24"/>
         </w:rPr>
-        <w:t>modellin</w:t>
-      </w:r>
-      <w:r>
-        <w:rPr>
-          <w:rFonts w:asciiTheme="majorBidi" w:hAnsiTheme="majorBidi" w:cstheme="majorBidi"/>
-          <w:sz w:val="24"/>
-          <w:szCs w:val="24"/>
-        </w:rPr>
-        <w:t>)</w:t>
-      </w:r>
-      <w:r>
-        <w:rPr>
-          <w:rFonts w:asciiTheme="majorBidi" w:hAnsiTheme="majorBidi" w:cstheme="majorBidi"/>
-          <w:sz w:val="24"/>
-          <w:szCs w:val="24"/>
-        </w:rPr>
-        <w:t>, konstruksi</w:t>
-      </w:r>
-      <w:r>
-        <w:rPr>
-          <w:rFonts w:asciiTheme="majorBidi" w:hAnsiTheme="majorBidi" w:cstheme="majorBidi"/>
-          <w:sz w:val="24"/>
-          <w:szCs w:val="24"/>
-        </w:rPr>
-        <w:t xml:space="preserve"> (</w:t>
+        <w:t>Shareware</w:t>
+      </w:r>
+      <w:r>
+        <w:rPr>
+          <w:rFonts w:asciiTheme="majorBidi" w:hAnsiTheme="majorBidi" w:cstheme="majorBidi"/>
+          <w:sz w:val="24"/>
+          <w:szCs w:val="24"/>
+        </w:rPr>
+        <w:t xml:space="preserve"> </w:t>
+      </w:r>
+      <w:r>
+        <w:rPr>
+          <w:rFonts w:asciiTheme="majorBidi" w:hAnsiTheme="majorBidi" w:cstheme="majorBidi"/>
+          <w:sz w:val="24"/>
+          <w:szCs w:val="24"/>
+        </w:rPr>
+        <w:t>dimana pengguna harus membeli lisensi ini untuk mengaksesnya.</w:t>
+      </w:r>
+    </w:p>
+    <w:p>
+      <w:pPr>
+        <w:spacing w:line="360" w:lineRule="auto"/>
+        <w:rPr>
+          <w:rFonts w:asciiTheme="majorBidi" w:hAnsiTheme="majorBidi" w:cstheme="majorBidi"/>
+          <w:sz w:val="24"/>
+          <w:szCs w:val="24"/>
+        </w:rPr>
+      </w:pPr>
+    </w:p>
+    <w:p>
+      <w:pPr>
+        <w:pStyle w:val="Heading2"/>
+        <w:spacing w:line="480" w:lineRule="auto"/>
+        <w:rPr>
+          <w:rFonts w:asciiTheme="majorBidi" w:hAnsiTheme="majorBidi"/>
+          <w:b/>
+          <w:bCs/>
+          <w:color w:val="auto"/>
+          <w:sz w:val="24"/>
+          <w:szCs w:val="24"/>
+        </w:rPr>
+      </w:pPr>
+      <w:r>
+        <w:rPr>
+          <w:rFonts w:asciiTheme="majorBidi" w:hAnsiTheme="majorBidi"/>
+          <w:b/>
+          <w:bCs/>
+          <w:color w:val="auto"/>
+          <w:sz w:val="24"/>
+          <w:szCs w:val="24"/>
+        </w:rPr>
+        <w:lastRenderedPageBreak/>
+        <w:t xml:space="preserve">Metode </w:t>
+      </w:r>
+      <w:r>
+        <w:rPr>
+          <w:rFonts w:asciiTheme="majorBidi" w:hAnsiTheme="majorBidi"/>
+          <w:b/>
+          <w:bCs/>
+          <w:color w:val="auto"/>
+          <w:sz w:val="24"/>
+          <w:szCs w:val="24"/>
+        </w:rPr>
+        <w:t>Waterfall</w:t>
+      </w:r>
+    </w:p>
+    <w:p>
+      <w:pPr>
+        <w:pStyle w:val="Heading3"/>
+        <w:spacing w:line="480" w:lineRule="auto"/>
+        <w:rPr>
+          <w:rFonts w:asciiTheme="majorBidi" w:hAnsiTheme="majorBidi"/>
+          <w:b/>
+          <w:bCs/>
+          <w:color w:val="auto"/>
+        </w:rPr>
+      </w:pPr>
+      <w:r>
+        <w:rPr>
+          <w:rFonts w:asciiTheme="majorBidi" w:hAnsiTheme="majorBidi"/>
+          <w:b/>
+          <w:bCs/>
+          <w:color w:val="auto"/>
+        </w:rPr>
+        <w:t>Pengertian Metode Waterfall</w:t>
+      </w:r>
+    </w:p>
+    <w:p>
+      <w:pPr>
+        <w:spacing w:line="360" w:lineRule="auto"/>
+        <w:ind w:firstLine="720"/>
+        <w:jc w:val="both"/>
+        <w:rPr>
+          <w:rFonts w:asciiTheme="majorBidi" w:hAnsiTheme="majorBidi" w:cstheme="majorBidi"/>
+          <w:sz w:val="24"/>
+          <w:szCs w:val="24"/>
+        </w:rPr>
+      </w:pPr>
+      <w:r>
+        <w:rPr>
+          <w:rFonts w:asciiTheme="majorBidi" w:hAnsiTheme="majorBidi" w:cstheme="majorBidi"/>
+          <w:sz w:val="24"/>
+          <w:szCs w:val="24"/>
+        </w:rPr>
+        <w:t>Model</w:t>
+      </w:r>
+      <w:r>
+        <w:rPr>
+          <w:rFonts w:asciiTheme="majorBidi" w:hAnsiTheme="majorBidi" w:cstheme="majorBidi"/>
+          <w:sz w:val="24"/>
+          <w:szCs w:val="24"/>
+        </w:rPr>
+        <w:t xml:space="preserve"> pengembangan </w:t>
+      </w:r>
+      <w:r>
+        <w:rPr>
+          <w:rFonts w:asciiTheme="majorBidi" w:hAnsiTheme="majorBidi" w:cstheme="majorBidi"/>
+          <w:sz w:val="24"/>
+          <w:szCs w:val="24"/>
+        </w:rPr>
+        <w:t>w</w:t>
       </w:r>
       <w:r>
         <w:rPr>
@@ -11681,31 +12026,15 @@
           <w:sz w:val="24"/>
           <w:szCs w:val="24"/>
         </w:rPr>
-        <w:t>construction</w:t>
-      </w:r>
-      <w:r>
-        <w:rPr>
-          <w:rFonts w:asciiTheme="majorBidi" w:hAnsiTheme="majorBidi" w:cstheme="majorBidi"/>
-          <w:sz w:val="24"/>
-          <w:szCs w:val="24"/>
-        </w:rPr>
-        <w:t xml:space="preserve">), </w:t>
-      </w:r>
-      <w:r>
-        <w:rPr>
-          <w:rFonts w:asciiTheme="majorBidi" w:hAnsiTheme="majorBidi" w:cstheme="majorBidi"/>
-          <w:sz w:val="24"/>
-          <w:szCs w:val="24"/>
-        </w:rPr>
-        <w:t>penyerahan kepada pe</w:t>
-      </w:r>
-      <w:r>
-        <w:rPr>
-          <w:rFonts w:asciiTheme="majorBidi" w:hAnsiTheme="majorBidi" w:cstheme="majorBidi"/>
-          <w:sz w:val="24"/>
-          <w:szCs w:val="24"/>
-        </w:rPr>
-        <w:t>ngguna (</w:t>
+        <w:t>aterfall</w:t>
+      </w:r>
+      <w:r>
+        <w:rPr>
+          <w:rFonts w:asciiTheme="majorBidi" w:hAnsiTheme="majorBidi" w:cstheme="majorBidi"/>
+          <w:sz w:val="24"/>
+          <w:szCs w:val="24"/>
+        </w:rPr>
+        <w:t xml:space="preserve"> atau disebut juga </w:t>
       </w:r>
       <w:r>
         <w:rPr>
@@ -11715,6 +12044,158 @@
           <w:sz w:val="24"/>
           <w:szCs w:val="24"/>
         </w:rPr>
+        <w:t>classic life cycle</w:t>
+      </w:r>
+      <w:r>
+        <w:rPr>
+          <w:rFonts w:asciiTheme="majorBidi" w:hAnsiTheme="majorBidi" w:cstheme="majorBidi"/>
+          <w:sz w:val="24"/>
+          <w:szCs w:val="24"/>
+        </w:rPr>
+        <w:t xml:space="preserve"> </w:t>
+      </w:r>
+      <w:r>
+        <w:rPr>
+          <w:rFonts w:asciiTheme="majorBidi" w:hAnsiTheme="majorBidi" w:cstheme="majorBidi"/>
+          <w:sz w:val="24"/>
+          <w:szCs w:val="24"/>
+        </w:rPr>
+        <w:t xml:space="preserve">pertama kali diperkenalkan oleh Winston Royce pada tahun 1970. Model ini </w:t>
+      </w:r>
+      <w:r>
+        <w:rPr>
+          <w:rFonts w:asciiTheme="majorBidi" w:hAnsiTheme="majorBidi" w:cstheme="majorBidi"/>
+          <w:sz w:val="24"/>
+          <w:szCs w:val="24"/>
+        </w:rPr>
+        <w:t xml:space="preserve">merupakan pengembangan perangkat lunak yang dimulai dengan menentukan kebutuhan pelanggan </w:t>
+      </w:r>
+      <w:r>
+        <w:rPr>
+          <w:rFonts w:asciiTheme="majorBidi" w:hAnsiTheme="majorBidi" w:cstheme="majorBidi"/>
+          <w:sz w:val="24"/>
+          <w:szCs w:val="24"/>
+        </w:rPr>
+        <w:t>dan dikembangkan melalui perencanaan</w:t>
+      </w:r>
+      <w:r>
+        <w:rPr>
+          <w:rFonts w:asciiTheme="majorBidi" w:hAnsiTheme="majorBidi" w:cstheme="majorBidi"/>
+          <w:sz w:val="24"/>
+          <w:szCs w:val="24"/>
+        </w:rPr>
+        <w:t xml:space="preserve"> (</w:t>
+      </w:r>
+      <w:r>
+        <w:rPr>
+          <w:rFonts w:asciiTheme="majorBidi" w:hAnsiTheme="majorBidi" w:cstheme="majorBidi"/>
+          <w:i/>
+          <w:iCs/>
+          <w:sz w:val="24"/>
+          <w:szCs w:val="24"/>
+        </w:rPr>
+        <w:t>planning</w:t>
+      </w:r>
+      <w:r>
+        <w:rPr>
+          <w:rFonts w:asciiTheme="majorBidi" w:hAnsiTheme="majorBidi" w:cstheme="majorBidi"/>
+          <w:sz w:val="24"/>
+          <w:szCs w:val="24"/>
+        </w:rPr>
+        <w:t>)</w:t>
+      </w:r>
+      <w:r>
+        <w:rPr>
+          <w:rFonts w:asciiTheme="majorBidi" w:hAnsiTheme="majorBidi" w:cstheme="majorBidi"/>
+          <w:sz w:val="24"/>
+          <w:szCs w:val="24"/>
+        </w:rPr>
+        <w:t>, pemodelan</w:t>
+      </w:r>
+      <w:r>
+        <w:rPr>
+          <w:rFonts w:asciiTheme="majorBidi" w:hAnsiTheme="majorBidi" w:cstheme="majorBidi"/>
+          <w:sz w:val="24"/>
+          <w:szCs w:val="24"/>
+        </w:rPr>
+        <w:t xml:space="preserve"> (</w:t>
+      </w:r>
+      <w:r>
+        <w:rPr>
+          <w:rFonts w:asciiTheme="majorBidi" w:hAnsiTheme="majorBidi" w:cstheme="majorBidi"/>
+          <w:i/>
+          <w:iCs/>
+          <w:sz w:val="24"/>
+          <w:szCs w:val="24"/>
+        </w:rPr>
+        <w:t>modellin</w:t>
+      </w:r>
+      <w:r>
+        <w:rPr>
+          <w:rFonts w:asciiTheme="majorBidi" w:hAnsiTheme="majorBidi" w:cstheme="majorBidi"/>
+          <w:sz w:val="24"/>
+          <w:szCs w:val="24"/>
+        </w:rPr>
+        <w:t>)</w:t>
+      </w:r>
+      <w:r>
+        <w:rPr>
+          <w:rFonts w:asciiTheme="majorBidi" w:hAnsiTheme="majorBidi" w:cstheme="majorBidi"/>
+          <w:sz w:val="24"/>
+          <w:szCs w:val="24"/>
+        </w:rPr>
+        <w:t>, konstruksi</w:t>
+      </w:r>
+      <w:r>
+        <w:rPr>
+          <w:rFonts w:asciiTheme="majorBidi" w:hAnsiTheme="majorBidi" w:cstheme="majorBidi"/>
+          <w:sz w:val="24"/>
+          <w:szCs w:val="24"/>
+        </w:rPr>
+        <w:t xml:space="preserve"> (</w:t>
+      </w:r>
+      <w:r>
+        <w:rPr>
+          <w:rFonts w:asciiTheme="majorBidi" w:hAnsiTheme="majorBidi" w:cstheme="majorBidi"/>
+          <w:i/>
+          <w:iCs/>
+          <w:sz w:val="24"/>
+          <w:szCs w:val="24"/>
+        </w:rPr>
+        <w:t>construction</w:t>
+      </w:r>
+      <w:r>
+        <w:rPr>
+          <w:rFonts w:asciiTheme="majorBidi" w:hAnsiTheme="majorBidi" w:cstheme="majorBidi"/>
+          <w:sz w:val="24"/>
+          <w:szCs w:val="24"/>
+        </w:rPr>
+        <w:t xml:space="preserve">), </w:t>
+      </w:r>
+      <w:r>
+        <w:rPr>
+          <w:rFonts w:asciiTheme="majorBidi" w:hAnsiTheme="majorBidi" w:cstheme="majorBidi"/>
+          <w:sz w:val="24"/>
+          <w:szCs w:val="24"/>
+        </w:rPr>
+        <w:t>penyerahan kepada pe</w:t>
+      </w:r>
+      <w:r>
+        <w:rPr>
+          <w:rFonts w:asciiTheme="majorBidi" w:hAnsiTheme="majorBidi" w:cstheme="majorBidi"/>
+          <w:sz w:val="24"/>
+          <w:szCs w:val="24"/>
+        </w:rPr>
+        <w:t>ngguna (</w:t>
+      </w:r>
+      <w:r>
+        <w:rPr>
+          <w:rFonts w:asciiTheme="majorBidi" w:hAnsiTheme="majorBidi" w:cstheme="majorBidi"/>
+          <w:i/>
+          <w:iCs/>
+          <w:sz w:val="24"/>
+          <w:szCs w:val="24"/>
+        </w:rPr>
         <w:t>deployment</w:t>
       </w:r>
       <w:r>
@@ -11740,87 +12221,786 @@
           <w:szCs w:val="24"/>
         </w:rPr>
         <w:t xml:space="preserve"> (dari jurnal Wahid)</w:t>
+      </w:r>
+    </w:p>
+    <w:p>
+      <w:pPr>
+        <w:spacing w:line="360" w:lineRule="auto"/>
+        <w:ind w:firstLine="720"/>
+        <w:jc w:val="both"/>
+        <w:rPr>
+          <w:rFonts w:asciiTheme="majorBidi" w:hAnsiTheme="majorBidi" w:cstheme="majorBidi"/>
+          <w:sz w:val="24"/>
+          <w:szCs w:val="24"/>
+        </w:rPr>
+      </w:pPr>
+      <w:r>
+        <w:rPr>
+          <w:rFonts w:asciiTheme="majorBidi" w:hAnsiTheme="majorBidi" w:cstheme="majorBidi"/>
+          <w:sz w:val="24"/>
+          <w:szCs w:val="24"/>
+        </w:rPr>
+        <w:t xml:space="preserve">Meski model </w:t>
+      </w:r>
+      <w:r>
+        <w:rPr>
+          <w:rFonts w:asciiTheme="majorBidi" w:hAnsiTheme="majorBidi" w:cstheme="majorBidi"/>
+          <w:i/>
+          <w:iCs/>
+          <w:sz w:val="24"/>
+          <w:szCs w:val="24"/>
+        </w:rPr>
+        <w:t>waterfall</w:t>
+      </w:r>
+      <w:r>
+        <w:rPr>
+          <w:rFonts w:asciiTheme="majorBidi" w:hAnsiTheme="majorBidi" w:cstheme="majorBidi"/>
+          <w:sz w:val="24"/>
+          <w:szCs w:val="24"/>
+        </w:rPr>
+        <w:t xml:space="preserve"> ini dianggap kuno, tetapi model ini yang paling banyak digunakan dalam </w:t>
+      </w:r>
+      <w:r>
+        <w:rPr>
+          <w:rFonts w:asciiTheme="majorBidi" w:hAnsiTheme="majorBidi" w:cstheme="majorBidi"/>
+          <w:i/>
+          <w:iCs/>
+          <w:sz w:val="24"/>
+          <w:szCs w:val="24"/>
+        </w:rPr>
+        <w:t>Software Engineering</w:t>
+      </w:r>
+      <w:r>
+        <w:rPr>
+          <w:rFonts w:asciiTheme="majorBidi" w:hAnsiTheme="majorBidi" w:cstheme="majorBidi"/>
+          <w:sz w:val="24"/>
+          <w:szCs w:val="24"/>
+        </w:rPr>
+        <w:t xml:space="preserve"> (SE).</w:t>
+      </w:r>
+      <w:r>
+        <w:rPr>
+          <w:rFonts w:asciiTheme="majorBidi" w:hAnsiTheme="majorBidi" w:cstheme="majorBidi"/>
+          <w:sz w:val="24"/>
+          <w:szCs w:val="24"/>
+        </w:rPr>
+        <w:t xml:space="preserve"> Disebut </w:t>
+      </w:r>
+      <w:r>
+        <w:rPr>
+          <w:rFonts w:asciiTheme="majorBidi" w:hAnsiTheme="majorBidi" w:cstheme="majorBidi"/>
+          <w:i/>
+          <w:iCs/>
+          <w:sz w:val="24"/>
+          <w:szCs w:val="24"/>
+        </w:rPr>
+        <w:t>waterfall</w:t>
+      </w:r>
+      <w:r>
+        <w:rPr>
+          <w:rFonts w:asciiTheme="majorBidi" w:hAnsiTheme="majorBidi" w:cstheme="majorBidi"/>
+          <w:sz w:val="24"/>
+          <w:szCs w:val="24"/>
+        </w:rPr>
+        <w:t xml:space="preserve"> karena model  ini bersifat linear, dimana tahap yang dilalui harus menunggu selesainya tahap sebelumnya. Model </w:t>
+      </w:r>
+      <w:r>
+        <w:rPr>
+          <w:rFonts w:asciiTheme="majorBidi" w:hAnsiTheme="majorBidi" w:cstheme="majorBidi"/>
+          <w:sz w:val="24"/>
+          <w:szCs w:val="24"/>
+        </w:rPr>
+        <w:t xml:space="preserve">pengembangan ini melakukan pendekatan </w:t>
+      </w:r>
+      <w:r>
+        <w:rPr>
+          <w:rFonts w:asciiTheme="majorBidi" w:hAnsiTheme="majorBidi" w:cstheme="majorBidi"/>
+          <w:sz w:val="24"/>
+          <w:szCs w:val="24"/>
+        </w:rPr>
+        <w:t xml:space="preserve">secara </w:t>
+      </w:r>
+      <w:r>
+        <w:rPr>
+          <w:rFonts w:asciiTheme="majorBidi" w:hAnsiTheme="majorBidi" w:cstheme="majorBidi"/>
+          <w:sz w:val="24"/>
+          <w:szCs w:val="24"/>
+        </w:rPr>
+        <w:t xml:space="preserve">sistematis dan </w:t>
+      </w:r>
+      <w:r>
+        <w:rPr>
+          <w:rFonts w:asciiTheme="majorBidi" w:hAnsiTheme="majorBidi" w:cstheme="majorBidi"/>
+          <w:sz w:val="24"/>
+          <w:szCs w:val="24"/>
+        </w:rPr>
+        <w:t>berurutan.</w:t>
+      </w:r>
+    </w:p>
+    <w:p>
+      <w:pPr>
+        <w:pStyle w:val="Heading3"/>
+        <w:spacing w:line="480" w:lineRule="auto"/>
+        <w:rPr>
+          <w:rFonts w:asciiTheme="majorBidi" w:hAnsiTheme="majorBidi"/>
+          <w:b/>
+          <w:bCs/>
+          <w:color w:val="auto"/>
+        </w:rPr>
+      </w:pPr>
+      <w:r>
+        <w:rPr>
+          <w:rFonts w:asciiTheme="majorBidi" w:hAnsiTheme="majorBidi"/>
+          <w:b/>
+          <w:bCs/>
+          <w:color w:val="auto"/>
+        </w:rPr>
+        <w:t>Tahapan Metode Waterfall</w:t>
+      </w:r>
+    </w:p>
+    <w:p>
+      <w:pPr>
+        <w:rPr>
+          <w:rFonts w:asciiTheme="majorBidi" w:hAnsiTheme="majorBidi" w:cstheme="majorBidi"/>
+          <w:sz w:val="24"/>
+          <w:szCs w:val="24"/>
+        </w:rPr>
+      </w:pPr>
+      <w:r>
+        <w:rPr>
+          <w:rFonts w:asciiTheme="majorBidi" w:hAnsiTheme="majorBidi" w:cstheme="majorBidi"/>
+          <w:sz w:val="24"/>
+          <w:szCs w:val="24"/>
+        </w:rPr>
+        <w:t xml:space="preserve">Tahapan dari metode </w:t>
+      </w:r>
+      <w:r>
+        <w:rPr>
+          <w:rFonts w:asciiTheme="majorBidi" w:hAnsiTheme="majorBidi" w:cstheme="majorBidi"/>
+          <w:i/>
+          <w:iCs/>
+          <w:sz w:val="24"/>
+          <w:szCs w:val="24"/>
+        </w:rPr>
+        <w:t>waterfall</w:t>
+      </w:r>
+      <w:r>
+        <w:rPr>
+          <w:rFonts w:asciiTheme="majorBidi" w:hAnsiTheme="majorBidi" w:cstheme="majorBidi"/>
+          <w:sz w:val="24"/>
+          <w:szCs w:val="24"/>
+        </w:rPr>
+        <w:t xml:space="preserve"> (Wahid, 2020) adalah:  </w:t>
+      </w:r>
+    </w:p>
+    <w:p>
+      <w:pPr>
+        <w:pStyle w:val="ListParagraph"/>
+        <w:numPr>
+          <w:ilvl w:val="1"/>
+          <w:numId w:val="45"/>
+        </w:numPr>
+        <w:spacing w:line="360" w:lineRule="auto"/>
+        <w:jc w:val="both"/>
+        <w:rPr>
+          <w:rFonts w:asciiTheme="majorBidi" w:hAnsiTheme="majorBidi" w:cstheme="majorBidi"/>
+          <w:sz w:val="24"/>
+          <w:szCs w:val="24"/>
+        </w:rPr>
+      </w:pPr>
+      <w:r>
+        <w:rPr>
+          <w:rFonts w:asciiTheme="majorBidi" w:hAnsiTheme="majorBidi" w:cstheme="majorBidi"/>
+          <w:sz w:val="24"/>
+          <w:szCs w:val="24"/>
+          <w:lang w:val="en-US"/>
+        </w:rPr>
+        <w:t xml:space="preserve">Requirement </w:t>
+      </w:r>
+    </w:p>
+    <w:p>
+      <w:pPr>
+        <w:pStyle w:val="ListParagraph"/>
+        <w:spacing w:line="360" w:lineRule="auto"/>
+        <w:ind w:left="1569"/>
+        <w:jc w:val="both"/>
+        <w:rPr>
+          <w:rFonts w:asciiTheme="majorBidi" w:hAnsiTheme="majorBidi" w:cstheme="majorBidi"/>
+          <w:sz w:val="24"/>
+          <w:szCs w:val="24"/>
+        </w:rPr>
+      </w:pPr>
+      <w:r>
+        <w:rPr>
+          <w:rFonts w:asciiTheme="majorBidi" w:hAnsiTheme="majorBidi" w:cstheme="majorBidi"/>
+          <w:sz w:val="24"/>
+          <w:szCs w:val="24"/>
+        </w:rPr>
+        <w:t xml:space="preserve">Tahapan ini </w:t>
+      </w:r>
+      <w:r>
+        <w:rPr>
+          <w:rFonts w:asciiTheme="majorBidi" w:hAnsiTheme="majorBidi" w:cstheme="majorBidi"/>
+          <w:sz w:val="24"/>
+          <w:szCs w:val="24"/>
+        </w:rPr>
+        <w:t>pengembang sistem mencari informasi tentang sistem yang akan dibangun, sehingga pengembang sistem memahami perangkat lunak</w:t>
+      </w:r>
+      <w:r>
+        <w:rPr>
+          <w:rFonts w:asciiTheme="majorBidi" w:hAnsiTheme="majorBidi" w:cstheme="majorBidi"/>
+          <w:sz w:val="24"/>
+          <w:szCs w:val="24"/>
+        </w:rPr>
+        <w:t xml:space="preserve"> (</w:t>
+      </w:r>
+      <w:r>
+        <w:rPr>
+          <w:rFonts w:asciiTheme="majorBidi" w:hAnsiTheme="majorBidi" w:cstheme="majorBidi"/>
+          <w:i/>
+          <w:iCs/>
+          <w:sz w:val="24"/>
+          <w:szCs w:val="24"/>
+        </w:rPr>
+        <w:t>software</w:t>
+      </w:r>
+      <w:r>
+        <w:rPr>
+          <w:rFonts w:asciiTheme="majorBidi" w:hAnsiTheme="majorBidi" w:cstheme="majorBidi"/>
+          <w:sz w:val="24"/>
+          <w:szCs w:val="24"/>
+        </w:rPr>
+        <w:t>)</w:t>
+      </w:r>
+      <w:r>
+        <w:rPr>
+          <w:rFonts w:asciiTheme="majorBidi" w:hAnsiTheme="majorBidi" w:cstheme="majorBidi"/>
+          <w:sz w:val="24"/>
+          <w:szCs w:val="24"/>
+        </w:rPr>
+        <w:t xml:space="preserve"> yang diharapkan oleh pengguna dan batasan perangkat lunak tersebut. Informasi dapat diperoleh melalui wawancara, survei langsung atau diskusi.</w:t>
+      </w:r>
+    </w:p>
+    <w:p>
+      <w:pPr>
+        <w:pStyle w:val="ListParagraph"/>
+        <w:numPr>
+          <w:ilvl w:val="1"/>
+          <w:numId w:val="45"/>
+        </w:numPr>
+        <w:spacing w:line="360" w:lineRule="auto"/>
+        <w:jc w:val="both"/>
+        <w:rPr>
+          <w:rFonts w:asciiTheme="majorBidi" w:hAnsiTheme="majorBidi" w:cstheme="majorBidi"/>
+          <w:sz w:val="24"/>
+          <w:szCs w:val="24"/>
+          <w:lang w:val="en-US"/>
+        </w:rPr>
+      </w:pPr>
+      <w:r>
+        <w:rPr>
+          <w:rFonts w:asciiTheme="majorBidi" w:hAnsiTheme="majorBidi" w:cstheme="majorBidi"/>
+          <w:sz w:val="24"/>
+          <w:szCs w:val="24"/>
+          <w:lang w:val="en-ID"/>
+        </w:rPr>
+        <w:t>Design</w:t>
+      </w:r>
+    </w:p>
+    <w:p>
+      <w:pPr>
+        <w:pStyle w:val="ListParagraph"/>
+        <w:spacing w:line="360" w:lineRule="auto"/>
+        <w:ind w:left="1569"/>
+        <w:jc w:val="both"/>
+        <w:rPr>
+          <w:rFonts w:asciiTheme="majorBidi" w:hAnsiTheme="majorBidi" w:cstheme="majorBidi"/>
+          <w:sz w:val="24"/>
+          <w:szCs w:val="24"/>
+        </w:rPr>
+      </w:pPr>
+      <w:r>
+        <w:rPr>
+          <w:rFonts w:asciiTheme="majorBidi" w:hAnsiTheme="majorBidi" w:cstheme="majorBidi"/>
+          <w:sz w:val="24"/>
+          <w:szCs w:val="24"/>
+        </w:rPr>
+        <w:t>Pada tahap ini pengembang membuat desain sistem untuk menentukan perangkat keras (</w:t>
+      </w:r>
+      <w:r>
+        <w:rPr>
+          <w:rFonts w:asciiTheme="majorBidi" w:hAnsiTheme="majorBidi" w:cstheme="majorBidi"/>
+          <w:i/>
+          <w:iCs/>
+          <w:sz w:val="24"/>
+          <w:szCs w:val="24"/>
+        </w:rPr>
+        <w:t>hardware</w:t>
+      </w:r>
+      <w:r>
+        <w:rPr>
+          <w:rFonts w:asciiTheme="majorBidi" w:hAnsiTheme="majorBidi" w:cstheme="majorBidi"/>
+          <w:sz w:val="24"/>
+          <w:szCs w:val="24"/>
+        </w:rPr>
+        <w:t>) dan sistem persyaratan yang membantu dalam mendefinisikan arsitektur sistem tersebut.</w:t>
+      </w:r>
+    </w:p>
+    <w:p>
+      <w:pPr>
+        <w:pStyle w:val="ListParagraph"/>
+        <w:numPr>
+          <w:ilvl w:val="1"/>
+          <w:numId w:val="45"/>
+        </w:numPr>
+        <w:spacing w:line="360" w:lineRule="auto"/>
+        <w:jc w:val="both"/>
+        <w:rPr>
+          <w:rFonts w:asciiTheme="majorBidi" w:hAnsiTheme="majorBidi" w:cstheme="majorBidi"/>
+          <w:sz w:val="24"/>
+          <w:szCs w:val="24"/>
+          <w:lang w:val="en-US"/>
+        </w:rPr>
+      </w:pPr>
+      <w:r>
+        <w:rPr>
+          <w:rFonts w:asciiTheme="majorBidi" w:hAnsiTheme="majorBidi" w:cstheme="majorBidi"/>
+          <w:sz w:val="24"/>
+          <w:szCs w:val="24"/>
+          <w:lang w:val="en-ID"/>
+        </w:rPr>
+        <w:t>Implementation</w:t>
+      </w:r>
+    </w:p>
+    <w:p>
+      <w:pPr>
+        <w:pStyle w:val="ListParagraph"/>
+        <w:spacing w:line="360" w:lineRule="auto"/>
+        <w:ind w:left="1569"/>
+        <w:jc w:val="both"/>
+        <w:rPr>
+          <w:rFonts w:asciiTheme="majorBidi" w:hAnsiTheme="majorBidi" w:cstheme="majorBidi"/>
+          <w:sz w:val="24"/>
+          <w:szCs w:val="24"/>
+        </w:rPr>
+      </w:pPr>
+      <w:r>
+        <w:rPr>
+          <w:rFonts w:asciiTheme="majorBidi" w:hAnsiTheme="majorBidi" w:cstheme="majorBidi"/>
+          <w:sz w:val="24"/>
+          <w:szCs w:val="24"/>
+        </w:rPr>
+        <w:t xml:space="preserve">Pada tahap ini sistem diimplementasikan melalui program kecil atau unit yang terintegrasi dalam tahapan selanjutnya. Setiap unit </w:t>
+      </w:r>
+      <w:r>
+        <w:rPr>
+          <w:rFonts w:asciiTheme="majorBidi" w:hAnsiTheme="majorBidi" w:cstheme="majorBidi"/>
+          <w:sz w:val="24"/>
+          <w:szCs w:val="24"/>
+        </w:rPr>
+        <w:lastRenderedPageBreak/>
+        <w:t xml:space="preserve">dikembangkan dan diuji fungsionalitasnya atau disebut sebagai </w:t>
+      </w:r>
+      <w:r>
+        <w:rPr>
+          <w:rFonts w:asciiTheme="majorBidi" w:hAnsiTheme="majorBidi" w:cstheme="majorBidi"/>
+          <w:i/>
+          <w:iCs/>
+          <w:sz w:val="24"/>
+          <w:szCs w:val="24"/>
+        </w:rPr>
+        <w:t>unit testing</w:t>
+      </w:r>
+      <w:r>
+        <w:rPr>
+          <w:rFonts w:asciiTheme="majorBidi" w:hAnsiTheme="majorBidi" w:cstheme="majorBidi"/>
+          <w:sz w:val="24"/>
+          <w:szCs w:val="24"/>
+        </w:rPr>
+        <w:t>.</w:t>
+      </w:r>
+    </w:p>
+    <w:p>
+      <w:pPr>
+        <w:pStyle w:val="ListParagraph"/>
+        <w:numPr>
+          <w:ilvl w:val="1"/>
+          <w:numId w:val="45"/>
+        </w:numPr>
+        <w:spacing w:line="360" w:lineRule="auto"/>
+        <w:jc w:val="both"/>
+        <w:rPr>
+          <w:rFonts w:asciiTheme="majorBidi" w:hAnsiTheme="majorBidi" w:cstheme="majorBidi"/>
+          <w:sz w:val="24"/>
+          <w:szCs w:val="24"/>
+        </w:rPr>
+      </w:pPr>
+      <w:r>
+        <w:rPr>
+          <w:rFonts w:asciiTheme="majorBidi" w:hAnsiTheme="majorBidi" w:cstheme="majorBidi"/>
+          <w:sz w:val="24"/>
+          <w:szCs w:val="24"/>
+          <w:lang w:val="en-ID"/>
+        </w:rPr>
+        <w:t>Verification</w:t>
+      </w:r>
+    </w:p>
+    <w:p>
+      <w:pPr>
+        <w:pStyle w:val="ListParagraph"/>
+        <w:spacing w:line="360" w:lineRule="auto"/>
+        <w:ind w:left="1569"/>
+        <w:jc w:val="both"/>
+        <w:rPr>
+          <w:rFonts w:asciiTheme="majorBidi" w:hAnsiTheme="majorBidi" w:cstheme="majorBidi"/>
+          <w:sz w:val="24"/>
+          <w:szCs w:val="24"/>
+        </w:rPr>
+      </w:pPr>
+      <w:r>
+        <w:rPr>
+          <w:rFonts w:asciiTheme="majorBidi" w:hAnsiTheme="majorBidi" w:cstheme="majorBidi"/>
+          <w:sz w:val="24"/>
+          <w:szCs w:val="24"/>
+        </w:rPr>
+        <w:t>Tahapan ini bertujuan untuk mem</w:t>
+      </w:r>
+      <w:r>
+        <w:rPr>
+          <w:rFonts w:asciiTheme="majorBidi" w:hAnsiTheme="majorBidi" w:cstheme="majorBidi"/>
+          <w:sz w:val="24"/>
+          <w:szCs w:val="24"/>
+        </w:rPr>
+        <w:t>verifikasi dan menguji apakah sistem memenuhi persyaratan. Pengujian ini dilakukan untuk melihat bagaimana sistem bereaksi ketika semua modul yang terintegrasi dan melihat apakah semua semua kebutuhan pada sistem sudah terpenuhi.</w:t>
+      </w:r>
+    </w:p>
+    <w:p>
+      <w:pPr>
+        <w:pStyle w:val="ListParagraph"/>
+        <w:numPr>
+          <w:ilvl w:val="1"/>
+          <w:numId w:val="45"/>
+        </w:numPr>
+        <w:spacing w:line="360" w:lineRule="auto"/>
+        <w:jc w:val="both"/>
+        <w:rPr>
+          <w:rFonts w:asciiTheme="majorBidi" w:hAnsiTheme="majorBidi" w:cstheme="majorBidi"/>
+          <w:sz w:val="24"/>
+          <w:szCs w:val="24"/>
+        </w:rPr>
+      </w:pPr>
+      <w:r>
+        <w:rPr>
+          <w:rFonts w:asciiTheme="majorBidi" w:hAnsiTheme="majorBidi" w:cstheme="majorBidi"/>
+          <w:sz w:val="24"/>
+          <w:szCs w:val="24"/>
+          <w:lang w:val="en-ID"/>
+        </w:rPr>
+        <w:t>Maintenance</w:t>
+      </w:r>
+    </w:p>
+    <w:p>
+      <w:pPr>
+        <w:pStyle w:val="ListParagraph"/>
+        <w:spacing w:line="360" w:lineRule="auto"/>
+        <w:ind w:left="1569"/>
+        <w:jc w:val="both"/>
+        <w:rPr>
+          <w:rFonts w:asciiTheme="majorBidi" w:hAnsiTheme="majorBidi" w:cstheme="majorBidi"/>
+          <w:sz w:val="24"/>
+          <w:szCs w:val="24"/>
+        </w:rPr>
+      </w:pPr>
+      <w:r>
+        <w:rPr>
+          <w:rFonts w:asciiTheme="majorBidi" w:hAnsiTheme="majorBidi" w:cstheme="majorBidi"/>
+          <w:sz w:val="24"/>
+          <w:szCs w:val="24"/>
+        </w:rPr>
+        <w:t>Tahapan ini merupakan tahapan pemeliharaan serta memperbaiki kesalahan yang tidak ditemukan pada tahapan sebelumnya.</w:t>
+      </w:r>
+    </w:p>
+    <w:p>
+      <w:pPr>
+        <w:pStyle w:val="ListParagraph"/>
+        <w:spacing w:line="360" w:lineRule="auto"/>
+        <w:ind w:left="1569"/>
+        <w:jc w:val="both"/>
+        <w:rPr>
+          <w:rFonts w:asciiTheme="majorBidi" w:hAnsiTheme="majorBidi" w:cstheme="majorBidi"/>
+          <w:sz w:val="24"/>
+          <w:szCs w:val="24"/>
+        </w:rPr>
+      </w:pPr>
+    </w:p>
+    <w:p>
+      <w:pPr>
+        <w:pStyle w:val="ListParagraph"/>
+        <w:spacing w:line="360" w:lineRule="auto"/>
+        <w:ind w:left="1569"/>
+        <w:jc w:val="both"/>
+        <w:rPr>
+          <w:rFonts w:asciiTheme="majorBidi" w:hAnsiTheme="majorBidi" w:cstheme="majorBidi"/>
+          <w:sz w:val="24"/>
+          <w:szCs w:val="24"/>
+        </w:rPr>
+      </w:pPr>
+    </w:p>
+    <w:p>
+      <w:pPr>
+        <w:pStyle w:val="ListParagraph"/>
+        <w:spacing w:line="360" w:lineRule="auto"/>
+        <w:ind w:left="1569"/>
+        <w:jc w:val="both"/>
+        <w:rPr>
+          <w:rFonts w:asciiTheme="majorBidi" w:hAnsiTheme="majorBidi" w:cstheme="majorBidi"/>
+          <w:sz w:val="24"/>
+          <w:szCs w:val="24"/>
+        </w:rPr>
+      </w:pPr>
+    </w:p>
+    <w:p>
+      <w:pPr>
+        <w:pStyle w:val="ListParagraph"/>
+        <w:spacing w:line="360" w:lineRule="auto"/>
+        <w:ind w:left="1569"/>
+        <w:jc w:val="both"/>
+        <w:rPr>
+          <w:rFonts w:asciiTheme="majorBidi" w:hAnsiTheme="majorBidi" w:cstheme="majorBidi"/>
+          <w:sz w:val="24"/>
+          <w:szCs w:val="24"/>
+        </w:rPr>
+      </w:pPr>
+    </w:p>
+    <w:p>
+      <w:pPr>
+        <w:pStyle w:val="ListParagraph"/>
+        <w:spacing w:line="360" w:lineRule="auto"/>
+        <w:ind w:left="1569"/>
+        <w:jc w:val="both"/>
+        <w:rPr>
+          <w:rFonts w:asciiTheme="majorBidi" w:hAnsiTheme="majorBidi" w:cstheme="majorBidi"/>
+          <w:sz w:val="24"/>
+          <w:szCs w:val="24"/>
+        </w:rPr>
+      </w:pPr>
+    </w:p>
+    <w:p>
+      <w:pPr>
+        <w:pStyle w:val="ListParagraph"/>
+        <w:spacing w:line="360" w:lineRule="auto"/>
+        <w:ind w:left="1569"/>
+        <w:jc w:val="both"/>
+        <w:rPr>
+          <w:rFonts w:asciiTheme="majorBidi" w:hAnsiTheme="majorBidi" w:cstheme="majorBidi"/>
+          <w:sz w:val="24"/>
+          <w:szCs w:val="24"/>
+        </w:rPr>
+      </w:pPr>
+    </w:p>
+    <w:p>
+      <w:pPr>
+        <w:pStyle w:val="ListParagraph"/>
+        <w:spacing w:line="360" w:lineRule="auto"/>
+        <w:ind w:left="1569"/>
+        <w:jc w:val="both"/>
+        <w:rPr>
+          <w:rFonts w:asciiTheme="majorBidi" w:hAnsiTheme="majorBidi" w:cstheme="majorBidi"/>
+          <w:sz w:val="24"/>
+          <w:szCs w:val="24"/>
+        </w:rPr>
+      </w:pPr>
+    </w:p>
+    <w:p>
+      <w:pPr>
+        <w:pStyle w:val="ListParagraph"/>
+        <w:spacing w:line="360" w:lineRule="auto"/>
+        <w:ind w:left="1569"/>
+        <w:jc w:val="both"/>
+        <w:rPr>
+          <w:rFonts w:asciiTheme="majorBidi" w:hAnsiTheme="majorBidi" w:cstheme="majorBidi"/>
+          <w:sz w:val="24"/>
+          <w:szCs w:val="24"/>
+        </w:rPr>
+      </w:pPr>
+    </w:p>
+    <w:p>
+      <w:pPr>
+        <w:pStyle w:val="ListParagraph"/>
+        <w:spacing w:line="360" w:lineRule="auto"/>
+        <w:ind w:left="1569"/>
+        <w:jc w:val="both"/>
+        <w:rPr>
+          <w:rFonts w:asciiTheme="majorBidi" w:hAnsiTheme="majorBidi" w:cstheme="majorBidi"/>
+          <w:sz w:val="24"/>
+          <w:szCs w:val="24"/>
+        </w:rPr>
+      </w:pPr>
+    </w:p>
+    <w:p>
+      <w:pPr>
+        <w:pStyle w:val="ListParagraph"/>
+        <w:spacing w:line="360" w:lineRule="auto"/>
+        <w:ind w:left="1569"/>
+        <w:jc w:val="both"/>
+        <w:rPr>
+          <w:rFonts w:asciiTheme="majorBidi" w:hAnsiTheme="majorBidi" w:cstheme="majorBidi"/>
+          <w:sz w:val="24"/>
+          <w:szCs w:val="24"/>
+        </w:rPr>
+      </w:pPr>
+    </w:p>
+    <w:p>
+      <w:pPr>
+        <w:pStyle w:val="ListParagraph"/>
+        <w:spacing w:line="360" w:lineRule="auto"/>
+        <w:ind w:left="1569"/>
+        <w:jc w:val="both"/>
+        <w:rPr>
+          <w:rFonts w:asciiTheme="majorBidi" w:hAnsiTheme="majorBidi" w:cstheme="majorBidi"/>
+          <w:sz w:val="24"/>
+          <w:szCs w:val="24"/>
+        </w:rPr>
+      </w:pPr>
+    </w:p>
+    <w:p>
+      <w:pPr>
+        <w:pStyle w:val="ListParagraph"/>
+        <w:spacing w:line="360" w:lineRule="auto"/>
+        <w:ind w:left="1569"/>
+        <w:jc w:val="both"/>
+        <w:rPr>
+          <w:rFonts w:asciiTheme="majorBidi" w:hAnsiTheme="majorBidi" w:cstheme="majorBidi"/>
+          <w:sz w:val="24"/>
+          <w:szCs w:val="24"/>
+        </w:rPr>
+      </w:pPr>
+    </w:p>
+    <w:p>
+      <w:pPr>
+        <w:pStyle w:val="ListParagraph"/>
+        <w:spacing w:line="360" w:lineRule="auto"/>
+        <w:ind w:left="1569"/>
+        <w:jc w:val="both"/>
+        <w:rPr>
+          <w:rFonts w:asciiTheme="majorBidi" w:hAnsiTheme="majorBidi" w:cstheme="majorBidi"/>
+          <w:sz w:val="24"/>
+          <w:szCs w:val="24"/>
+        </w:rPr>
+      </w:pPr>
+    </w:p>
+    <w:p>
+      <w:pPr>
+        <w:pStyle w:val="ListParagraph"/>
+        <w:spacing w:line="360" w:lineRule="auto"/>
+        <w:ind w:left="1569"/>
+        <w:jc w:val="both"/>
+        <w:rPr>
+          <w:rFonts w:asciiTheme="majorBidi" w:hAnsiTheme="majorBidi" w:cstheme="majorBidi"/>
+          <w:sz w:val="24"/>
+          <w:szCs w:val="24"/>
+        </w:rPr>
+      </w:pPr>
+    </w:p>
+    <w:p>
+      <w:pPr>
+        <w:pStyle w:val="ListParagraph"/>
+        <w:spacing w:line="360" w:lineRule="auto"/>
+        <w:ind w:left="1569"/>
+        <w:jc w:val="both"/>
+        <w:rPr>
+          <w:rFonts w:asciiTheme="majorBidi" w:hAnsiTheme="majorBidi" w:cstheme="majorBidi"/>
+          <w:sz w:val="24"/>
+          <w:szCs w:val="24"/>
+        </w:rPr>
+      </w:pPr>
+    </w:p>
+    <w:p>
+      <w:pPr>
+        <w:pStyle w:val="ListParagraph"/>
+        <w:spacing w:line="360" w:lineRule="auto"/>
+        <w:ind w:left="1569"/>
+        <w:jc w:val="both"/>
+        <w:rPr>
+          <w:rFonts w:asciiTheme="majorBidi" w:hAnsiTheme="majorBidi" w:cstheme="majorBidi"/>
+          <w:sz w:val="24"/>
+          <w:szCs w:val="24"/>
+        </w:rPr>
+      </w:pPr>
+    </w:p>
+    <w:p>
+      <w:pPr>
+        <w:pStyle w:val="ListParagraph"/>
+        <w:spacing w:line="360" w:lineRule="auto"/>
+        <w:ind w:left="1569"/>
+        <w:jc w:val="both"/>
+        <w:rPr>
+          <w:rFonts w:asciiTheme="majorBidi" w:hAnsiTheme="majorBidi" w:cstheme="majorBidi"/>
+          <w:sz w:val="24"/>
+          <w:szCs w:val="24"/>
+        </w:rPr>
+      </w:pPr>
+    </w:p>
+    <w:p>
+      <w:pPr>
+        <w:pStyle w:val="ListParagraph"/>
+        <w:spacing w:line="360" w:lineRule="auto"/>
+        <w:ind w:left="1569"/>
+        <w:jc w:val="both"/>
+        <w:rPr>
+          <w:rFonts w:asciiTheme="majorBidi" w:hAnsiTheme="majorBidi" w:cstheme="majorBidi"/>
+          <w:sz w:val="24"/>
+          <w:szCs w:val="24"/>
+        </w:rPr>
+      </w:pPr>
+    </w:p>
+    <w:p>
+      <w:pPr>
+        <w:pStyle w:val="ListParagraph"/>
+        <w:spacing w:line="360" w:lineRule="auto"/>
+        <w:ind w:left="1569"/>
+        <w:jc w:val="both"/>
+        <w:rPr>
+          <w:rFonts w:asciiTheme="majorBidi" w:hAnsiTheme="majorBidi" w:cstheme="majorBidi"/>
+          <w:sz w:val="24"/>
+          <w:szCs w:val="24"/>
+        </w:rPr>
+      </w:pPr>
+    </w:p>
+    <w:p>
+      <w:pPr>
+        <w:pStyle w:val="ListParagraph"/>
+        <w:spacing w:line="360" w:lineRule="auto"/>
+        <w:ind w:left="1569"/>
+        <w:jc w:val="both"/>
+        <w:rPr>
+          <w:rFonts w:asciiTheme="majorBidi" w:hAnsiTheme="majorBidi" w:cstheme="majorBidi"/>
+          <w:sz w:val="24"/>
+          <w:szCs w:val="24"/>
+        </w:rPr>
+      </w:pPr>
+    </w:p>
+    <w:p>
+      <w:pPr>
+        <w:spacing w:line="360" w:lineRule="auto"/>
+        <w:jc w:val="both"/>
+        <w:rPr>
+          <w:rFonts w:asciiTheme="majorBidi" w:hAnsiTheme="majorBidi" w:cstheme="majorBidi"/>
+          <w:sz w:val="24"/>
+          <w:szCs w:val="24"/>
+        </w:rPr>
+      </w:pPr>
+      <w:r>
+        <w:rPr>
+          <w:rFonts w:asciiTheme="majorBidi" w:hAnsiTheme="majorBidi" w:cstheme="majorBidi"/>
+          <w:sz w:val="24"/>
+          <w:szCs w:val="24"/>
+        </w:rPr>
+        <w:lastRenderedPageBreak/>
+        <w:t>BAB III</w:t>
       </w:r>
       <w:bookmarkStart w:id="13" w:name="_GoBack"/>
       <w:bookmarkEnd w:id="13"/>
-    </w:p>
-    <w:p>
-      <w:pPr>
-        <w:spacing w:line="360" w:lineRule="auto"/>
-        <w:ind w:firstLine="720"/>
-        <w:jc w:val="both"/>
-        <w:rPr>
-          <w:rFonts w:asciiTheme="majorBidi" w:hAnsiTheme="majorBidi" w:cstheme="majorBidi"/>
-          <w:sz w:val="24"/>
-          <w:szCs w:val="24"/>
-        </w:rPr>
-      </w:pPr>
-      <w:r>
-        <w:rPr>
-          <w:rFonts w:asciiTheme="majorBidi" w:hAnsiTheme="majorBidi" w:cstheme="majorBidi"/>
-          <w:sz w:val="24"/>
-          <w:szCs w:val="24"/>
-        </w:rPr>
-        <w:t xml:space="preserve">Meski model waterfall ini dianggap kuno, tetapi model ini yang paling banyak digunakan dalam </w:t>
-      </w:r>
-      <w:r>
-        <w:rPr>
-          <w:rFonts w:asciiTheme="majorBidi" w:hAnsiTheme="majorBidi" w:cstheme="majorBidi"/>
-          <w:i/>
-          <w:iCs/>
-          <w:sz w:val="24"/>
-          <w:szCs w:val="24"/>
-        </w:rPr>
-        <w:t>Software Engineering</w:t>
-      </w:r>
-      <w:r>
-        <w:rPr>
-          <w:rFonts w:asciiTheme="majorBidi" w:hAnsiTheme="majorBidi" w:cstheme="majorBidi"/>
-          <w:sz w:val="24"/>
-          <w:szCs w:val="24"/>
-        </w:rPr>
-        <w:t xml:space="preserve"> (SE).</w:t>
-      </w:r>
-      <w:r>
-        <w:rPr>
-          <w:rFonts w:asciiTheme="majorBidi" w:hAnsiTheme="majorBidi" w:cstheme="majorBidi"/>
-          <w:sz w:val="24"/>
-          <w:szCs w:val="24"/>
-        </w:rPr>
-        <w:t xml:space="preserve"> Disebut waterfall karena model  ini bersifat linear, dimana tahap yang dilalui harus menunggu selesainya tahap sebelumnya. Model </w:t>
-      </w:r>
-      <w:r>
-        <w:rPr>
-          <w:rFonts w:asciiTheme="majorBidi" w:hAnsiTheme="majorBidi" w:cstheme="majorBidi"/>
-          <w:sz w:val="24"/>
-          <w:szCs w:val="24"/>
-        </w:rPr>
-        <w:t xml:space="preserve">pengembangan ini melakukan pendekatan </w:t>
-      </w:r>
-      <w:r>
-        <w:rPr>
-          <w:rFonts w:asciiTheme="majorBidi" w:hAnsiTheme="majorBidi" w:cstheme="majorBidi"/>
-          <w:sz w:val="24"/>
-          <w:szCs w:val="24"/>
-        </w:rPr>
-        <w:t xml:space="preserve">secara </w:t>
-      </w:r>
-      <w:r>
-        <w:rPr>
-          <w:rFonts w:asciiTheme="majorBidi" w:hAnsiTheme="majorBidi" w:cstheme="majorBidi"/>
-          <w:sz w:val="24"/>
-          <w:szCs w:val="24"/>
-        </w:rPr>
-        <w:t xml:space="preserve">sistematis dan </w:t>
-      </w:r>
-      <w:r>
-        <w:rPr>
-          <w:rFonts w:asciiTheme="majorBidi" w:hAnsiTheme="majorBidi" w:cstheme="majorBidi"/>
-          <w:sz w:val="24"/>
-          <w:szCs w:val="24"/>
-        </w:rPr>
-        <w:t xml:space="preserve">berurutan. </w:t>
-      </w:r>
     </w:p>
     <w:sectPr>
       <w:pgSz w:w="12240" w:h="15840"/>
@@ -13036,6 +14216,127 @@
     </w:lvl>
   </w:abstractNum>
   <w:abstractNum w:abstractNumId="11">
+    <w:nsid w:val="18F778E3"/>
+    <w:multiLevelType w:val="multilevel"/>
+    <w:tmpl w:val="3202BDE2"/>
+    <w:lvl w:ilvl="0">
+      <w:start w:val="11"/>
+      <w:numFmt w:val="decimal"/>
+      <w:lvlText w:val="%1."/>
+      <w:lvlJc w:val="left"/>
+      <w:pPr>
+        <w:ind w:left="760" w:hanging="271"/>
+      </w:pPr>
+      <w:rPr>
+        <w:rFonts w:hint="default"/>
+        <w:i w:val="0"/>
+        <w:iCs w:val="0"/>
+      </w:rPr>
+    </w:lvl>
+    <w:lvl w:ilvl="1">
+      <w:start w:val="1"/>
+      <w:numFmt w:val="decimal"/>
+      <w:lvlText w:val="%2."/>
+      <w:lvlJc w:val="left"/>
+      <w:pPr>
+        <w:ind w:left="1569" w:hanging="360"/>
+      </w:pPr>
+      <w:rPr>
+        <w:rFonts w:hint="default"/>
+        <w:i w:val="0"/>
+        <w:iCs w:val="0"/>
+      </w:rPr>
+    </w:lvl>
+    <w:lvl w:ilvl="2">
+      <w:start w:val="1"/>
+      <w:numFmt w:val="lowerLetter"/>
+      <w:lvlText w:val="%3. "/>
+      <w:lvlJc w:val="left"/>
+      <w:pPr>
+        <w:ind w:left="2289" w:hanging="180"/>
+      </w:pPr>
+      <w:rPr>
+        <w:rFonts w:hint="default"/>
+        <w:i w:val="0"/>
+        <w:iCs w:val="0"/>
+      </w:rPr>
+    </w:lvl>
+    <w:lvl w:ilvl="3">
+      <w:start w:val="1"/>
+      <w:numFmt w:val="decimal"/>
+      <w:lvlText w:val="%4."/>
+      <w:lvlJc w:val="left"/>
+      <w:pPr>
+        <w:ind w:left="3009" w:hanging="360"/>
+      </w:pPr>
+      <w:rPr>
+        <w:rFonts w:hint="default"/>
+      </w:rPr>
+    </w:lvl>
+    <w:lvl w:ilvl="4">
+      <w:start w:val="1"/>
+      <w:numFmt w:val="lowerLetter"/>
+      <w:lvlText w:val="%5."/>
+      <w:lvlJc w:val="left"/>
+      <w:pPr>
+        <w:ind w:left="3729" w:hanging="360"/>
+      </w:pPr>
+      <w:rPr>
+        <w:rFonts w:hint="default"/>
+        <w:i w:val="0"/>
+        <w:iCs w:val="0"/>
+      </w:rPr>
+    </w:lvl>
+    <w:lvl w:ilvl="5">
+      <w:start w:val="1"/>
+      <w:numFmt w:val="lowerRoman"/>
+      <w:lvlText w:val="%6."/>
+      <w:lvlJc w:val="right"/>
+      <w:pPr>
+        <w:ind w:left="4449" w:hanging="180"/>
+      </w:pPr>
+      <w:rPr>
+        <w:rFonts w:hint="default"/>
+      </w:rPr>
+    </w:lvl>
+    <w:lvl w:ilvl="6">
+      <w:start w:val="1"/>
+      <w:numFmt w:val="decimal"/>
+      <w:lvlText w:val="%7."/>
+      <w:lvlJc w:val="left"/>
+      <w:pPr>
+        <w:ind w:left="5169" w:hanging="360"/>
+      </w:pPr>
+      <w:rPr>
+        <w:rFonts w:hint="default"/>
+      </w:rPr>
+    </w:lvl>
+    <w:lvl w:ilvl="7">
+      <w:start w:val="1"/>
+      <w:numFmt w:val="lowerLetter"/>
+      <w:lvlText w:val="%8."/>
+      <w:lvlJc w:val="left"/>
+      <w:pPr>
+        <w:ind w:left="5889" w:hanging="360"/>
+      </w:pPr>
+      <w:rPr>
+        <w:rFonts w:hint="default"/>
+      </w:rPr>
+    </w:lvl>
+    <w:lvl w:ilvl="8">
+      <w:start w:val="1"/>
+      <w:numFmt w:val="lowerRoman"/>
+      <w:lvlText w:val="%9."/>
+      <w:lvlJc w:val="right"/>
+      <w:pPr>
+        <w:ind w:left="6609" w:hanging="180"/>
+      </w:pPr>
+      <w:rPr>
+        <w:rFonts w:hint="default"/>
+      </w:rPr>
+    </w:lvl>
+  </w:abstractNum>
+  <w:abstractNum w:abstractNumId="12">
     <w:nsid w:val="1F373897"/>
     <w:multiLevelType w:val="multilevel"/>
     <w:tmpl w:val="4B02FC8C"/>
@@ -13156,7 +14457,7 @@
       </w:rPr>
     </w:lvl>
   </w:abstractNum>
-  <w:abstractNum w:abstractNumId="12">
+  <w:abstractNum w:abstractNumId="13">
     <w:nsid w:val="1FB810F0"/>
     <w:multiLevelType w:val="multilevel"/>
     <w:tmpl w:val="1002739E"/>
@@ -13269,7 +14570,7 @@
       </w:rPr>
     </w:lvl>
   </w:abstractNum>
-  <w:abstractNum w:abstractNumId="13">
+  <w:abstractNum w:abstractNumId="14">
     <w:nsid w:val="228F0A56"/>
     <w:multiLevelType w:val="multilevel"/>
     <w:tmpl w:val="E1DE875C"/>
@@ -13382,13 +14683,13 @@
       </w:rPr>
     </w:lvl>
   </w:abstractNum>
-  <w:abstractNum w:abstractNumId="14">
+  <w:abstractNum w:abstractNumId="15">
     <w:nsid w:val="23720C07"/>
     <w:multiLevelType w:val="multilevel"/>
     <w:tmpl w:val="DB0851CE"/>
     <w:numStyleLink w:val="Style1"/>
   </w:abstractNum>
-  <w:abstractNum w:abstractNumId="15">
+  <w:abstractNum w:abstractNumId="16">
     <w:nsid w:val="2676467B"/>
     <w:multiLevelType w:val="multilevel"/>
     <w:tmpl w:val="09D81574"/>
@@ -13501,7 +14802,7 @@
       </w:rPr>
     </w:lvl>
   </w:abstractNum>
-  <w:abstractNum w:abstractNumId="16">
+  <w:abstractNum w:abstractNumId="17">
     <w:nsid w:val="2B7E47BE"/>
     <w:multiLevelType w:val="multilevel"/>
     <w:tmpl w:val="3B58FDE0"/>
@@ -13614,7 +14915,7 @@
       </w:rPr>
     </w:lvl>
   </w:abstractNum>
-  <w:abstractNum w:abstractNumId="17">
+  <w:abstractNum w:abstractNumId="18">
     <w:nsid w:val="2E7F086E"/>
     <w:multiLevelType w:val="multilevel"/>
     <w:tmpl w:val="59D24280"/>
@@ -13727,7 +15028,7 @@
       </w:rPr>
     </w:lvl>
   </w:abstractNum>
-  <w:abstractNum w:abstractNumId="18">
+  <w:abstractNum w:abstractNumId="19">
     <w:nsid w:val="2F2855D5"/>
     <w:multiLevelType w:val="multilevel"/>
     <w:tmpl w:val="FBC4584A"/>
@@ -13840,7 +15141,7 @@
       </w:rPr>
     </w:lvl>
   </w:abstractNum>
-  <w:abstractNum w:abstractNumId="19">
+  <w:abstractNum w:abstractNumId="20">
     <w:nsid w:val="30283D8B"/>
     <w:multiLevelType w:val="multilevel"/>
     <w:tmpl w:val="E9F2955E"/>
@@ -13953,7 +15254,7 @@
       </w:rPr>
     </w:lvl>
   </w:abstractNum>
-  <w:abstractNum w:abstractNumId="20">
+  <w:abstractNum w:abstractNumId="21">
     <w:nsid w:val="31414891"/>
     <w:multiLevelType w:val="multilevel"/>
     <w:tmpl w:val="91140E90"/>
@@ -14066,7 +15367,7 @@
       </w:rPr>
     </w:lvl>
   </w:abstractNum>
-  <w:abstractNum w:abstractNumId="21">
+  <w:abstractNum w:abstractNumId="22">
     <w:nsid w:val="3BA446AA"/>
     <w:multiLevelType w:val="multilevel"/>
     <w:tmpl w:val="90301DC6"/>
@@ -14179,7 +15480,7 @@
       </w:rPr>
     </w:lvl>
   </w:abstractNum>
-  <w:abstractNum w:abstractNumId="22">
+  <w:abstractNum w:abstractNumId="23">
     <w:nsid w:val="4519136D"/>
     <w:multiLevelType w:val="hybridMultilevel"/>
     <w:tmpl w:val="33AA6A32"/>
@@ -14268,7 +15569,7 @@
       </w:pPr>
     </w:lvl>
   </w:abstractNum>
-  <w:abstractNum w:abstractNumId="23">
+  <w:abstractNum w:abstractNumId="24">
     <w:nsid w:val="453E24F5"/>
     <w:multiLevelType w:val="hybridMultilevel"/>
     <w:tmpl w:val="C7B87842"/>
@@ -14381,7 +15682,7 @@
       </w:rPr>
     </w:lvl>
   </w:abstractNum>
-  <w:abstractNum w:abstractNumId="24">
+  <w:abstractNum w:abstractNumId="25">
     <w:nsid w:val="4A6304BC"/>
     <w:multiLevelType w:val="multilevel"/>
     <w:tmpl w:val="1E5C2EF2"/>
@@ -14494,7 +15795,7 @@
       </w:rPr>
     </w:lvl>
   </w:abstractNum>
-  <w:abstractNum w:abstractNumId="25">
+  <w:abstractNum w:abstractNumId="26">
     <w:nsid w:val="4C5101A6"/>
     <w:multiLevelType w:val="multilevel"/>
     <w:tmpl w:val="8F92635A"/>
@@ -14607,7 +15908,7 @@
       </w:rPr>
     </w:lvl>
   </w:abstractNum>
-  <w:abstractNum w:abstractNumId="26">
+  <w:abstractNum w:abstractNumId="27">
     <w:nsid w:val="54906F7C"/>
     <w:multiLevelType w:val="multilevel"/>
     <w:tmpl w:val="EDFEE79A"/>
@@ -14720,7 +16021,7 @@
       </w:rPr>
     </w:lvl>
   </w:abstractNum>
-  <w:abstractNum w:abstractNumId="27">
+  <w:abstractNum w:abstractNumId="28">
     <w:nsid w:val="54A17032"/>
     <w:multiLevelType w:val="multilevel"/>
     <w:tmpl w:val="0409001F"/>
@@ -14807,7 +16108,7 @@
       </w:pPr>
     </w:lvl>
   </w:abstractNum>
-  <w:abstractNum w:abstractNumId="28">
+  <w:abstractNum w:abstractNumId="29">
     <w:nsid w:val="596A005A"/>
     <w:multiLevelType w:val="multilevel"/>
     <w:tmpl w:val="3CF4D246"/>
@@ -14920,7 +16221,7 @@
       </w:rPr>
     </w:lvl>
   </w:abstractNum>
-  <w:abstractNum w:abstractNumId="29">
+  <w:abstractNum w:abstractNumId="30">
     <w:nsid w:val="5D5D7CC4"/>
     <w:multiLevelType w:val="multilevel"/>
     <w:tmpl w:val="DB0851CE"/>
@@ -15034,7 +16335,7 @@
       </w:rPr>
     </w:lvl>
   </w:abstractNum>
-  <w:abstractNum w:abstractNumId="30">
+  <w:abstractNum w:abstractNumId="31">
     <w:nsid w:val="5DDA32AE"/>
     <w:multiLevelType w:val="multilevel"/>
     <w:tmpl w:val="7D7A4606"/>
@@ -15147,7 +16448,7 @@
       </w:rPr>
     </w:lvl>
   </w:abstractNum>
-  <w:abstractNum w:abstractNumId="31">
+  <w:abstractNum w:abstractNumId="32">
     <w:nsid w:val="5FB31B4C"/>
     <w:multiLevelType w:val="hybridMultilevel"/>
     <w:tmpl w:val="3B74308A"/>
@@ -15233,7 +16534,7 @@
       </w:pPr>
     </w:lvl>
   </w:abstractNum>
-  <w:abstractNum w:abstractNumId="32">
+  <w:abstractNum w:abstractNumId="33">
     <w:nsid w:val="639818A7"/>
     <w:multiLevelType w:val="multilevel"/>
     <w:tmpl w:val="494C60BE"/>
@@ -15346,7 +16647,7 @@
       </w:rPr>
     </w:lvl>
   </w:abstractNum>
-  <w:abstractNum w:abstractNumId="33">
+  <w:abstractNum w:abstractNumId="34">
     <w:nsid w:val="65621BE5"/>
     <w:multiLevelType w:val="multilevel"/>
     <w:tmpl w:val="7F4ADBA0"/>
@@ -15459,7 +16760,7 @@
       </w:rPr>
     </w:lvl>
   </w:abstractNum>
-  <w:abstractNum w:abstractNumId="34">
+  <w:abstractNum w:abstractNumId="35">
     <w:nsid w:val="65820312"/>
     <w:multiLevelType w:val="multilevel"/>
     <w:tmpl w:val="57328A64"/>
@@ -15574,7 +16875,7 @@
       </w:rPr>
     </w:lvl>
   </w:abstractNum>
-  <w:abstractNum w:abstractNumId="35">
+  <w:abstractNum w:abstractNumId="36">
     <w:nsid w:val="658C70F8"/>
     <w:multiLevelType w:val="multilevel"/>
     <w:tmpl w:val="7E502E7C"/>
@@ -15687,7 +16988,7 @@
       </w:rPr>
     </w:lvl>
   </w:abstractNum>
-  <w:abstractNum w:abstractNumId="36">
+  <w:abstractNum w:abstractNumId="37">
     <w:nsid w:val="6A271863"/>
     <w:multiLevelType w:val="multilevel"/>
     <w:tmpl w:val="B4DE59D4"/>
@@ -15800,7 +17101,7 @@
       </w:rPr>
     </w:lvl>
   </w:abstractNum>
-  <w:abstractNum w:abstractNumId="37">
+  <w:abstractNum w:abstractNumId="38">
     <w:nsid w:val="6FE502DF"/>
     <w:multiLevelType w:val="multilevel"/>
     <w:tmpl w:val="401C0690"/>
@@ -15914,7 +17215,120 @@
       </w:rPr>
     </w:lvl>
   </w:abstractNum>
-  <w:abstractNum w:abstractNumId="38">
+  <w:abstractNum w:abstractNumId="39">
+    <w:nsid w:val="7472003B"/>
+    <w:multiLevelType w:val="multilevel"/>
+    <w:tmpl w:val="06146792"/>
+    <w:lvl w:ilvl="0">
+      <w:start w:val="1"/>
+      <w:numFmt w:val="decimal"/>
+      <w:lvlText w:val="%1."/>
+      <w:lvlJc w:val="left"/>
+      <w:pPr>
+        <w:ind w:left="360" w:hanging="360"/>
+      </w:pPr>
+      <w:rPr>
+        <w:rFonts w:hint="default"/>
+      </w:rPr>
+    </w:lvl>
+    <w:lvl w:ilvl="1">
+      <w:start w:val="1"/>
+      <w:numFmt w:val="decimal"/>
+      <w:lvlText w:val="%1.%2."/>
+      <w:lvlJc w:val="left"/>
+      <w:pPr>
+        <w:ind w:left="792" w:hanging="432"/>
+      </w:pPr>
+      <w:rPr>
+        <w:rFonts w:hint="default"/>
+      </w:rPr>
+    </w:lvl>
+    <w:lvl w:ilvl="2">
+      <w:start w:val="1"/>
+      <w:numFmt w:val="none"/>
+      <w:lvlText w:val="2.12.1 "/>
+      <w:lvlJc w:val="left"/>
+      <w:pPr>
+        <w:ind w:left="1224" w:hanging="504"/>
+      </w:pPr>
+      <w:rPr>
+        <w:rFonts w:hint="default"/>
+      </w:rPr>
+    </w:lvl>
+    <w:lvl w:ilvl="3">
+      <w:start w:val="1"/>
+      <w:numFmt w:val="decimal"/>
+      <w:lvlText w:val="%1.%2.%3.%4."/>
+      <w:lvlJc w:val="left"/>
+      <w:pPr>
+        <w:ind w:left="1728" w:hanging="648"/>
+      </w:pPr>
+      <w:rPr>
+        <w:rFonts w:hint="default"/>
+      </w:rPr>
+    </w:lvl>
+    <w:lvl w:ilvl="4">
+      <w:start w:val="1"/>
+      <w:numFmt w:val="decimal"/>
+      <w:lvlText w:val="%1.%2.%3.%4.%5."/>
+      <w:lvlJc w:val="left"/>
+      <w:pPr>
+        <w:ind w:left="2232" w:hanging="792"/>
+      </w:pPr>
+      <w:rPr>
+        <w:rFonts w:hint="default"/>
+      </w:rPr>
+    </w:lvl>
+    <w:lvl w:ilvl="5">
+      <w:start w:val="1"/>
+      <w:numFmt w:val="decimal"/>
+      <w:lvlText w:val="%1.%2.%3.%4.%5.%6."/>
+      <w:lvlJc w:val="left"/>
+      <w:pPr>
+        <w:ind w:left="2736" w:hanging="936"/>
+      </w:pPr>
+      <w:rPr>
+        <w:rFonts w:hint="default"/>
+      </w:rPr>
+    </w:lvl>
+    <w:lvl w:ilvl="6">
+      <w:start w:val="1"/>
+      <w:numFmt w:val="decimal"/>
+      <w:lvlText w:val="%1.%2.%3.%4.%5.%6.%7."/>
+      <w:lvlJc w:val="left"/>
+      <w:pPr>
+        <w:ind w:left="3240" w:hanging="1080"/>
+      </w:pPr>
+      <w:rPr>
+        <w:rFonts w:hint="default"/>
+      </w:rPr>
+    </w:lvl>
+    <w:lvl w:ilvl="7">
+      <w:start w:val="1"/>
+      <w:numFmt w:val="decimal"/>
+      <w:lvlText w:val="%1.%2.%3.%4.%5.%6.%7.%8."/>
+      <w:lvlJc w:val="left"/>
+      <w:pPr>
+        <w:ind w:left="3744" w:hanging="1224"/>
+      </w:pPr>
+      <w:rPr>
+        <w:rFonts w:hint="default"/>
+      </w:rPr>
+    </w:lvl>
+    <w:lvl w:ilvl="8">
+      <w:start w:val="1"/>
+      <w:numFmt w:val="decimal"/>
+      <w:lvlText w:val="%1.%2.%3.%4.%5.%6.%7.%8.%9."/>
+      <w:lvlJc w:val="left"/>
+      <w:pPr>
+        <w:ind w:left="4320" w:hanging="1440"/>
+      </w:pPr>
+      <w:rPr>
+        <w:rFonts w:hint="default"/>
+      </w:rPr>
+    </w:lvl>
+  </w:abstractNum>
+  <w:abstractNum w:abstractNumId="40">
     <w:nsid w:val="7B5B36CD"/>
     <w:multiLevelType w:val="hybridMultilevel"/>
     <w:tmpl w:val="E29ABC80"/>
@@ -16005,7 +17419,7 @@
       </w:pPr>
     </w:lvl>
   </w:abstractNum>
-  <w:abstractNum w:abstractNumId="39">
+  <w:abstractNum w:abstractNumId="41">
     <w:nsid w:val="7C0059E5"/>
     <w:multiLevelType w:val="multilevel"/>
     <w:tmpl w:val="C7EE72BC"/>
@@ -16126,7 +17540,7 @@
       </w:rPr>
     </w:lvl>
   </w:abstractNum>
-  <w:abstractNum w:abstractNumId="40">
+  <w:abstractNum w:abstractNumId="42">
     <w:nsid w:val="7CC01B85"/>
     <w:multiLevelType w:val="multilevel"/>
     <w:tmpl w:val="BC92E5C0"/>
@@ -16239,7 +17653,7 @@
       </w:rPr>
     </w:lvl>
   </w:abstractNum>
-  <w:abstractNum w:abstractNumId="41">
+  <w:abstractNum w:abstractNumId="43">
     <w:nsid w:val="7D225F10"/>
     <w:multiLevelType w:val="multilevel"/>
     <w:tmpl w:val="335A6D80"/>
@@ -16354,7 +17768,7 @@
       </w:rPr>
     </w:lvl>
   </w:abstractNum>
-  <w:abstractNum w:abstractNumId="42">
+  <w:abstractNum w:abstractNumId="44">
     <w:nsid w:val="7E2C281C"/>
     <w:multiLevelType w:val="multilevel"/>
     <w:tmpl w:val="A978E236"/>
@@ -16468,28 +17882,28 @@
     </w:lvl>
   </w:abstractNum>
   <w:num w:numId="1">
-    <w:abstractNumId w:val="22"/>
+    <w:abstractNumId w:val="23"/>
   </w:num>
   <w:num w:numId="2">
     <w:abstractNumId w:val="10"/>
   </w:num>
   <w:num w:numId="3">
-    <w:abstractNumId w:val="38"/>
+    <w:abstractNumId w:val="40"/>
   </w:num>
   <w:num w:numId="4">
     <w:abstractNumId w:val="2"/>
   </w:num>
   <w:num w:numId="5">
-    <w:abstractNumId w:val="29"/>
+    <w:abstractNumId w:val="30"/>
   </w:num>
   <w:num w:numId="6">
-    <w:abstractNumId w:val="27"/>
+    <w:abstractNumId w:val="28"/>
   </w:num>
   <w:num w:numId="7">
     <w:abstractNumId w:val="5"/>
   </w:num>
   <w:num w:numId="8">
-    <w:abstractNumId w:val="37"/>
+    <w:abstractNumId w:val="38"/>
   </w:num>
   <w:num w:numId="9">
     <w:abstractNumId w:val="0"/>
@@ -16501,7 +17915,7 @@
     <w:abstractNumId w:val="8"/>
   </w:num>
   <w:num w:numId="12">
-    <w:abstractNumId w:val="14"/>
+    <w:abstractNumId w:val="15"/>
     <w:lvlOverride w:ilvl="0">
       <w:lvl w:ilvl="0">
         <w:start w:val="1"/>
@@ -16630,97 +18044,103 @@
     </w:lvlOverride>
   </w:num>
   <w:num w:numId="13">
-    <w:abstractNumId w:val="13"/>
+    <w:abstractNumId w:val="14"/>
   </w:num>
   <w:num w:numId="14">
-    <w:abstractNumId w:val="12"/>
+    <w:abstractNumId w:val="13"/>
   </w:num>
   <w:num w:numId="15">
     <w:abstractNumId w:val="1"/>
   </w:num>
   <w:num w:numId="16">
-    <w:abstractNumId w:val="28"/>
+    <w:abstractNumId w:val="29"/>
   </w:num>
   <w:num w:numId="17">
-    <w:abstractNumId w:val="34"/>
+    <w:abstractNumId w:val="35"/>
   </w:num>
   <w:num w:numId="18">
     <w:abstractNumId w:val="4"/>
   </w:num>
   <w:num w:numId="19">
-    <w:abstractNumId w:val="42"/>
+    <w:abstractNumId w:val="44"/>
   </w:num>
   <w:num w:numId="20">
-    <w:abstractNumId w:val="35"/>
+    <w:abstractNumId w:val="36"/>
   </w:num>
   <w:num w:numId="21">
-    <w:abstractNumId w:val="25"/>
+    <w:abstractNumId w:val="26"/>
   </w:num>
   <w:num w:numId="22">
-    <w:abstractNumId w:val="32"/>
+    <w:abstractNumId w:val="33"/>
   </w:num>
   <w:num w:numId="23">
     <w:abstractNumId w:val="6"/>
   </w:num>
   <w:num w:numId="24">
-    <w:abstractNumId w:val="19"/>
+    <w:abstractNumId w:val="20"/>
   </w:num>
   <w:num w:numId="25">
-    <w:abstractNumId w:val="15"/>
+    <w:abstractNumId w:val="16"/>
   </w:num>
   <w:num w:numId="26">
-    <w:abstractNumId w:val="31"/>
+    <w:abstractNumId w:val="32"/>
   </w:num>
   <w:num w:numId="27">
-    <w:abstractNumId w:val="33"/>
+    <w:abstractNumId w:val="34"/>
   </w:num>
   <w:num w:numId="28">
     <w:abstractNumId w:val="9"/>
   </w:num>
   <w:num w:numId="29">
-    <w:abstractNumId w:val="18"/>
+    <w:abstractNumId w:val="19"/>
   </w:num>
   <w:num w:numId="30">
-    <w:abstractNumId w:val="30"/>
+    <w:abstractNumId w:val="31"/>
   </w:num>
   <w:num w:numId="31">
-    <w:abstractNumId w:val="26"/>
+    <w:abstractNumId w:val="27"/>
   </w:num>
   <w:num w:numId="32">
     <w:abstractNumId w:val="7"/>
   </w:num>
   <w:num w:numId="33">
+    <w:abstractNumId w:val="41"/>
+  </w:num>
+  <w:num w:numId="34">
+    <w:abstractNumId w:val="25"/>
+  </w:num>
+  <w:num w:numId="35">
+    <w:abstractNumId w:val="22"/>
+  </w:num>
+  <w:num w:numId="36">
+    <w:abstractNumId w:val="18"/>
+  </w:num>
+  <w:num w:numId="37">
+    <w:abstractNumId w:val="24"/>
+  </w:num>
+  <w:num w:numId="38">
+    <w:abstractNumId w:val="21"/>
+  </w:num>
+  <w:num w:numId="39">
+    <w:abstractNumId w:val="42"/>
+  </w:num>
+  <w:num w:numId="40">
+    <w:abstractNumId w:val="17"/>
+  </w:num>
+  <w:num w:numId="41">
+    <w:abstractNumId w:val="12"/>
+  </w:num>
+  <w:num w:numId="42">
+    <w:abstractNumId w:val="37"/>
+  </w:num>
+  <w:num w:numId="43">
+    <w:abstractNumId w:val="43"/>
+  </w:num>
+  <w:num w:numId="44">
     <w:abstractNumId w:val="39"/>
   </w:num>
-  <w:num w:numId="34">
-    <w:abstractNumId w:val="24"/>
-  </w:num>
-  <w:num w:numId="35">
-    <w:abstractNumId w:val="21"/>
-  </w:num>
-  <w:num w:numId="36">
-    <w:abstractNumId w:val="17"/>
-  </w:num>
-  <w:num w:numId="37">
-    <w:abstractNumId w:val="23"/>
-  </w:num>
-  <w:num w:numId="38">
-    <w:abstractNumId w:val="20"/>
-  </w:num>
-  <w:num w:numId="39">
-    <w:abstractNumId w:val="40"/>
-  </w:num>
-  <w:num w:numId="40">
-    <w:abstractNumId w:val="16"/>
-  </w:num>
-  <w:num w:numId="41">
+  <w:num w:numId="45">
     <w:abstractNumId w:val="11"/>
-  </w:num>
-  <w:num w:numId="42">
-    <w:abstractNumId w:val="36"/>
-  </w:num>
-  <w:num w:numId="43">
-    <w:abstractNumId w:val="41"/>
   </w:num>
   <w:numIdMacAtCleanup w:val="42"/>
 </w:numbering>
@@ -17858,7 +19278,7 @@
 </file>
 
 <file path=customXml/itemProps1.xml><?xml version="1.0" encoding="utf-8"?>
-<ds:datastoreItem xmlns:ds="http://schemas.openxmlformats.org/officeDocument/2006/customXml" ds:itemID="{5789403C-0AD0-4954-A41C-29487051645D}">
+<ds:datastoreItem xmlns:ds="http://schemas.openxmlformats.org/officeDocument/2006/customXml" ds:itemID="{06A93B2B-47B2-4A97-9E06-B399665D9A69}">
   <ds:schemaRefs>
     <ds:schemaRef ds:uri="http://schemas.openxmlformats.org/officeDocument/2006/bibliography"/>
   </ds:schemaRefs>

</xml_diff>